<commit_message>
Requisitos funcionais e conclusao da avaliação heuristica
</commit_message>
<xml_diff>
--- a/doc/RelatorioProjetoSGI.docx
+++ b/doc/RelatorioProjetoSGI.docx
@@ -986,7 +986,7 @@
         </w:rPr>
         <w:fldChar w:fldCharType="separate"/>
       </w:r>
-      <w:hyperlink w:anchor="_Toc152968435" w:history="1">
+      <w:hyperlink w:anchor="_Toc153284681" w:history="1">
         <w:r>
           <w:rPr>
             <w:rStyle w:val="Hiperligao"/>
@@ -1034,7 +1034,7 @@
             <w:noProof/>
             <w:webHidden/>
           </w:rPr>
-          <w:instrText xml:space="preserve"> PAGEREF _Toc152968435 \h </w:instrText>
+          <w:instrText xml:space="preserve"> PAGEREF _Toc153284681 \h </w:instrText>
         </w:r>
         <w:r>
           <w:rPr>
@@ -1054,7 +1054,7 @@
             <w:noProof/>
             <w:webHidden/>
           </w:rPr>
-          <w:t>5</w:t>
+          <w:t>6</w:t>
         </w:r>
         <w:r>
           <w:rPr>
@@ -1085,7 +1085,7 @@
           <w14:ligatures w14:val="standardContextual"/>
         </w:rPr>
       </w:pPr>
-      <w:hyperlink w:anchor="_Toc152968436" w:history="1">
+      <w:hyperlink w:anchor="_Toc153284682" w:history="1">
         <w:r>
           <w:rPr>
             <w:rStyle w:val="Hiperligao"/>
@@ -1134,7 +1134,7 @@
             <w:noProof/>
             <w:webHidden/>
           </w:rPr>
-          <w:instrText xml:space="preserve"> PAGEREF _Toc152968436 \h </w:instrText>
+          <w:instrText xml:space="preserve"> PAGEREF _Toc153284682 \h </w:instrText>
         </w:r>
         <w:r>
           <w:rPr>
@@ -1154,7 +1154,7 @@
             <w:noProof/>
             <w:webHidden/>
           </w:rPr>
-          <w:t>5</w:t>
+          <w:t>6</w:t>
         </w:r>
         <w:r>
           <w:rPr>
@@ -1184,7 +1184,7 @@
           <w14:ligatures w14:val="standardContextual"/>
         </w:rPr>
       </w:pPr>
-      <w:hyperlink w:anchor="_Toc152968437" w:history="1">
+      <w:hyperlink w:anchor="_Toc153284683" w:history="1">
         <w:r>
           <w:rPr>
             <w:rStyle w:val="Hiperligao"/>
@@ -1232,7 +1232,7 @@
             <w:noProof/>
             <w:webHidden/>
           </w:rPr>
-          <w:instrText xml:space="preserve"> PAGEREF _Toc152968437 \h </w:instrText>
+          <w:instrText xml:space="preserve"> PAGEREF _Toc153284683 \h </w:instrText>
         </w:r>
         <w:r>
           <w:rPr>
@@ -1252,7 +1252,7 @@
             <w:noProof/>
             <w:webHidden/>
           </w:rPr>
-          <w:t>6</w:t>
+          <w:t>7</w:t>
         </w:r>
         <w:r>
           <w:rPr>
@@ -1283,7 +1283,7 @@
           <w14:ligatures w14:val="standardContextual"/>
         </w:rPr>
       </w:pPr>
-      <w:hyperlink w:anchor="_Toc152968438" w:history="1">
+      <w:hyperlink w:anchor="_Toc153284684" w:history="1">
         <w:r>
           <w:rPr>
             <w:rStyle w:val="Hiperligao"/>
@@ -1332,7 +1332,7 @@
             <w:noProof/>
             <w:webHidden/>
           </w:rPr>
-          <w:instrText xml:space="preserve"> PAGEREF _Toc152968438 \h </w:instrText>
+          <w:instrText xml:space="preserve"> PAGEREF _Toc153284684 \h </w:instrText>
         </w:r>
         <w:r>
           <w:rPr>
@@ -1352,7 +1352,7 @@
             <w:noProof/>
             <w:webHidden/>
           </w:rPr>
-          <w:t>6</w:t>
+          <w:t>7</w:t>
         </w:r>
         <w:r>
           <w:rPr>
@@ -1383,7 +1383,7 @@
           <w14:ligatures w14:val="standardContextual"/>
         </w:rPr>
       </w:pPr>
-      <w:hyperlink w:anchor="_Toc152968439" w:history="1">
+      <w:hyperlink w:anchor="_Toc153284685" w:history="1">
         <w:r>
           <w:rPr>
             <w:rStyle w:val="Hiperligao"/>
@@ -1432,7 +1432,7 @@
             <w:noProof/>
             <w:webHidden/>
           </w:rPr>
-          <w:instrText xml:space="preserve"> PAGEREF _Toc152968439 \h </w:instrText>
+          <w:instrText xml:space="preserve"> PAGEREF _Toc153284685 \h </w:instrText>
         </w:r>
         <w:r>
           <w:rPr>
@@ -1452,7 +1452,7 @@
             <w:noProof/>
             <w:webHidden/>
           </w:rPr>
-          <w:t>8</w:t>
+          <w:t>9</w:t>
         </w:r>
         <w:r>
           <w:rPr>
@@ -1483,7 +1483,7 @@
           <w14:ligatures w14:val="standardContextual"/>
         </w:rPr>
       </w:pPr>
-      <w:hyperlink w:anchor="_Toc152968440" w:history="1">
+      <w:hyperlink w:anchor="_Toc153284686" w:history="1">
         <w:r>
           <w:rPr>
             <w:rStyle w:val="Hiperligao"/>
@@ -1532,7 +1532,7 @@
             <w:noProof/>
             <w:webHidden/>
           </w:rPr>
-          <w:instrText xml:space="preserve"> PAGEREF _Toc152968440 \h </w:instrText>
+          <w:instrText xml:space="preserve"> PAGEREF _Toc153284686 \h </w:instrText>
         </w:r>
         <w:r>
           <w:rPr>
@@ -1552,7 +1552,7 @@
             <w:noProof/>
             <w:webHidden/>
           </w:rPr>
-          <w:t>9</w:t>
+          <w:t>10</w:t>
         </w:r>
         <w:r>
           <w:rPr>
@@ -1583,7 +1583,7 @@
           <w14:ligatures w14:val="standardContextual"/>
         </w:rPr>
       </w:pPr>
-      <w:hyperlink w:anchor="_Toc152968441" w:history="1">
+      <w:hyperlink w:anchor="_Toc153284687" w:history="1">
         <w:r>
           <w:rPr>
             <w:rStyle w:val="Hiperligao"/>
@@ -1611,7 +1611,7 @@
             <w:rStyle w:val="Hiperligao"/>
             <w:noProof/>
           </w:rPr>
-          <w:t>Registo 4 (Aquela situação do back to top)</w:t>
+          <w:t>Registo 4</w:t>
         </w:r>
         <w:r>
           <w:rPr>
@@ -1632,7 +1632,7 @@
             <w:noProof/>
             <w:webHidden/>
           </w:rPr>
-          <w:instrText xml:space="preserve"> PAGEREF _Toc152968441 \h </w:instrText>
+          <w:instrText xml:space="preserve"> PAGEREF _Toc153284687 \h </w:instrText>
         </w:r>
         <w:r>
           <w:rPr>
@@ -1652,7 +1652,7 @@
             <w:noProof/>
             <w:webHidden/>
           </w:rPr>
-          <w:t>10</w:t>
+          <w:t>11</w:t>
         </w:r>
         <w:r>
           <w:rPr>
@@ -1683,7 +1683,7 @@
           <w14:ligatures w14:val="standardContextual"/>
         </w:rPr>
       </w:pPr>
-      <w:hyperlink w:anchor="_Toc152968442" w:history="1">
+      <w:hyperlink w:anchor="_Toc153284688" w:history="1">
         <w:r>
           <w:rPr>
             <w:rStyle w:val="Hiperligao"/>
@@ -1711,21 +1711,7 @@
             <w:rStyle w:val="Hiperligao"/>
             <w:noProof/>
           </w:rPr>
-          <w:t>Balan</w:t>
-        </w:r>
-        <w:r>
-          <w:rPr>
-            <w:rStyle w:val="Hiperligao"/>
-            <w:noProof/>
-          </w:rPr>
-          <w:t>ç</w:t>
-        </w:r>
-        <w:r>
-          <w:rPr>
-            <w:rStyle w:val="Hiperligao"/>
-            <w:noProof/>
-          </w:rPr>
-          <w:t>o Final</w:t>
+          <w:t>Balanço Final</w:t>
         </w:r>
         <w:r>
           <w:rPr>
@@ -1746,7 +1732,7 @@
             <w:noProof/>
             <w:webHidden/>
           </w:rPr>
-          <w:instrText xml:space="preserve"> PAGEREF _Toc152968442 \h </w:instrText>
+          <w:instrText xml:space="preserve"> PAGEREF _Toc153284688 \h </w:instrText>
         </w:r>
         <w:r>
           <w:rPr>
@@ -1766,7 +1752,7 @@
             <w:noProof/>
             <w:webHidden/>
           </w:rPr>
-          <w:t>11</w:t>
+          <w:t>12</w:t>
         </w:r>
         <w:r>
           <w:rPr>
@@ -1795,7 +1781,7 @@
           <w14:ligatures w14:val="standardContextual"/>
         </w:rPr>
       </w:pPr>
-      <w:hyperlink w:anchor="_Toc152968443" w:history="1">
+      <w:hyperlink w:anchor="_Toc153284689" w:history="1">
         <w:r>
           <w:rPr>
             <w:rStyle w:val="Hiperligao"/>
@@ -1842,7 +1828,7 @@
             <w:noProof/>
             <w:webHidden/>
           </w:rPr>
-          <w:instrText xml:space="preserve"> PAGEREF _Toc152968443 \h </w:instrText>
+          <w:instrText xml:space="preserve"> PAGEREF _Toc153284689 \h </w:instrText>
         </w:r>
         <w:r>
           <w:rPr>
@@ -1862,7 +1848,7 @@
             <w:noProof/>
             <w:webHidden/>
           </w:rPr>
-          <w:t>11</w:t>
+          <w:t>12</w:t>
         </w:r>
         <w:r>
           <w:rPr>
@@ -1892,7 +1878,7 @@
           <w14:ligatures w14:val="standardContextual"/>
         </w:rPr>
       </w:pPr>
-      <w:hyperlink w:anchor="_Toc152968444" w:history="1">
+      <w:hyperlink w:anchor="_Toc153284690" w:history="1">
         <w:r>
           <w:rPr>
             <w:rStyle w:val="Hiperligao"/>
@@ -1940,7 +1926,7 @@
             <w:noProof/>
             <w:webHidden/>
           </w:rPr>
-          <w:instrText xml:space="preserve"> PAGEREF _Toc152968444 \h </w:instrText>
+          <w:instrText xml:space="preserve"> PAGEREF _Toc153284690 \h </w:instrText>
         </w:r>
         <w:r>
           <w:rPr>
@@ -1960,301 +1946,7 @@
             <w:noProof/>
             <w:webHidden/>
           </w:rPr>
-          <w:t>12</w:t>
-        </w:r>
-        <w:r>
-          <w:rPr>
-            <w:noProof/>
-            <w:webHidden/>
-          </w:rPr>
-          <w:fldChar w:fldCharType="end"/>
-        </w:r>
-      </w:hyperlink>
-    </w:p>
-    <w:p>
-      <w:pPr>
-        <w:pStyle w:val="ndice1"/>
-        <w:tabs>
-          <w:tab w:val="left" w:pos="440"/>
-          <w:tab w:val="right" w:pos="9394"/>
-        </w:tabs>
-        <w:rPr>
-          <w:rFonts w:asciiTheme="minorHAnsi" w:eastAsiaTheme="minorEastAsia" w:hAnsiTheme="minorHAnsi" w:cstheme="minorBidi"/>
-          <w:b w:val="0"/>
-          <w:bCs w:val="0"/>
-          <w:caps w:val="0"/>
-          <w:noProof/>
-          <w:color w:val="auto"/>
-          <w:kern w:val="2"/>
-          <w:lang w:eastAsia="pt-PT"/>
-          <w14:ligatures w14:val="standardContextual"/>
-        </w:rPr>
-      </w:pPr>
-      <w:hyperlink w:anchor="_Toc152968445" w:history="1">
-        <w:r>
-          <w:rPr>
-            <w:rStyle w:val="Hiperligao"/>
-            <w:noProof/>
-          </w:rPr>
-          <w:t>4</w:t>
-        </w:r>
-        <w:r>
-          <w:rPr>
-            <w:rFonts w:asciiTheme="minorHAnsi" w:eastAsiaTheme="minorEastAsia" w:hAnsiTheme="minorHAnsi" w:cstheme="minorBidi"/>
-            <w:b w:val="0"/>
-            <w:bCs w:val="0"/>
-            <w:caps w:val="0"/>
-            <w:noProof/>
-            <w:color w:val="auto"/>
-            <w:kern w:val="2"/>
-            <w:lang w:eastAsia="pt-PT"/>
-            <w14:ligatures w14:val="standardContextual"/>
-          </w:rPr>
-          <w:tab/>
-        </w:r>
-        <w:r>
-          <w:rPr>
-            <w:rStyle w:val="Hiperligao"/>
-            <w:noProof/>
-          </w:rPr>
-          <w:t>Prototipagem</w:t>
-        </w:r>
-        <w:r>
-          <w:rPr>
-            <w:noProof/>
-            <w:webHidden/>
-          </w:rPr>
-          <w:tab/>
-        </w:r>
-        <w:r>
-          <w:rPr>
-            <w:noProof/>
-            <w:webHidden/>
-          </w:rPr>
-          <w:fldChar w:fldCharType="begin"/>
-        </w:r>
-        <w:r>
-          <w:rPr>
-            <w:noProof/>
-            <w:webHidden/>
-          </w:rPr>
-          <w:instrText xml:space="preserve"> PAGEREF _Toc152968445 \h </w:instrText>
-        </w:r>
-        <w:r>
-          <w:rPr>
-            <w:noProof/>
-            <w:webHidden/>
-          </w:rPr>
-        </w:r>
-        <w:r>
-          <w:rPr>
-            <w:noProof/>
-            <w:webHidden/>
-          </w:rPr>
-          <w:fldChar w:fldCharType="separate"/>
-        </w:r>
-        <w:r>
-          <w:rPr>
-            <w:noProof/>
-            <w:webHidden/>
-          </w:rPr>
-          <w:t>13</w:t>
-        </w:r>
-        <w:r>
-          <w:rPr>
-            <w:noProof/>
-            <w:webHidden/>
-          </w:rPr>
-          <w:fldChar w:fldCharType="end"/>
-        </w:r>
-      </w:hyperlink>
-    </w:p>
-    <w:p>
-      <w:pPr>
-        <w:pStyle w:val="ndice1"/>
-        <w:tabs>
-          <w:tab w:val="left" w:pos="440"/>
-          <w:tab w:val="right" w:pos="9394"/>
-        </w:tabs>
-        <w:rPr>
-          <w:rFonts w:asciiTheme="minorHAnsi" w:eastAsiaTheme="minorEastAsia" w:hAnsiTheme="minorHAnsi" w:cstheme="minorBidi"/>
-          <w:b w:val="0"/>
-          <w:bCs w:val="0"/>
-          <w:caps w:val="0"/>
-          <w:noProof/>
-          <w:color w:val="auto"/>
-          <w:kern w:val="2"/>
-          <w:lang w:eastAsia="pt-PT"/>
-          <w14:ligatures w14:val="standardContextual"/>
-        </w:rPr>
-      </w:pPr>
-      <w:hyperlink w:anchor="_Toc152968446" w:history="1">
-        <w:r>
-          <w:rPr>
-            <w:rStyle w:val="Hiperligao"/>
-            <w:noProof/>
-          </w:rPr>
-          <w:t>5</w:t>
-        </w:r>
-        <w:r>
-          <w:rPr>
-            <w:rFonts w:asciiTheme="minorHAnsi" w:eastAsiaTheme="minorEastAsia" w:hAnsiTheme="minorHAnsi" w:cstheme="minorBidi"/>
-            <w:b w:val="0"/>
-            <w:bCs w:val="0"/>
-            <w:caps w:val="0"/>
-            <w:noProof/>
-            <w:color w:val="auto"/>
-            <w:kern w:val="2"/>
-            <w:lang w:eastAsia="pt-PT"/>
-            <w14:ligatures w14:val="standardContextual"/>
-          </w:rPr>
-          <w:tab/>
-        </w:r>
-        <w:r>
-          <w:rPr>
-            <w:rStyle w:val="Hiperligao"/>
-            <w:noProof/>
-          </w:rPr>
-          <w:t>Avaliação do Sistema Desenvolvido</w:t>
-        </w:r>
-        <w:r>
-          <w:rPr>
-            <w:noProof/>
-            <w:webHidden/>
-          </w:rPr>
-          <w:tab/>
-        </w:r>
-        <w:r>
-          <w:rPr>
-            <w:noProof/>
-            <w:webHidden/>
-          </w:rPr>
-          <w:fldChar w:fldCharType="begin"/>
-        </w:r>
-        <w:r>
-          <w:rPr>
-            <w:noProof/>
-            <w:webHidden/>
-          </w:rPr>
-          <w:instrText xml:space="preserve"> PAGEREF _Toc152968446 \h </w:instrText>
-        </w:r>
-        <w:r>
-          <w:rPr>
-            <w:noProof/>
-            <w:webHidden/>
-          </w:rPr>
-        </w:r>
-        <w:r>
-          <w:rPr>
-            <w:noProof/>
-            <w:webHidden/>
-          </w:rPr>
-          <w:fldChar w:fldCharType="separate"/>
-        </w:r>
-        <w:r>
-          <w:rPr>
-            <w:noProof/>
-            <w:webHidden/>
-          </w:rPr>
           <w:t>14</w:t>
-        </w:r>
-        <w:r>
-          <w:rPr>
-            <w:noProof/>
-            <w:webHidden/>
-          </w:rPr>
-          <w:fldChar w:fldCharType="end"/>
-        </w:r>
-      </w:hyperlink>
-    </w:p>
-    <w:p>
-      <w:pPr>
-        <w:pStyle w:val="ndice1"/>
-        <w:tabs>
-          <w:tab w:val="left" w:pos="440"/>
-          <w:tab w:val="right" w:pos="9394"/>
-        </w:tabs>
-        <w:rPr>
-          <w:rFonts w:asciiTheme="minorHAnsi" w:eastAsiaTheme="minorEastAsia" w:hAnsiTheme="minorHAnsi" w:cstheme="minorBidi"/>
-          <w:b w:val="0"/>
-          <w:bCs w:val="0"/>
-          <w:caps w:val="0"/>
-          <w:noProof/>
-          <w:color w:val="auto"/>
-          <w:kern w:val="2"/>
-          <w:lang w:eastAsia="pt-PT"/>
-          <w14:ligatures w14:val="standardContextual"/>
-        </w:rPr>
-      </w:pPr>
-      <w:hyperlink w:anchor="_Toc152968447" w:history="1">
-        <w:r>
-          <w:rPr>
-            <w:rStyle w:val="Hiperligao"/>
-            <w:noProof/>
-          </w:rPr>
-          <w:t>6</w:t>
-        </w:r>
-        <w:r>
-          <w:rPr>
-            <w:rFonts w:asciiTheme="minorHAnsi" w:eastAsiaTheme="minorEastAsia" w:hAnsiTheme="minorHAnsi" w:cstheme="minorBidi"/>
-            <w:b w:val="0"/>
-            <w:bCs w:val="0"/>
-            <w:caps w:val="0"/>
-            <w:noProof/>
-            <w:color w:val="auto"/>
-            <w:kern w:val="2"/>
-            <w:lang w:eastAsia="pt-PT"/>
-            <w14:ligatures w14:val="standardContextual"/>
-          </w:rPr>
-          <w:tab/>
-        </w:r>
-        <w:r>
-          <w:rPr>
-            <w:rStyle w:val="Hiperligao"/>
-            <w:noProof/>
-          </w:rPr>
-          <w:t>Gestão do projeto</w:t>
-        </w:r>
-        <w:r>
-          <w:rPr>
-            <w:noProof/>
-            <w:webHidden/>
-          </w:rPr>
-          <w:tab/>
-        </w:r>
-        <w:r>
-          <w:rPr>
-            <w:noProof/>
-            <w:webHidden/>
-          </w:rPr>
-          <w:fldChar w:fldCharType="begin"/>
-        </w:r>
-        <w:r>
-          <w:rPr>
-            <w:noProof/>
-            <w:webHidden/>
-          </w:rPr>
-          <w:instrText xml:space="preserve"> PAGEREF _Toc152968447 \h </w:instrText>
-        </w:r>
-        <w:r>
-          <w:rPr>
-            <w:noProof/>
-            <w:webHidden/>
-          </w:rPr>
-        </w:r>
-        <w:r>
-          <w:rPr>
-            <w:noProof/>
-            <w:webHidden/>
-          </w:rPr>
-          <w:fldChar w:fldCharType="separate"/>
-        </w:r>
-        <w:r>
-          <w:rPr>
-            <w:noProof/>
-            <w:webHidden/>
-          </w:rPr>
-          <w:t>15</w:t>
         </w:r>
         <w:r>
           <w:rPr>
@@ -2285,13 +1977,13 @@
           <w14:ligatures w14:val="standardContextual"/>
         </w:rPr>
       </w:pPr>
-      <w:hyperlink w:anchor="_Toc152968448" w:history="1">
+      <w:hyperlink w:anchor="_Toc153284691" w:history="1">
         <w:r>
           <w:rPr>
             <w:rStyle w:val="Hiperligao"/>
             <w:noProof/>
           </w:rPr>
-          <w:t>6.1</w:t>
+          <w:t>3.1</w:t>
         </w:r>
         <w:r>
           <w:rPr>
@@ -2313,7 +2005,7 @@
             <w:rStyle w:val="Hiperligao"/>
             <w:noProof/>
           </w:rPr>
-          <w:t>Metodologia e controlo do Projeto</w:t>
+          <w:t>Análise Utilizadores e Tarefas</w:t>
         </w:r>
         <w:r>
           <w:rPr>
@@ -2334,7 +2026,7 @@
             <w:noProof/>
             <w:webHidden/>
           </w:rPr>
-          <w:instrText xml:space="preserve"> PAGEREF _Toc152968448 \h </w:instrText>
+          <w:instrText xml:space="preserve"> PAGEREF _Toc153284691 \h </w:instrText>
         </w:r>
         <w:r>
           <w:rPr>
@@ -2354,7 +2046,779 @@
             <w:noProof/>
             <w:webHidden/>
           </w:rPr>
+          <w:t>14</w:t>
+        </w:r>
+        <w:r>
+          <w:rPr>
+            <w:noProof/>
+            <w:webHidden/>
+          </w:rPr>
+          <w:fldChar w:fldCharType="end"/>
+        </w:r>
+      </w:hyperlink>
+    </w:p>
+    <w:p>
+      <w:pPr>
+        <w:pStyle w:val="ndice2"/>
+        <w:tabs>
+          <w:tab w:val="left" w:pos="660"/>
+          <w:tab w:val="right" w:pos="9394"/>
+        </w:tabs>
+        <w:rPr>
+          <w:rFonts w:eastAsiaTheme="minorEastAsia" w:cstheme="minorBidi"/>
+          <w:b w:val="0"/>
+          <w:bCs w:val="0"/>
+          <w:noProof/>
+          <w:color w:val="auto"/>
+          <w:kern w:val="2"/>
+          <w:sz w:val="24"/>
+          <w:szCs w:val="24"/>
+          <w:lang w:eastAsia="pt-PT"/>
+          <w14:ligatures w14:val="standardContextual"/>
+        </w:rPr>
+      </w:pPr>
+      <w:hyperlink w:anchor="_Toc153284692" w:history="1">
+        <w:r>
+          <w:rPr>
+            <w:rStyle w:val="Hiperligao"/>
+            <w:noProof/>
+          </w:rPr>
+          <w:t>3.2</w:t>
+        </w:r>
+        <w:r>
+          <w:rPr>
+            <w:rFonts w:eastAsiaTheme="minorEastAsia" w:cstheme="minorBidi"/>
+            <w:b w:val="0"/>
+            <w:bCs w:val="0"/>
+            <w:noProof/>
+            <w:color w:val="auto"/>
+            <w:kern w:val="2"/>
+            <w:sz w:val="24"/>
+            <w:szCs w:val="24"/>
+            <w:lang w:eastAsia="pt-PT"/>
+            <w14:ligatures w14:val="standardContextual"/>
+          </w:rPr>
+          <w:tab/>
+        </w:r>
+        <w:r>
+          <w:rPr>
+            <w:rStyle w:val="Hiperligao"/>
+            <w:noProof/>
+          </w:rPr>
+          <w:t>Requisitos Funcionais</w:t>
+        </w:r>
+        <w:r>
+          <w:rPr>
+            <w:noProof/>
+            <w:webHidden/>
+          </w:rPr>
+          <w:tab/>
+        </w:r>
+        <w:r>
+          <w:rPr>
+            <w:noProof/>
+            <w:webHidden/>
+          </w:rPr>
+          <w:fldChar w:fldCharType="begin"/>
+        </w:r>
+        <w:r>
+          <w:rPr>
+            <w:noProof/>
+            <w:webHidden/>
+          </w:rPr>
+          <w:instrText xml:space="preserve"> PAGEREF _Toc153284692 \h </w:instrText>
+        </w:r>
+        <w:r>
+          <w:rPr>
+            <w:noProof/>
+            <w:webHidden/>
+          </w:rPr>
+        </w:r>
+        <w:r>
+          <w:rPr>
+            <w:noProof/>
+            <w:webHidden/>
+          </w:rPr>
+          <w:fldChar w:fldCharType="separate"/>
+        </w:r>
+        <w:r>
+          <w:rPr>
+            <w:noProof/>
+            <w:webHidden/>
+          </w:rPr>
           <w:t>15</w:t>
+        </w:r>
+        <w:r>
+          <w:rPr>
+            <w:noProof/>
+            <w:webHidden/>
+          </w:rPr>
+          <w:fldChar w:fldCharType="end"/>
+        </w:r>
+      </w:hyperlink>
+    </w:p>
+    <w:p>
+      <w:pPr>
+        <w:pStyle w:val="ndice3"/>
+        <w:tabs>
+          <w:tab w:val="left" w:pos="880"/>
+          <w:tab w:val="right" w:pos="9394"/>
+        </w:tabs>
+        <w:rPr>
+          <w:rFonts w:eastAsiaTheme="minorEastAsia" w:cstheme="minorBidi"/>
+          <w:noProof/>
+          <w:color w:val="auto"/>
+          <w:kern w:val="2"/>
+          <w:sz w:val="24"/>
+          <w:szCs w:val="24"/>
+          <w:lang w:eastAsia="pt-PT"/>
+          <w14:ligatures w14:val="standardContextual"/>
+        </w:rPr>
+      </w:pPr>
+      <w:hyperlink w:anchor="_Toc153284693" w:history="1">
+        <w:r>
+          <w:rPr>
+            <w:rStyle w:val="Hiperligao"/>
+            <w:noProof/>
+          </w:rPr>
+          <w:t>3.2.1</w:t>
+        </w:r>
+        <w:r>
+          <w:rPr>
+            <w:rFonts w:eastAsiaTheme="minorEastAsia" w:cstheme="minorBidi"/>
+            <w:noProof/>
+            <w:color w:val="auto"/>
+            <w:kern w:val="2"/>
+            <w:sz w:val="24"/>
+            <w:szCs w:val="24"/>
+            <w:lang w:eastAsia="pt-PT"/>
+            <w14:ligatures w14:val="standardContextual"/>
+          </w:rPr>
+          <w:tab/>
+        </w:r>
+        <w:r>
+          <w:rPr>
+            <w:rStyle w:val="Hiperligao"/>
+            <w:noProof/>
+          </w:rPr>
+          <w:t>Requisito 1 - Fazer zoom in e zoom out no Produto 3D</w:t>
+        </w:r>
+        <w:r>
+          <w:rPr>
+            <w:noProof/>
+            <w:webHidden/>
+          </w:rPr>
+          <w:tab/>
+        </w:r>
+        <w:r>
+          <w:rPr>
+            <w:noProof/>
+            <w:webHidden/>
+          </w:rPr>
+          <w:fldChar w:fldCharType="begin"/>
+        </w:r>
+        <w:r>
+          <w:rPr>
+            <w:noProof/>
+            <w:webHidden/>
+          </w:rPr>
+          <w:instrText xml:space="preserve"> PAGEREF _Toc153284693 \h </w:instrText>
+        </w:r>
+        <w:r>
+          <w:rPr>
+            <w:noProof/>
+            <w:webHidden/>
+          </w:rPr>
+        </w:r>
+        <w:r>
+          <w:rPr>
+            <w:noProof/>
+            <w:webHidden/>
+          </w:rPr>
+          <w:fldChar w:fldCharType="separate"/>
+        </w:r>
+        <w:r>
+          <w:rPr>
+            <w:noProof/>
+            <w:webHidden/>
+          </w:rPr>
+          <w:t>15</w:t>
+        </w:r>
+        <w:r>
+          <w:rPr>
+            <w:noProof/>
+            <w:webHidden/>
+          </w:rPr>
+          <w:fldChar w:fldCharType="end"/>
+        </w:r>
+      </w:hyperlink>
+    </w:p>
+    <w:p>
+      <w:pPr>
+        <w:pStyle w:val="ndice3"/>
+        <w:tabs>
+          <w:tab w:val="left" w:pos="880"/>
+          <w:tab w:val="right" w:pos="9394"/>
+        </w:tabs>
+        <w:rPr>
+          <w:rFonts w:eastAsiaTheme="minorEastAsia" w:cstheme="minorBidi"/>
+          <w:noProof/>
+          <w:color w:val="auto"/>
+          <w:kern w:val="2"/>
+          <w:sz w:val="24"/>
+          <w:szCs w:val="24"/>
+          <w:lang w:eastAsia="pt-PT"/>
+          <w14:ligatures w14:val="standardContextual"/>
+        </w:rPr>
+      </w:pPr>
+      <w:hyperlink w:anchor="_Toc153284694" w:history="1">
+        <w:r>
+          <w:rPr>
+            <w:rStyle w:val="Hiperligao"/>
+            <w:noProof/>
+          </w:rPr>
+          <w:t>3.2.2</w:t>
+        </w:r>
+        <w:r>
+          <w:rPr>
+            <w:rFonts w:eastAsiaTheme="minorEastAsia" w:cstheme="minorBidi"/>
+            <w:noProof/>
+            <w:color w:val="auto"/>
+            <w:kern w:val="2"/>
+            <w:sz w:val="24"/>
+            <w:szCs w:val="24"/>
+            <w:lang w:eastAsia="pt-PT"/>
+            <w14:ligatures w14:val="standardContextual"/>
+          </w:rPr>
+          <w:tab/>
+        </w:r>
+        <w:r>
+          <w:rPr>
+            <w:rStyle w:val="Hiperligao"/>
+            <w:noProof/>
+          </w:rPr>
+          <w:t>Requisito 2 - Interagir com o Produto 3D (abrir e fechar gavetas)</w:t>
+        </w:r>
+        <w:r>
+          <w:rPr>
+            <w:noProof/>
+            <w:webHidden/>
+          </w:rPr>
+          <w:tab/>
+        </w:r>
+        <w:r>
+          <w:rPr>
+            <w:noProof/>
+            <w:webHidden/>
+          </w:rPr>
+          <w:fldChar w:fldCharType="begin"/>
+        </w:r>
+        <w:r>
+          <w:rPr>
+            <w:noProof/>
+            <w:webHidden/>
+          </w:rPr>
+          <w:instrText xml:space="preserve"> PAGEREF _Toc153284694 \h </w:instrText>
+        </w:r>
+        <w:r>
+          <w:rPr>
+            <w:noProof/>
+            <w:webHidden/>
+          </w:rPr>
+        </w:r>
+        <w:r>
+          <w:rPr>
+            <w:noProof/>
+            <w:webHidden/>
+          </w:rPr>
+          <w:fldChar w:fldCharType="separate"/>
+        </w:r>
+        <w:r>
+          <w:rPr>
+            <w:noProof/>
+            <w:webHidden/>
+          </w:rPr>
+          <w:t>15</w:t>
+        </w:r>
+        <w:r>
+          <w:rPr>
+            <w:noProof/>
+            <w:webHidden/>
+          </w:rPr>
+          <w:fldChar w:fldCharType="end"/>
+        </w:r>
+      </w:hyperlink>
+    </w:p>
+    <w:p>
+      <w:pPr>
+        <w:pStyle w:val="ndice3"/>
+        <w:tabs>
+          <w:tab w:val="left" w:pos="880"/>
+          <w:tab w:val="right" w:pos="9394"/>
+        </w:tabs>
+        <w:rPr>
+          <w:rFonts w:eastAsiaTheme="minorEastAsia" w:cstheme="minorBidi"/>
+          <w:noProof/>
+          <w:color w:val="auto"/>
+          <w:kern w:val="2"/>
+          <w:sz w:val="24"/>
+          <w:szCs w:val="24"/>
+          <w:lang w:eastAsia="pt-PT"/>
+          <w14:ligatures w14:val="standardContextual"/>
+        </w:rPr>
+      </w:pPr>
+      <w:hyperlink w:anchor="_Toc153284695" w:history="1">
+        <w:r>
+          <w:rPr>
+            <w:rStyle w:val="Hiperligao"/>
+            <w:noProof/>
+          </w:rPr>
+          <w:t>3.2.3</w:t>
+        </w:r>
+        <w:r>
+          <w:rPr>
+            <w:rFonts w:eastAsiaTheme="minorEastAsia" w:cstheme="minorBidi"/>
+            <w:noProof/>
+            <w:color w:val="auto"/>
+            <w:kern w:val="2"/>
+            <w:sz w:val="24"/>
+            <w:szCs w:val="24"/>
+            <w:lang w:eastAsia="pt-PT"/>
+            <w14:ligatures w14:val="standardContextual"/>
+          </w:rPr>
+          <w:tab/>
+        </w:r>
+        <w:r>
+          <w:rPr>
+            <w:rStyle w:val="Hiperligao"/>
+            <w:noProof/>
+          </w:rPr>
+          <w:t>Requisito 3 - Mudar o material do Produto 3D</w:t>
+        </w:r>
+        <w:r>
+          <w:rPr>
+            <w:noProof/>
+            <w:webHidden/>
+          </w:rPr>
+          <w:tab/>
+        </w:r>
+        <w:r>
+          <w:rPr>
+            <w:noProof/>
+            <w:webHidden/>
+          </w:rPr>
+          <w:fldChar w:fldCharType="begin"/>
+        </w:r>
+        <w:r>
+          <w:rPr>
+            <w:noProof/>
+            <w:webHidden/>
+          </w:rPr>
+          <w:instrText xml:space="preserve"> PAGEREF _Toc153284695 \h </w:instrText>
+        </w:r>
+        <w:r>
+          <w:rPr>
+            <w:noProof/>
+            <w:webHidden/>
+          </w:rPr>
+        </w:r>
+        <w:r>
+          <w:rPr>
+            <w:noProof/>
+            <w:webHidden/>
+          </w:rPr>
+          <w:fldChar w:fldCharType="separate"/>
+        </w:r>
+        <w:r>
+          <w:rPr>
+            <w:noProof/>
+            <w:webHidden/>
+          </w:rPr>
+          <w:t>15</w:t>
+        </w:r>
+        <w:r>
+          <w:rPr>
+            <w:noProof/>
+            <w:webHidden/>
+          </w:rPr>
+          <w:fldChar w:fldCharType="end"/>
+        </w:r>
+      </w:hyperlink>
+    </w:p>
+    <w:p>
+      <w:pPr>
+        <w:pStyle w:val="ndice3"/>
+        <w:tabs>
+          <w:tab w:val="left" w:pos="880"/>
+          <w:tab w:val="right" w:pos="9394"/>
+        </w:tabs>
+        <w:rPr>
+          <w:rFonts w:eastAsiaTheme="minorEastAsia" w:cstheme="minorBidi"/>
+          <w:noProof/>
+          <w:color w:val="auto"/>
+          <w:kern w:val="2"/>
+          <w:sz w:val="24"/>
+          <w:szCs w:val="24"/>
+          <w:lang w:eastAsia="pt-PT"/>
+          <w14:ligatures w14:val="standardContextual"/>
+        </w:rPr>
+      </w:pPr>
+      <w:hyperlink w:anchor="_Toc153284696" w:history="1">
+        <w:r>
+          <w:rPr>
+            <w:rStyle w:val="Hiperligao"/>
+            <w:noProof/>
+          </w:rPr>
+          <w:t>3.2.4</w:t>
+        </w:r>
+        <w:r>
+          <w:rPr>
+            <w:rFonts w:eastAsiaTheme="minorEastAsia" w:cstheme="minorBidi"/>
+            <w:noProof/>
+            <w:color w:val="auto"/>
+            <w:kern w:val="2"/>
+            <w:sz w:val="24"/>
+            <w:szCs w:val="24"/>
+            <w:lang w:eastAsia="pt-PT"/>
+            <w14:ligatures w14:val="standardContextual"/>
+          </w:rPr>
+          <w:tab/>
+        </w:r>
+        <w:r>
+          <w:rPr>
+            <w:rStyle w:val="Hiperligao"/>
+            <w:noProof/>
+          </w:rPr>
+          <w:t>Requisito 4 – Ter noção do tamanho real do Produto 3D</w:t>
+        </w:r>
+        <w:r>
+          <w:rPr>
+            <w:noProof/>
+            <w:webHidden/>
+          </w:rPr>
+          <w:tab/>
+        </w:r>
+        <w:r>
+          <w:rPr>
+            <w:noProof/>
+            <w:webHidden/>
+          </w:rPr>
+          <w:fldChar w:fldCharType="begin"/>
+        </w:r>
+        <w:r>
+          <w:rPr>
+            <w:noProof/>
+            <w:webHidden/>
+          </w:rPr>
+          <w:instrText xml:space="preserve"> PAGEREF _Toc153284696 \h </w:instrText>
+        </w:r>
+        <w:r>
+          <w:rPr>
+            <w:noProof/>
+            <w:webHidden/>
+          </w:rPr>
+        </w:r>
+        <w:r>
+          <w:rPr>
+            <w:noProof/>
+            <w:webHidden/>
+          </w:rPr>
+          <w:fldChar w:fldCharType="separate"/>
+        </w:r>
+        <w:r>
+          <w:rPr>
+            <w:noProof/>
+            <w:webHidden/>
+          </w:rPr>
+          <w:t>15</w:t>
+        </w:r>
+        <w:r>
+          <w:rPr>
+            <w:noProof/>
+            <w:webHidden/>
+          </w:rPr>
+          <w:fldChar w:fldCharType="end"/>
+        </w:r>
+      </w:hyperlink>
+    </w:p>
+    <w:p>
+      <w:pPr>
+        <w:pStyle w:val="ndice3"/>
+        <w:tabs>
+          <w:tab w:val="left" w:pos="880"/>
+          <w:tab w:val="right" w:pos="9394"/>
+        </w:tabs>
+        <w:rPr>
+          <w:rFonts w:eastAsiaTheme="minorEastAsia" w:cstheme="minorBidi"/>
+          <w:noProof/>
+          <w:color w:val="auto"/>
+          <w:kern w:val="2"/>
+          <w:sz w:val="24"/>
+          <w:szCs w:val="24"/>
+          <w:lang w:eastAsia="pt-PT"/>
+          <w14:ligatures w14:val="standardContextual"/>
+        </w:rPr>
+      </w:pPr>
+      <w:hyperlink w:anchor="_Toc153284697" w:history="1">
+        <w:r>
+          <w:rPr>
+            <w:rStyle w:val="Hiperligao"/>
+            <w:noProof/>
+          </w:rPr>
+          <w:t>3.2.5</w:t>
+        </w:r>
+        <w:r>
+          <w:rPr>
+            <w:rFonts w:eastAsiaTheme="minorEastAsia" w:cstheme="minorBidi"/>
+            <w:noProof/>
+            <w:color w:val="auto"/>
+            <w:kern w:val="2"/>
+            <w:sz w:val="24"/>
+            <w:szCs w:val="24"/>
+            <w:lang w:eastAsia="pt-PT"/>
+            <w14:ligatures w14:val="standardContextual"/>
+          </w:rPr>
+          <w:tab/>
+        </w:r>
+        <w:r>
+          <w:rPr>
+            <w:rStyle w:val="Hiperligao"/>
+            <w:noProof/>
+          </w:rPr>
+          <w:t>Requisito 5 - Ter noção da textura do material escolhido</w:t>
+        </w:r>
+        <w:r>
+          <w:rPr>
+            <w:noProof/>
+            <w:webHidden/>
+          </w:rPr>
+          <w:tab/>
+        </w:r>
+        <w:r>
+          <w:rPr>
+            <w:noProof/>
+            <w:webHidden/>
+          </w:rPr>
+          <w:fldChar w:fldCharType="begin"/>
+        </w:r>
+        <w:r>
+          <w:rPr>
+            <w:noProof/>
+            <w:webHidden/>
+          </w:rPr>
+          <w:instrText xml:space="preserve"> PAGEREF _Toc153284697 \h </w:instrText>
+        </w:r>
+        <w:r>
+          <w:rPr>
+            <w:noProof/>
+            <w:webHidden/>
+          </w:rPr>
+        </w:r>
+        <w:r>
+          <w:rPr>
+            <w:noProof/>
+            <w:webHidden/>
+          </w:rPr>
+          <w:fldChar w:fldCharType="separate"/>
+        </w:r>
+        <w:r>
+          <w:rPr>
+            <w:noProof/>
+            <w:webHidden/>
+          </w:rPr>
+          <w:t>16</w:t>
+        </w:r>
+        <w:r>
+          <w:rPr>
+            <w:noProof/>
+            <w:webHidden/>
+          </w:rPr>
+          <w:fldChar w:fldCharType="end"/>
+        </w:r>
+      </w:hyperlink>
+    </w:p>
+    <w:p>
+      <w:pPr>
+        <w:pStyle w:val="ndice3"/>
+        <w:tabs>
+          <w:tab w:val="left" w:pos="880"/>
+          <w:tab w:val="right" w:pos="9394"/>
+        </w:tabs>
+        <w:rPr>
+          <w:rFonts w:eastAsiaTheme="minorEastAsia" w:cstheme="minorBidi"/>
+          <w:noProof/>
+          <w:color w:val="auto"/>
+          <w:kern w:val="2"/>
+          <w:sz w:val="24"/>
+          <w:szCs w:val="24"/>
+          <w:lang w:eastAsia="pt-PT"/>
+          <w14:ligatures w14:val="standardContextual"/>
+        </w:rPr>
+      </w:pPr>
+      <w:hyperlink w:anchor="_Toc153284698" w:history="1">
+        <w:r>
+          <w:rPr>
+            <w:rStyle w:val="Hiperligao"/>
+            <w:noProof/>
+          </w:rPr>
+          <w:t>3.2.6</w:t>
+        </w:r>
+        <w:r>
+          <w:rPr>
+            <w:rFonts w:eastAsiaTheme="minorEastAsia" w:cstheme="minorBidi"/>
+            <w:noProof/>
+            <w:color w:val="auto"/>
+            <w:kern w:val="2"/>
+            <w:sz w:val="24"/>
+            <w:szCs w:val="24"/>
+            <w:lang w:eastAsia="pt-PT"/>
+            <w14:ligatures w14:val="standardContextual"/>
+          </w:rPr>
+          <w:tab/>
+        </w:r>
+        <w:r>
+          <w:rPr>
+            <w:rStyle w:val="Hiperligao"/>
+            <w:noProof/>
+          </w:rPr>
+          <w:t>Requisito 6 - Ter uma ideia da robustez / durabilidade / qualidade do material</w:t>
+        </w:r>
+        <w:r>
+          <w:rPr>
+            <w:noProof/>
+            <w:webHidden/>
+          </w:rPr>
+          <w:tab/>
+        </w:r>
+        <w:r>
+          <w:rPr>
+            <w:noProof/>
+            <w:webHidden/>
+          </w:rPr>
+          <w:fldChar w:fldCharType="begin"/>
+        </w:r>
+        <w:r>
+          <w:rPr>
+            <w:noProof/>
+            <w:webHidden/>
+          </w:rPr>
+          <w:instrText xml:space="preserve"> PAGEREF _Toc153284698 \h </w:instrText>
+        </w:r>
+        <w:r>
+          <w:rPr>
+            <w:noProof/>
+            <w:webHidden/>
+          </w:rPr>
+        </w:r>
+        <w:r>
+          <w:rPr>
+            <w:noProof/>
+            <w:webHidden/>
+          </w:rPr>
+          <w:fldChar w:fldCharType="separate"/>
+        </w:r>
+        <w:r>
+          <w:rPr>
+            <w:noProof/>
+            <w:webHidden/>
+          </w:rPr>
+          <w:t>16</w:t>
+        </w:r>
+        <w:r>
+          <w:rPr>
+            <w:noProof/>
+            <w:webHidden/>
+          </w:rPr>
+          <w:fldChar w:fldCharType="end"/>
+        </w:r>
+      </w:hyperlink>
+    </w:p>
+    <w:p>
+      <w:pPr>
+        <w:pStyle w:val="ndice3"/>
+        <w:tabs>
+          <w:tab w:val="left" w:pos="880"/>
+          <w:tab w:val="right" w:pos="9394"/>
+        </w:tabs>
+        <w:rPr>
+          <w:rFonts w:eastAsiaTheme="minorEastAsia" w:cstheme="minorBidi"/>
+          <w:noProof/>
+          <w:color w:val="auto"/>
+          <w:kern w:val="2"/>
+          <w:sz w:val="24"/>
+          <w:szCs w:val="24"/>
+          <w:lang w:eastAsia="pt-PT"/>
+          <w14:ligatures w14:val="standardContextual"/>
+        </w:rPr>
+      </w:pPr>
+      <w:hyperlink w:anchor="_Toc153284699" w:history="1">
+        <w:r>
+          <w:rPr>
+            <w:rStyle w:val="Hiperligao"/>
+            <w:noProof/>
+          </w:rPr>
+          <w:t>3.2.7</w:t>
+        </w:r>
+        <w:r>
+          <w:rPr>
+            <w:rFonts w:eastAsiaTheme="minorEastAsia" w:cstheme="minorBidi"/>
+            <w:noProof/>
+            <w:color w:val="auto"/>
+            <w:kern w:val="2"/>
+            <w:sz w:val="24"/>
+            <w:szCs w:val="24"/>
+            <w:lang w:eastAsia="pt-PT"/>
+            <w14:ligatures w14:val="standardContextual"/>
+          </w:rPr>
+          <w:tab/>
+        </w:r>
+        <w:r>
+          <w:rPr>
+            <w:rStyle w:val="Hiperligao"/>
+            <w:noProof/>
+          </w:rPr>
+          <w:t>Requisito 7 – Ter acesso a dois temas na interface gráfica (tema e escuro)</w:t>
+        </w:r>
+        <w:r>
+          <w:rPr>
+            <w:noProof/>
+            <w:webHidden/>
+          </w:rPr>
+          <w:tab/>
+        </w:r>
+        <w:r>
+          <w:rPr>
+            <w:noProof/>
+            <w:webHidden/>
+          </w:rPr>
+          <w:fldChar w:fldCharType="begin"/>
+        </w:r>
+        <w:r>
+          <w:rPr>
+            <w:noProof/>
+            <w:webHidden/>
+          </w:rPr>
+          <w:instrText xml:space="preserve"> PAGEREF _Toc153284699 \h </w:instrText>
+        </w:r>
+        <w:r>
+          <w:rPr>
+            <w:noProof/>
+            <w:webHidden/>
+          </w:rPr>
+        </w:r>
+        <w:r>
+          <w:rPr>
+            <w:noProof/>
+            <w:webHidden/>
+          </w:rPr>
+          <w:fldChar w:fldCharType="separate"/>
+        </w:r>
+        <w:r>
+          <w:rPr>
+            <w:noProof/>
+            <w:webHidden/>
+          </w:rPr>
+          <w:t>16</w:t>
         </w:r>
         <w:r>
           <w:rPr>
@@ -2384,13 +2848,13 @@
           <w14:ligatures w14:val="standardContextual"/>
         </w:rPr>
       </w:pPr>
-      <w:hyperlink w:anchor="_Toc152968449" w:history="1">
+      <w:hyperlink w:anchor="_Toc153284700" w:history="1">
         <w:r>
           <w:rPr>
             <w:rStyle w:val="Hiperligao"/>
             <w:noProof/>
           </w:rPr>
-          <w:t>7</w:t>
+          <w:t>4</w:t>
         </w:r>
         <w:r>
           <w:rPr>
@@ -2411,6 +2875,400 @@
             <w:rStyle w:val="Hiperligao"/>
             <w:noProof/>
           </w:rPr>
+          <w:t>Prototipagem</w:t>
+        </w:r>
+        <w:r>
+          <w:rPr>
+            <w:noProof/>
+            <w:webHidden/>
+          </w:rPr>
+          <w:tab/>
+        </w:r>
+        <w:r>
+          <w:rPr>
+            <w:noProof/>
+            <w:webHidden/>
+          </w:rPr>
+          <w:fldChar w:fldCharType="begin"/>
+        </w:r>
+        <w:r>
+          <w:rPr>
+            <w:noProof/>
+            <w:webHidden/>
+          </w:rPr>
+          <w:instrText xml:space="preserve"> PAGEREF _Toc153284700 \h </w:instrText>
+        </w:r>
+        <w:r>
+          <w:rPr>
+            <w:noProof/>
+            <w:webHidden/>
+          </w:rPr>
+        </w:r>
+        <w:r>
+          <w:rPr>
+            <w:noProof/>
+            <w:webHidden/>
+          </w:rPr>
+          <w:fldChar w:fldCharType="separate"/>
+        </w:r>
+        <w:r>
+          <w:rPr>
+            <w:noProof/>
+            <w:webHidden/>
+          </w:rPr>
+          <w:t>17</w:t>
+        </w:r>
+        <w:r>
+          <w:rPr>
+            <w:noProof/>
+            <w:webHidden/>
+          </w:rPr>
+          <w:fldChar w:fldCharType="end"/>
+        </w:r>
+      </w:hyperlink>
+    </w:p>
+    <w:p>
+      <w:pPr>
+        <w:pStyle w:val="ndice1"/>
+        <w:tabs>
+          <w:tab w:val="left" w:pos="440"/>
+          <w:tab w:val="right" w:pos="9394"/>
+        </w:tabs>
+        <w:rPr>
+          <w:rFonts w:asciiTheme="minorHAnsi" w:eastAsiaTheme="minorEastAsia" w:hAnsiTheme="minorHAnsi" w:cstheme="minorBidi"/>
+          <w:b w:val="0"/>
+          <w:bCs w:val="0"/>
+          <w:caps w:val="0"/>
+          <w:noProof/>
+          <w:color w:val="auto"/>
+          <w:kern w:val="2"/>
+          <w:lang w:eastAsia="pt-PT"/>
+          <w14:ligatures w14:val="standardContextual"/>
+        </w:rPr>
+      </w:pPr>
+      <w:hyperlink w:anchor="_Toc153284701" w:history="1">
+        <w:r>
+          <w:rPr>
+            <w:rStyle w:val="Hiperligao"/>
+            <w:noProof/>
+          </w:rPr>
+          <w:t>5</w:t>
+        </w:r>
+        <w:r>
+          <w:rPr>
+            <w:rFonts w:asciiTheme="minorHAnsi" w:eastAsiaTheme="minorEastAsia" w:hAnsiTheme="minorHAnsi" w:cstheme="minorBidi"/>
+            <w:b w:val="0"/>
+            <w:bCs w:val="0"/>
+            <w:caps w:val="0"/>
+            <w:noProof/>
+            <w:color w:val="auto"/>
+            <w:kern w:val="2"/>
+            <w:lang w:eastAsia="pt-PT"/>
+            <w14:ligatures w14:val="standardContextual"/>
+          </w:rPr>
+          <w:tab/>
+        </w:r>
+        <w:r>
+          <w:rPr>
+            <w:rStyle w:val="Hiperligao"/>
+            <w:noProof/>
+          </w:rPr>
+          <w:t>Avaliação do Sistema Desenvolvido</w:t>
+        </w:r>
+        <w:r>
+          <w:rPr>
+            <w:noProof/>
+            <w:webHidden/>
+          </w:rPr>
+          <w:tab/>
+        </w:r>
+        <w:r>
+          <w:rPr>
+            <w:noProof/>
+            <w:webHidden/>
+          </w:rPr>
+          <w:fldChar w:fldCharType="begin"/>
+        </w:r>
+        <w:r>
+          <w:rPr>
+            <w:noProof/>
+            <w:webHidden/>
+          </w:rPr>
+          <w:instrText xml:space="preserve"> PAGEREF _Toc153284701 \h </w:instrText>
+        </w:r>
+        <w:r>
+          <w:rPr>
+            <w:noProof/>
+            <w:webHidden/>
+          </w:rPr>
+        </w:r>
+        <w:r>
+          <w:rPr>
+            <w:noProof/>
+            <w:webHidden/>
+          </w:rPr>
+          <w:fldChar w:fldCharType="separate"/>
+        </w:r>
+        <w:r>
+          <w:rPr>
+            <w:noProof/>
+            <w:webHidden/>
+          </w:rPr>
+          <w:t>18</w:t>
+        </w:r>
+        <w:r>
+          <w:rPr>
+            <w:noProof/>
+            <w:webHidden/>
+          </w:rPr>
+          <w:fldChar w:fldCharType="end"/>
+        </w:r>
+      </w:hyperlink>
+    </w:p>
+    <w:p>
+      <w:pPr>
+        <w:pStyle w:val="ndice1"/>
+        <w:tabs>
+          <w:tab w:val="left" w:pos="440"/>
+          <w:tab w:val="right" w:pos="9394"/>
+        </w:tabs>
+        <w:rPr>
+          <w:rFonts w:asciiTheme="minorHAnsi" w:eastAsiaTheme="minorEastAsia" w:hAnsiTheme="minorHAnsi" w:cstheme="minorBidi"/>
+          <w:b w:val="0"/>
+          <w:bCs w:val="0"/>
+          <w:caps w:val="0"/>
+          <w:noProof/>
+          <w:color w:val="auto"/>
+          <w:kern w:val="2"/>
+          <w:lang w:eastAsia="pt-PT"/>
+          <w14:ligatures w14:val="standardContextual"/>
+        </w:rPr>
+      </w:pPr>
+      <w:hyperlink w:anchor="_Toc153284702" w:history="1">
+        <w:r>
+          <w:rPr>
+            <w:rStyle w:val="Hiperligao"/>
+            <w:noProof/>
+          </w:rPr>
+          <w:t>6</w:t>
+        </w:r>
+        <w:r>
+          <w:rPr>
+            <w:rFonts w:asciiTheme="minorHAnsi" w:eastAsiaTheme="minorEastAsia" w:hAnsiTheme="minorHAnsi" w:cstheme="minorBidi"/>
+            <w:b w:val="0"/>
+            <w:bCs w:val="0"/>
+            <w:caps w:val="0"/>
+            <w:noProof/>
+            <w:color w:val="auto"/>
+            <w:kern w:val="2"/>
+            <w:lang w:eastAsia="pt-PT"/>
+            <w14:ligatures w14:val="standardContextual"/>
+          </w:rPr>
+          <w:tab/>
+        </w:r>
+        <w:r>
+          <w:rPr>
+            <w:rStyle w:val="Hiperligao"/>
+            <w:noProof/>
+          </w:rPr>
+          <w:t>Gestão do projeto</w:t>
+        </w:r>
+        <w:r>
+          <w:rPr>
+            <w:noProof/>
+            <w:webHidden/>
+          </w:rPr>
+          <w:tab/>
+        </w:r>
+        <w:r>
+          <w:rPr>
+            <w:noProof/>
+            <w:webHidden/>
+          </w:rPr>
+          <w:fldChar w:fldCharType="begin"/>
+        </w:r>
+        <w:r>
+          <w:rPr>
+            <w:noProof/>
+            <w:webHidden/>
+          </w:rPr>
+          <w:instrText xml:space="preserve"> PAGEREF _Toc153284702 \h </w:instrText>
+        </w:r>
+        <w:r>
+          <w:rPr>
+            <w:noProof/>
+            <w:webHidden/>
+          </w:rPr>
+        </w:r>
+        <w:r>
+          <w:rPr>
+            <w:noProof/>
+            <w:webHidden/>
+          </w:rPr>
+          <w:fldChar w:fldCharType="separate"/>
+        </w:r>
+        <w:r>
+          <w:rPr>
+            <w:noProof/>
+            <w:webHidden/>
+          </w:rPr>
+          <w:t>19</w:t>
+        </w:r>
+        <w:r>
+          <w:rPr>
+            <w:noProof/>
+            <w:webHidden/>
+          </w:rPr>
+          <w:fldChar w:fldCharType="end"/>
+        </w:r>
+      </w:hyperlink>
+    </w:p>
+    <w:p>
+      <w:pPr>
+        <w:pStyle w:val="ndice2"/>
+        <w:tabs>
+          <w:tab w:val="left" w:pos="660"/>
+          <w:tab w:val="right" w:pos="9394"/>
+        </w:tabs>
+        <w:rPr>
+          <w:rFonts w:eastAsiaTheme="minorEastAsia" w:cstheme="minorBidi"/>
+          <w:b w:val="0"/>
+          <w:bCs w:val="0"/>
+          <w:noProof/>
+          <w:color w:val="auto"/>
+          <w:kern w:val="2"/>
+          <w:sz w:val="24"/>
+          <w:szCs w:val="24"/>
+          <w:lang w:eastAsia="pt-PT"/>
+          <w14:ligatures w14:val="standardContextual"/>
+        </w:rPr>
+      </w:pPr>
+      <w:hyperlink w:anchor="_Toc153284703" w:history="1">
+        <w:r>
+          <w:rPr>
+            <w:rStyle w:val="Hiperligao"/>
+            <w:noProof/>
+          </w:rPr>
+          <w:t>6.1</w:t>
+        </w:r>
+        <w:r>
+          <w:rPr>
+            <w:rFonts w:eastAsiaTheme="minorEastAsia" w:cstheme="minorBidi"/>
+            <w:b w:val="0"/>
+            <w:bCs w:val="0"/>
+            <w:noProof/>
+            <w:color w:val="auto"/>
+            <w:kern w:val="2"/>
+            <w:sz w:val="24"/>
+            <w:szCs w:val="24"/>
+            <w:lang w:eastAsia="pt-PT"/>
+            <w14:ligatures w14:val="standardContextual"/>
+          </w:rPr>
+          <w:tab/>
+        </w:r>
+        <w:r>
+          <w:rPr>
+            <w:rStyle w:val="Hiperligao"/>
+            <w:noProof/>
+          </w:rPr>
+          <w:t>Metodologia e controlo do Projeto</w:t>
+        </w:r>
+        <w:r>
+          <w:rPr>
+            <w:noProof/>
+            <w:webHidden/>
+          </w:rPr>
+          <w:tab/>
+        </w:r>
+        <w:r>
+          <w:rPr>
+            <w:noProof/>
+            <w:webHidden/>
+          </w:rPr>
+          <w:fldChar w:fldCharType="begin"/>
+        </w:r>
+        <w:r>
+          <w:rPr>
+            <w:noProof/>
+            <w:webHidden/>
+          </w:rPr>
+          <w:instrText xml:space="preserve"> PAGEREF _Toc153284703 \h </w:instrText>
+        </w:r>
+        <w:r>
+          <w:rPr>
+            <w:noProof/>
+            <w:webHidden/>
+          </w:rPr>
+        </w:r>
+        <w:r>
+          <w:rPr>
+            <w:noProof/>
+            <w:webHidden/>
+          </w:rPr>
+          <w:fldChar w:fldCharType="separate"/>
+        </w:r>
+        <w:r>
+          <w:rPr>
+            <w:noProof/>
+            <w:webHidden/>
+          </w:rPr>
+          <w:t>19</w:t>
+        </w:r>
+        <w:r>
+          <w:rPr>
+            <w:noProof/>
+            <w:webHidden/>
+          </w:rPr>
+          <w:fldChar w:fldCharType="end"/>
+        </w:r>
+      </w:hyperlink>
+    </w:p>
+    <w:p>
+      <w:pPr>
+        <w:pStyle w:val="ndice1"/>
+        <w:tabs>
+          <w:tab w:val="left" w:pos="440"/>
+          <w:tab w:val="right" w:pos="9394"/>
+        </w:tabs>
+        <w:rPr>
+          <w:rFonts w:asciiTheme="minorHAnsi" w:eastAsiaTheme="minorEastAsia" w:hAnsiTheme="minorHAnsi" w:cstheme="minorBidi"/>
+          <w:b w:val="0"/>
+          <w:bCs w:val="0"/>
+          <w:caps w:val="0"/>
+          <w:noProof/>
+          <w:color w:val="auto"/>
+          <w:kern w:val="2"/>
+          <w:lang w:eastAsia="pt-PT"/>
+          <w14:ligatures w14:val="standardContextual"/>
+        </w:rPr>
+      </w:pPr>
+      <w:hyperlink w:anchor="_Toc153284704" w:history="1">
+        <w:r>
+          <w:rPr>
+            <w:rStyle w:val="Hiperligao"/>
+            <w:noProof/>
+          </w:rPr>
+          <w:t>7</w:t>
+        </w:r>
+        <w:r>
+          <w:rPr>
+            <w:rFonts w:asciiTheme="minorHAnsi" w:eastAsiaTheme="minorEastAsia" w:hAnsiTheme="minorHAnsi" w:cstheme="minorBidi"/>
+            <w:b w:val="0"/>
+            <w:bCs w:val="0"/>
+            <w:caps w:val="0"/>
+            <w:noProof/>
+            <w:color w:val="auto"/>
+            <w:kern w:val="2"/>
+            <w:lang w:eastAsia="pt-PT"/>
+            <w14:ligatures w14:val="standardContextual"/>
+          </w:rPr>
+          <w:tab/>
+        </w:r>
+        <w:r>
+          <w:rPr>
+            <w:rStyle w:val="Hiperligao"/>
+            <w:noProof/>
+          </w:rPr>
           <w:t>Conclusão</w:t>
         </w:r>
         <w:r>
@@ -2432,7 +3290,7 @@
             <w:noProof/>
             <w:webHidden/>
           </w:rPr>
-          <w:instrText xml:space="preserve"> PAGEREF _Toc152968449 \h </w:instrText>
+          <w:instrText xml:space="preserve"> PAGEREF _Toc153284704 \h </w:instrText>
         </w:r>
         <w:r>
           <w:rPr>
@@ -2452,7 +3310,7 @@
             <w:noProof/>
             <w:webHidden/>
           </w:rPr>
-          <w:t>16</w:t>
+          <w:t>20</w:t>
         </w:r>
         <w:r>
           <w:rPr>
@@ -2526,7 +3384,7 @@
       <w:r>
         <w:fldChar w:fldCharType="separate"/>
       </w:r>
-      <w:hyperlink w:anchor="_Toc152968401" w:history="1">
+      <w:hyperlink w:anchor="_Toc153284705" w:history="1">
         <w:r>
           <w:rPr>
             <w:rStyle w:val="Hiperligao"/>
@@ -2553,7 +3411,7 @@
             <w:noProof/>
             <w:webHidden/>
           </w:rPr>
-          <w:instrText xml:space="preserve"> PAGEREF _Toc152968401 \h </w:instrText>
+          <w:instrText xml:space="preserve"> PAGEREF _Toc153284705 \h </w:instrText>
         </w:r>
         <w:r>
           <w:rPr>
@@ -2573,7 +3431,7 @@
             <w:noProof/>
             <w:webHidden/>
           </w:rPr>
-          <w:t>7</w:t>
+          <w:t>8</w:t>
         </w:r>
         <w:r>
           <w:rPr>
@@ -2599,7 +3457,7 @@
           <w14:ligatures w14:val="standardContextual"/>
         </w:rPr>
       </w:pPr>
-      <w:hyperlink w:anchor="_Toc152968402" w:history="1">
+      <w:hyperlink w:anchor="_Toc153284706" w:history="1">
         <w:r>
           <w:rPr>
             <w:rStyle w:val="Hiperligao"/>
@@ -2626,7 +3484,7 @@
             <w:noProof/>
             <w:webHidden/>
           </w:rPr>
-          <w:instrText xml:space="preserve"> PAGEREF _Toc152968402 \h </w:instrText>
+          <w:instrText xml:space="preserve"> PAGEREF _Toc153284706 \h </w:instrText>
         </w:r>
         <w:r>
           <w:rPr>
@@ -2646,7 +3504,7 @@
             <w:noProof/>
             <w:webHidden/>
           </w:rPr>
-          <w:t>8</w:t>
+          <w:t>9</w:t>
         </w:r>
         <w:r>
           <w:rPr>
@@ -2672,7 +3530,7 @@
           <w14:ligatures w14:val="standardContextual"/>
         </w:rPr>
       </w:pPr>
-      <w:hyperlink w:anchor="_Toc152968403" w:history="1">
+      <w:hyperlink w:anchor="_Toc153284707" w:history="1">
         <w:r>
           <w:rPr>
             <w:rStyle w:val="Hiperligao"/>
@@ -2699,7 +3557,7 @@
             <w:noProof/>
             <w:webHidden/>
           </w:rPr>
-          <w:instrText xml:space="preserve"> PAGEREF _Toc152968403 \h </w:instrText>
+          <w:instrText xml:space="preserve"> PAGEREF _Toc153284707 \h </w:instrText>
         </w:r>
         <w:r>
           <w:rPr>
@@ -2719,7 +3577,7 @@
             <w:noProof/>
             <w:webHidden/>
           </w:rPr>
-          <w:t>9</w:t>
+          <w:t>10</w:t>
         </w:r>
         <w:r>
           <w:rPr>
@@ -2745,13 +3603,13 @@
           <w14:ligatures w14:val="standardContextual"/>
         </w:rPr>
       </w:pPr>
-      <w:hyperlink w:anchor="_Toc152968404" w:history="1">
+      <w:hyperlink w:anchor="_Toc153284708" w:history="1">
         <w:r>
           <w:rPr>
             <w:rStyle w:val="Hiperligao"/>
             <w:noProof/>
           </w:rPr>
-          <w:t>Figura 4 - Metodologia Ágil</w:t>
+          <w:t>Figura 4 - Avaliação Heurística - Registo 4</w:t>
         </w:r>
         <w:r>
           <w:rPr>
@@ -2772,7 +3630,7 @@
             <w:noProof/>
             <w:webHidden/>
           </w:rPr>
-          <w:instrText xml:space="preserve"> PAGEREF _Toc152968404 \h </w:instrText>
+          <w:instrText xml:space="preserve"> PAGEREF _Toc153284708 \h </w:instrText>
         </w:r>
         <w:r>
           <w:rPr>
@@ -2792,7 +3650,80 @@
             <w:noProof/>
             <w:webHidden/>
           </w:rPr>
-          <w:t>15</w:t>
+          <w:t>11</w:t>
+        </w:r>
+        <w:r>
+          <w:rPr>
+            <w:noProof/>
+            <w:webHidden/>
+          </w:rPr>
+          <w:fldChar w:fldCharType="end"/>
+        </w:r>
+      </w:hyperlink>
+    </w:p>
+    <w:p>
+      <w:pPr>
+        <w:pStyle w:val="ndicedeilustraes"/>
+        <w:tabs>
+          <w:tab w:val="right" w:leader="dot" w:pos="9394"/>
+        </w:tabs>
+        <w:rPr>
+          <w:rFonts w:asciiTheme="minorHAnsi" w:eastAsiaTheme="minorEastAsia" w:hAnsiTheme="minorHAnsi" w:cstheme="minorBidi"/>
+          <w:noProof/>
+          <w:color w:val="auto"/>
+          <w:kern w:val="2"/>
+          <w:lang w:eastAsia="pt-PT"/>
+          <w14:ligatures w14:val="standardContextual"/>
+        </w:rPr>
+      </w:pPr>
+      <w:hyperlink w:anchor="_Toc153284709" w:history="1">
+        <w:r>
+          <w:rPr>
+            <w:rStyle w:val="Hiperligao"/>
+            <w:noProof/>
+          </w:rPr>
+          <w:t>Figura 5 - Metodologia Ágil</w:t>
+        </w:r>
+        <w:r>
+          <w:rPr>
+            <w:noProof/>
+            <w:webHidden/>
+          </w:rPr>
+          <w:tab/>
+        </w:r>
+        <w:r>
+          <w:rPr>
+            <w:noProof/>
+            <w:webHidden/>
+          </w:rPr>
+          <w:fldChar w:fldCharType="begin"/>
+        </w:r>
+        <w:r>
+          <w:rPr>
+            <w:noProof/>
+            <w:webHidden/>
+          </w:rPr>
+          <w:instrText xml:space="preserve"> PAGEREF _Toc153284709 \h </w:instrText>
+        </w:r>
+        <w:r>
+          <w:rPr>
+            <w:noProof/>
+            <w:webHidden/>
+          </w:rPr>
+        </w:r>
+        <w:r>
+          <w:rPr>
+            <w:noProof/>
+            <w:webHidden/>
+          </w:rPr>
+          <w:fldChar w:fldCharType="separate"/>
+        </w:r>
+        <w:r>
+          <w:rPr>
+            <w:noProof/>
+            <w:webHidden/>
+          </w:rPr>
+          <w:t>19</w:t>
         </w:r>
         <w:r>
           <w:rPr>
@@ -2850,7 +3781,7 @@
       <w:pPr>
         <w:pStyle w:val="Ttulo1"/>
       </w:pPr>
-      <w:bookmarkStart w:id="0" w:name="_Toc152968435"/>
+      <w:bookmarkStart w:id="0" w:name="_Toc153284681"/>
       <w:r>
         <w:lastRenderedPageBreak/>
         <w:t>I</w:t>
@@ -2919,7 +3850,7 @@
       <w:pPr>
         <w:pStyle w:val="Ttulo2"/>
       </w:pPr>
-      <w:bookmarkStart w:id="1" w:name="_Toc152968436"/>
+      <w:bookmarkStart w:id="1" w:name="_Toc153284682"/>
       <w:r>
         <w:t>Sumário Executivo</w:t>
       </w:r>
@@ -3019,7 +3950,7 @@
       <w:pPr>
         <w:pStyle w:val="Ttulo1"/>
       </w:pPr>
-      <w:bookmarkStart w:id="2" w:name="_Toc152968437"/>
+      <w:bookmarkStart w:id="2" w:name="_Toc153284683"/>
       <w:r>
         <w:lastRenderedPageBreak/>
         <w:t>Avaliação Heuristica</w:t>
@@ -3056,7 +3987,7 @@
       <w:pPr>
         <w:pStyle w:val="Ttulo2"/>
       </w:pPr>
-      <w:bookmarkStart w:id="3" w:name="_Toc152968438"/>
+      <w:bookmarkStart w:id="3" w:name="_Toc153284684"/>
       <w:r>
         <w:t>Registo 1</w:t>
       </w:r>
@@ -3173,13 +4104,7 @@
               <w:rPr>
                 <w:lang w:eastAsia="ar-SA"/>
               </w:rPr>
-              <w:t>,</w:t>
-            </w:r>
-            <w:r>
-              <w:rPr>
-                <w:lang w:eastAsia="ar-SA"/>
-              </w:rPr>
-              <w:t xml:space="preserve"> deixamos de ter acesso ao ícone do site na barra de navegação, o que deixa o utilizador sem saber em que site se encontra.</w:t>
+              <w:t>, deixamos de ter acesso ao ícone do site na barra de navegação, o que deixa o utilizador sem saber em que site se encontra.</w:t>
             </w:r>
           </w:p>
         </w:tc>
@@ -3494,9 +4419,9 @@
         </w:rPr>
         <w:lastRenderedPageBreak/>
         <w:drawing>
-          <wp:inline distT="0" distB="0" distL="0" distR="0" wp14:anchorId="1A407FC6" wp14:editId="37727FEF">
-            <wp:extent cx="3616647" cy="2001795"/>
-            <wp:effectExtent l="0" t="0" r="3175" b="5080"/>
+          <wp:inline distT="0" distB="0" distL="0" distR="0" wp14:anchorId="1A407FC6" wp14:editId="07F2D476">
+            <wp:extent cx="4648787" cy="2573079"/>
+            <wp:effectExtent l="0" t="0" r="0" b="5080"/>
             <wp:docPr id="63326217" name="Imagem 1" descr="Uma imagem com texto, captura de ecrã, multimédia, software&#10;&#10;Descrição gerada automaticamente"/>
             <wp:cNvGraphicFramePr>
               <a:graphicFrameLocks xmlns:a="http://schemas.openxmlformats.org/drawingml/2006/main" noChangeAspect="1"/>
@@ -3522,7 +4447,7 @@
                   <pic:spPr bwMode="auto">
                     <a:xfrm>
                       <a:off x="0" y="0"/>
-                      <a:ext cx="3668358" cy="2030417"/>
+                      <a:ext cx="4781360" cy="2646457"/>
                     </a:xfrm>
                     <a:prstGeom prst="rect">
                       <a:avLst/>
@@ -3547,7 +4472,7 @@
       <w:pPr>
         <w:pStyle w:val="Legenda"/>
       </w:pPr>
-      <w:bookmarkStart w:id="4" w:name="_Toc152968401"/>
+      <w:bookmarkStart w:id="4" w:name="_Toc153284705"/>
       <w:r>
         <w:t xml:space="preserve">Figura </w:t>
       </w:r>
@@ -3587,7 +4512,7 @@
       <w:pPr>
         <w:pStyle w:val="Ttulo2"/>
       </w:pPr>
-      <w:bookmarkStart w:id="5" w:name="_Toc152968439"/>
+      <w:bookmarkStart w:id="5" w:name="_Toc153284685"/>
       <w:r>
         <w:lastRenderedPageBreak/>
         <w:t>Registo 2</w:t>
@@ -4053,9 +4978,9 @@
           <w:color w:val="auto"/>
         </w:rPr>
         <w:drawing>
-          <wp:inline distT="0" distB="0" distL="0" distR="0" wp14:anchorId="186265D7" wp14:editId="6D546A57">
-            <wp:extent cx="4620946" cy="2581372"/>
-            <wp:effectExtent l="0" t="0" r="1905" b="0"/>
+          <wp:inline distT="0" distB="0" distL="0" distR="0" wp14:anchorId="186265D7" wp14:editId="372F24CC">
+            <wp:extent cx="5081937" cy="2838893"/>
+            <wp:effectExtent l="0" t="0" r="0" b="6350"/>
             <wp:docPr id="494757825" name="Imagem 2" descr="Uma imagem com texto, captura de ecrã, software, Página web&#10;&#10;Descrição gerada automaticamente"/>
             <wp:cNvGraphicFramePr>
               <a:graphicFrameLocks xmlns:a="http://schemas.openxmlformats.org/drawingml/2006/main" noChangeAspect="1"/>
@@ -4081,7 +5006,7 @@
                   <pic:spPr bwMode="auto">
                     <a:xfrm>
                       <a:off x="0" y="0"/>
-                      <a:ext cx="4655973" cy="2600939"/>
+                      <a:ext cx="5159402" cy="2882167"/>
                     </a:xfrm>
                     <a:prstGeom prst="rect">
                       <a:avLst/>
@@ -4109,7 +5034,7 @@
           <w:color w:val="auto"/>
         </w:rPr>
       </w:pPr>
-      <w:bookmarkStart w:id="6" w:name="_Toc152968402"/>
+      <w:bookmarkStart w:id="6" w:name="_Toc153284706"/>
       <w:r>
         <w:t xml:space="preserve">Figura </w:t>
       </w:r>
@@ -4149,7 +5074,7 @@
       <w:pPr>
         <w:pStyle w:val="Ttulo2"/>
       </w:pPr>
-      <w:bookmarkStart w:id="7" w:name="_Toc152968440"/>
+      <w:bookmarkStart w:id="7" w:name="_Toc153284686"/>
       <w:r>
         <w:lastRenderedPageBreak/>
         <w:t>Registo 3</w:t>
@@ -4666,9 +5591,9 @@
           <w:color w:val="auto"/>
         </w:rPr>
         <w:drawing>
-          <wp:inline distT="0" distB="0" distL="0" distR="0" wp14:anchorId="4BF79CFB" wp14:editId="754E1742">
-            <wp:extent cx="3930834" cy="2556510"/>
-            <wp:effectExtent l="0" t="0" r="6350" b="0"/>
+          <wp:inline distT="0" distB="0" distL="0" distR="0" wp14:anchorId="4BF79CFB" wp14:editId="70112A9D">
+            <wp:extent cx="4691988" cy="3051544"/>
+            <wp:effectExtent l="0" t="0" r="0" b="0"/>
             <wp:docPr id="1178276552" name="Imagem 3" descr="Uma imagem com texto, captura de ecrã, Tipo de letra, multimédia&#10;&#10;Descrição gerada automaticamente"/>
             <wp:cNvGraphicFramePr>
               <a:graphicFrameLocks xmlns:a="http://schemas.openxmlformats.org/drawingml/2006/main" noChangeAspect="1"/>
@@ -4695,7 +5620,7 @@
                   <pic:spPr>
                     <a:xfrm>
                       <a:off x="0" y="0"/>
-                      <a:ext cx="3965065" cy="2578773"/>
+                      <a:ext cx="4812536" cy="3129945"/>
                     </a:xfrm>
                     <a:prstGeom prst="rect">
                       <a:avLst/>
@@ -4715,7 +5640,7 @@
           <w:color w:val="auto"/>
         </w:rPr>
       </w:pPr>
-      <w:bookmarkStart w:id="8" w:name="_Toc152968403"/>
+      <w:bookmarkStart w:id="8" w:name="_Toc153284707"/>
       <w:r>
         <w:t xml:space="preserve">Figura </w:t>
       </w:r>
@@ -4750,156 +5675,598 @@
     </w:p>
     <w:p>
       <w:pPr>
-        <w:spacing w:after="0"/>
+        <w:pStyle w:val="Ttulo2"/>
+      </w:pPr>
+      <w:bookmarkStart w:id="9" w:name="_Toc153284687"/>
+      <w:r>
+        <w:lastRenderedPageBreak/>
+        <w:t>Registo 4</w:t>
+      </w:r>
+      <w:bookmarkEnd w:id="9"/>
+    </w:p>
+    <w:tbl>
+      <w:tblPr>
+        <w:tblStyle w:val="TabeladeLista4-Destaque2"/>
+        <w:tblW w:w="0" w:type="auto"/>
+        <w:tblLook w:val="04A0" w:firstRow="1" w:lastRow="0" w:firstColumn="1" w:lastColumn="0" w:noHBand="0" w:noVBand="1"/>
+      </w:tblPr>
+      <w:tblGrid>
+        <w:gridCol w:w="1520"/>
+        <w:gridCol w:w="7313"/>
+      </w:tblGrid>
+      <w:tr>
+        <w:trPr>
+          <w:cnfStyle w:val="100000000000" w:firstRow="1" w:lastRow="0" w:firstColumn="0" w:lastColumn="0" w:oddVBand="0" w:evenVBand="0" w:oddHBand="0" w:evenHBand="0" w:firstRowFirstColumn="0" w:firstRowLastColumn="0" w:lastRowFirstColumn="0" w:lastRowLastColumn="0"/>
+        </w:trPr>
+        <w:tc>
+          <w:tcPr>
+            <w:cnfStyle w:val="001000000000" w:firstRow="0" w:lastRow="0" w:firstColumn="1" w:lastColumn="0" w:oddVBand="0" w:evenVBand="0" w:oddHBand="0" w:evenHBand="0" w:firstRowFirstColumn="0" w:firstRowLastColumn="0" w:lastRowFirstColumn="0" w:lastRowLastColumn="0"/>
+            <w:tcW w:w="1520" w:type="dxa"/>
+          </w:tcPr>
+          <w:p>
+            <w:pPr>
+              <w:pStyle w:val="Textoemtabela"/>
+              <w:spacing w:before="120" w:line="240" w:lineRule="auto"/>
+              <w:rPr>
+                <w:b w:val="0"/>
+              </w:rPr>
+            </w:pPr>
+            <w:r>
+              <w:t xml:space="preserve">Registo </w:t>
+            </w:r>
+            <w:r>
+              <w:t>4</w:t>
+            </w:r>
+          </w:p>
+        </w:tc>
+        <w:tc>
+          <w:tcPr>
+            <w:tcW w:w="7313" w:type="dxa"/>
+          </w:tcPr>
+          <w:p>
+            <w:pPr>
+              <w:pStyle w:val="Textoemtabela"/>
+              <w:spacing w:before="120" w:line="240" w:lineRule="auto"/>
+              <w:cnfStyle w:val="100000000000" w:firstRow="1" w:lastRow="0" w:firstColumn="0" w:lastColumn="0" w:oddVBand="0" w:evenVBand="0" w:oddHBand="0" w:evenHBand="0" w:firstRowFirstColumn="0" w:firstRowLastColumn="0" w:lastRowFirstColumn="0" w:lastRowLastColumn="0"/>
+              <w:rPr>
+                <w:b w:val="0"/>
+              </w:rPr>
+            </w:pPr>
+          </w:p>
+        </w:tc>
+      </w:tr>
+      <w:tr>
+        <w:trPr>
+          <w:cnfStyle w:val="000000100000" w:firstRow="0" w:lastRow="0" w:firstColumn="0" w:lastColumn="0" w:oddVBand="0" w:evenVBand="0" w:oddHBand="1" w:evenHBand="0" w:firstRowFirstColumn="0" w:firstRowLastColumn="0" w:lastRowFirstColumn="0" w:lastRowLastColumn="0"/>
+        </w:trPr>
+        <w:tc>
+          <w:tcPr>
+            <w:cnfStyle w:val="001000000000" w:firstRow="0" w:lastRow="0" w:firstColumn="1" w:lastColumn="0" w:oddVBand="0" w:evenVBand="0" w:oddHBand="0" w:evenHBand="0" w:firstRowFirstColumn="0" w:firstRowLastColumn="0" w:lastRowFirstColumn="0" w:lastRowLastColumn="0"/>
+            <w:tcW w:w="1520" w:type="dxa"/>
+          </w:tcPr>
+          <w:p>
+            <w:pPr>
+              <w:pStyle w:val="Textoemtabela"/>
+              <w:spacing w:line="240" w:lineRule="auto"/>
+              <w:rPr>
+                <w:b w:val="0"/>
+              </w:rPr>
+            </w:pPr>
+            <w:r>
+              <w:t>Tarefa</w:t>
+            </w:r>
+          </w:p>
+        </w:tc>
+        <w:tc>
+          <w:tcPr>
+            <w:tcW w:w="7313" w:type="dxa"/>
+          </w:tcPr>
+          <w:p>
+            <w:pPr>
+              <w:spacing w:line="276" w:lineRule="auto"/>
+              <w:cnfStyle w:val="000000100000" w:firstRow="0" w:lastRow="0" w:firstColumn="0" w:lastColumn="0" w:oddVBand="0" w:evenVBand="0" w:oddHBand="1" w:evenHBand="0" w:firstRowFirstColumn="0" w:firstRowLastColumn="0" w:lastRowFirstColumn="0" w:lastRowLastColumn="0"/>
+              <w:rPr>
+                <w:lang w:eastAsia="ar-SA"/>
+              </w:rPr>
+            </w:pPr>
+            <w:r>
+              <w:rPr>
+                <w:lang w:eastAsia="ar-SA"/>
+              </w:rPr>
+              <w:t xml:space="preserve">Ao realizar Zoom in mais de 3x o utilizador </w:t>
+            </w:r>
+            <w:r>
+              <w:rPr>
+                <w:lang w:eastAsia="ar-SA"/>
+              </w:rPr>
+              <w:t xml:space="preserve">vê o botão </w:t>
+            </w:r>
+            <w:proofErr w:type="spellStart"/>
+            <w:r>
+              <w:rPr>
+                <w:lang w:eastAsia="ar-SA"/>
+              </w:rPr>
+              <w:t>back</w:t>
+            </w:r>
+            <w:proofErr w:type="spellEnd"/>
+            <w:r>
+              <w:rPr>
+                <w:lang w:eastAsia="ar-SA"/>
+              </w:rPr>
+              <w:t xml:space="preserve"> to top</w:t>
+            </w:r>
+            <w:r>
+              <w:rPr>
+                <w:lang w:eastAsia="ar-SA"/>
+              </w:rPr>
+              <w:t xml:space="preserve"> sobreposto ao botão de ajuda</w:t>
+            </w:r>
+            <w:r>
+              <w:rPr>
+                <w:lang w:eastAsia="ar-SA"/>
+              </w:rPr>
+              <w:t xml:space="preserve"> La </w:t>
+            </w:r>
+            <w:proofErr w:type="spellStart"/>
+            <w:r>
+              <w:rPr>
+                <w:lang w:eastAsia="ar-SA"/>
+              </w:rPr>
+              <w:t>redoute</w:t>
+            </w:r>
+            <w:proofErr w:type="spellEnd"/>
+            <w:r>
+              <w:rPr>
+                <w:lang w:eastAsia="ar-SA"/>
+              </w:rPr>
+              <w:t>.</w:t>
+            </w:r>
+          </w:p>
+        </w:tc>
+      </w:tr>
+      <w:tr>
+        <w:tc>
+          <w:tcPr>
+            <w:cnfStyle w:val="001000000000" w:firstRow="0" w:lastRow="0" w:firstColumn="1" w:lastColumn="0" w:oddVBand="0" w:evenVBand="0" w:oddHBand="0" w:evenHBand="0" w:firstRowFirstColumn="0" w:firstRowLastColumn="0" w:lastRowFirstColumn="0" w:lastRowLastColumn="0"/>
+            <w:tcW w:w="1520" w:type="dxa"/>
+          </w:tcPr>
+          <w:p>
+            <w:pPr>
+              <w:pStyle w:val="Textoemtabela"/>
+              <w:spacing w:line="240" w:lineRule="auto"/>
+              <w:rPr>
+                <w:b w:val="0"/>
+              </w:rPr>
+            </w:pPr>
+            <w:r>
+              <w:t>Local</w:t>
+            </w:r>
+          </w:p>
+        </w:tc>
+        <w:tc>
+          <w:tcPr>
+            <w:tcW w:w="7313" w:type="dxa"/>
+          </w:tcPr>
+          <w:p>
+            <w:pPr>
+              <w:spacing w:line="276" w:lineRule="auto"/>
+              <w:cnfStyle w:val="000000000000" w:firstRow="0" w:lastRow="0" w:firstColumn="0" w:lastColumn="0" w:oddVBand="0" w:evenVBand="0" w:oddHBand="0" w:evenHBand="0" w:firstRowFirstColumn="0" w:firstRowLastColumn="0" w:lastRowFirstColumn="0" w:lastRowLastColumn="0"/>
+              <w:rPr>
+                <w:lang w:eastAsia="ar-SA"/>
+              </w:rPr>
+            </w:pPr>
+            <w:r>
+              <w:rPr>
+                <w:lang w:eastAsia="ar-SA"/>
+              </w:rPr>
+              <w:t>Todas as páginas onde o menu de ajuda está disponível.</w:t>
+            </w:r>
+          </w:p>
+        </w:tc>
+      </w:tr>
+      <w:tr>
+        <w:trPr>
+          <w:cnfStyle w:val="000000100000" w:firstRow="0" w:lastRow="0" w:firstColumn="0" w:lastColumn="0" w:oddVBand="0" w:evenVBand="0" w:oddHBand="1" w:evenHBand="0" w:firstRowFirstColumn="0" w:firstRowLastColumn="0" w:lastRowFirstColumn="0" w:lastRowLastColumn="0"/>
+        </w:trPr>
+        <w:tc>
+          <w:tcPr>
+            <w:cnfStyle w:val="001000000000" w:firstRow="0" w:lastRow="0" w:firstColumn="1" w:lastColumn="0" w:oddVBand="0" w:evenVBand="0" w:oddHBand="0" w:evenHBand="0" w:firstRowFirstColumn="0" w:firstRowLastColumn="0" w:lastRowFirstColumn="0" w:lastRowLastColumn="0"/>
+            <w:tcW w:w="1520" w:type="dxa"/>
+          </w:tcPr>
+          <w:p>
+            <w:pPr>
+              <w:pStyle w:val="Textoemtabela"/>
+              <w:spacing w:line="240" w:lineRule="auto"/>
+              <w:rPr>
+                <w:b w:val="0"/>
+              </w:rPr>
+            </w:pPr>
+            <w:r>
+              <w:t>Heurística</w:t>
+            </w:r>
+          </w:p>
+        </w:tc>
+        <w:tc>
+          <w:tcPr>
+            <w:tcW w:w="7313" w:type="dxa"/>
+          </w:tcPr>
+          <w:p>
+            <w:pPr>
+              <w:spacing w:line="276" w:lineRule="auto"/>
+              <w:cnfStyle w:val="000000100000" w:firstRow="0" w:lastRow="0" w:firstColumn="0" w:lastColumn="0" w:oddVBand="0" w:evenVBand="0" w:oddHBand="1" w:evenHBand="0" w:firstRowFirstColumn="0" w:firstRowLastColumn="0" w:lastRowFirstColumn="0" w:lastRowLastColumn="0"/>
+              <w:rPr>
+                <w:lang w:eastAsia="ar-SA"/>
+              </w:rPr>
+            </w:pPr>
+            <w:r>
+              <w:rPr>
+                <w:lang w:eastAsia="ar-SA"/>
+              </w:rPr>
+              <w:t>8</w:t>
+            </w:r>
+          </w:p>
+        </w:tc>
+      </w:tr>
+      <w:tr>
+        <w:tc>
+          <w:tcPr>
+            <w:cnfStyle w:val="001000000000" w:firstRow="0" w:lastRow="0" w:firstColumn="1" w:lastColumn="0" w:oddVBand="0" w:evenVBand="0" w:oddHBand="0" w:evenHBand="0" w:firstRowFirstColumn="0" w:firstRowLastColumn="0" w:lastRowFirstColumn="0" w:lastRowLastColumn="0"/>
+            <w:tcW w:w="1520" w:type="dxa"/>
+          </w:tcPr>
+          <w:p>
+            <w:pPr>
+              <w:pStyle w:val="Textoemtabela"/>
+              <w:spacing w:line="240" w:lineRule="auto"/>
+              <w:rPr>
+                <w:b w:val="0"/>
+              </w:rPr>
+            </w:pPr>
+            <w:r>
+              <w:t>Descrição</w:t>
+            </w:r>
+          </w:p>
+        </w:tc>
+        <w:tc>
+          <w:tcPr>
+            <w:tcW w:w="7313" w:type="dxa"/>
+          </w:tcPr>
+          <w:p>
+            <w:pPr>
+              <w:spacing w:line="276" w:lineRule="auto"/>
+              <w:cnfStyle w:val="000000000000" w:firstRow="0" w:lastRow="0" w:firstColumn="0" w:lastColumn="0" w:oddVBand="0" w:evenVBand="0" w:oddHBand="0" w:evenHBand="0" w:firstRowFirstColumn="0" w:firstRowLastColumn="0" w:lastRowFirstColumn="0" w:lastRowLastColumn="0"/>
+              <w:rPr>
+                <w:lang w:eastAsia="ar-SA"/>
+              </w:rPr>
+            </w:pPr>
+            <w:r>
+              <w:rPr>
+                <w:lang w:eastAsia="ar-SA"/>
+              </w:rPr>
+              <w:t xml:space="preserve">Ao realizar Zoom in mais de 3x o utilizador vê o botão </w:t>
+            </w:r>
+            <w:proofErr w:type="spellStart"/>
+            <w:r>
+              <w:rPr>
+                <w:lang w:eastAsia="ar-SA"/>
+              </w:rPr>
+              <w:t>back</w:t>
+            </w:r>
+            <w:proofErr w:type="spellEnd"/>
+            <w:r>
+              <w:rPr>
+                <w:lang w:eastAsia="ar-SA"/>
+              </w:rPr>
+              <w:t xml:space="preserve"> to top sobreposto ao botão de ajuda La </w:t>
+            </w:r>
+            <w:proofErr w:type="spellStart"/>
+            <w:r>
+              <w:rPr>
+                <w:lang w:eastAsia="ar-SA"/>
+              </w:rPr>
+              <w:t>redoute</w:t>
+            </w:r>
+            <w:proofErr w:type="spellEnd"/>
+            <w:r>
+              <w:rPr>
+                <w:lang w:eastAsia="ar-SA"/>
+              </w:rPr>
+              <w:t>.</w:t>
+            </w:r>
+          </w:p>
+        </w:tc>
+      </w:tr>
+      <w:tr>
+        <w:trPr>
+          <w:cnfStyle w:val="000000100000" w:firstRow="0" w:lastRow="0" w:firstColumn="0" w:lastColumn="0" w:oddVBand="0" w:evenVBand="0" w:oddHBand="1" w:evenHBand="0" w:firstRowFirstColumn="0" w:firstRowLastColumn="0" w:lastRowFirstColumn="0" w:lastRowLastColumn="0"/>
+        </w:trPr>
+        <w:tc>
+          <w:tcPr>
+            <w:cnfStyle w:val="001000000000" w:firstRow="0" w:lastRow="0" w:firstColumn="1" w:lastColumn="0" w:oddVBand="0" w:evenVBand="0" w:oddHBand="0" w:evenHBand="0" w:firstRowFirstColumn="0" w:firstRowLastColumn="0" w:lastRowFirstColumn="0" w:lastRowLastColumn="0"/>
+            <w:tcW w:w="1520" w:type="dxa"/>
+          </w:tcPr>
+          <w:p>
+            <w:pPr>
+              <w:pStyle w:val="Textoemtabela"/>
+              <w:spacing w:line="240" w:lineRule="auto"/>
+              <w:rPr>
+                <w:b w:val="0"/>
+              </w:rPr>
+            </w:pPr>
+            <w:r>
+              <w:t>Frequência</w:t>
+            </w:r>
+          </w:p>
+        </w:tc>
+        <w:tc>
+          <w:tcPr>
+            <w:tcW w:w="7313" w:type="dxa"/>
+          </w:tcPr>
+          <w:p>
+            <w:pPr>
+              <w:spacing w:line="276" w:lineRule="auto"/>
+              <w:cnfStyle w:val="000000100000" w:firstRow="0" w:lastRow="0" w:firstColumn="0" w:lastColumn="0" w:oddVBand="0" w:evenVBand="0" w:oddHBand="1" w:evenHBand="0" w:firstRowFirstColumn="0" w:firstRowLastColumn="0" w:lastRowFirstColumn="0" w:lastRowLastColumn="0"/>
+              <w:rPr>
+                <w:lang w:eastAsia="ar-SA"/>
+              </w:rPr>
+            </w:pPr>
+            <w:r>
+              <w:rPr>
+                <w:lang w:eastAsia="ar-SA"/>
+              </w:rPr>
+              <w:t xml:space="preserve">Ocorre sempre, desde que o utilizador </w:t>
+            </w:r>
+            <w:r>
+              <w:rPr>
+                <w:lang w:eastAsia="ar-SA"/>
+              </w:rPr>
+              <w:t>faça zoom in mais de 3x</w:t>
+            </w:r>
+          </w:p>
+        </w:tc>
+      </w:tr>
+      <w:tr>
+        <w:tc>
+          <w:tcPr>
+            <w:cnfStyle w:val="001000000000" w:firstRow="0" w:lastRow="0" w:firstColumn="1" w:lastColumn="0" w:oddVBand="0" w:evenVBand="0" w:oddHBand="0" w:evenHBand="0" w:firstRowFirstColumn="0" w:firstRowLastColumn="0" w:lastRowFirstColumn="0" w:lastRowLastColumn="0"/>
+            <w:tcW w:w="1520" w:type="dxa"/>
+          </w:tcPr>
+          <w:p>
+            <w:pPr>
+              <w:pStyle w:val="Textoemtabela"/>
+              <w:spacing w:line="240" w:lineRule="auto"/>
+              <w:rPr>
+                <w:b w:val="0"/>
+              </w:rPr>
+            </w:pPr>
+            <w:r>
+              <w:t>Persistência</w:t>
+            </w:r>
+          </w:p>
+        </w:tc>
+        <w:tc>
+          <w:tcPr>
+            <w:tcW w:w="7313" w:type="dxa"/>
+          </w:tcPr>
+          <w:p>
+            <w:pPr>
+              <w:spacing w:line="276" w:lineRule="auto"/>
+              <w:cnfStyle w:val="000000000000" w:firstRow="0" w:lastRow="0" w:firstColumn="0" w:lastColumn="0" w:oddVBand="0" w:evenVBand="0" w:oddHBand="0" w:evenHBand="0" w:firstRowFirstColumn="0" w:firstRowLastColumn="0" w:lastRowFirstColumn="0" w:lastRowLastColumn="0"/>
+              <w:rPr>
+                <w:lang w:eastAsia="ar-SA"/>
+              </w:rPr>
+            </w:pPr>
+            <w:r>
+              <w:rPr>
+                <w:lang w:eastAsia="ar-SA"/>
+              </w:rPr>
+              <w:t xml:space="preserve">Ocorre sempre no caso </w:t>
+            </w:r>
+            <w:proofErr w:type="gramStart"/>
+            <w:r>
+              <w:rPr>
+                <w:lang w:eastAsia="ar-SA"/>
+              </w:rPr>
+              <w:t>do</w:t>
+            </w:r>
+            <w:proofErr w:type="gramEnd"/>
+            <w:r>
+              <w:rPr>
+                <w:lang w:eastAsia="ar-SA"/>
+              </w:rPr>
+              <w:t xml:space="preserve"> utilizador ter realizado zoom in, ou nunca ocorre caso contrário</w:t>
+            </w:r>
+          </w:p>
+        </w:tc>
+      </w:tr>
+      <w:tr>
+        <w:trPr>
+          <w:cnfStyle w:val="000000100000" w:firstRow="0" w:lastRow="0" w:firstColumn="0" w:lastColumn="0" w:oddVBand="0" w:evenVBand="0" w:oddHBand="1" w:evenHBand="0" w:firstRowFirstColumn="0" w:firstRowLastColumn="0" w:lastRowFirstColumn="0" w:lastRowLastColumn="0"/>
+        </w:trPr>
+        <w:tc>
+          <w:tcPr>
+            <w:cnfStyle w:val="001000000000" w:firstRow="0" w:lastRow="0" w:firstColumn="1" w:lastColumn="0" w:oddVBand="0" w:evenVBand="0" w:oddHBand="0" w:evenHBand="0" w:firstRowFirstColumn="0" w:firstRowLastColumn="0" w:lastRowFirstColumn="0" w:lastRowLastColumn="0"/>
+            <w:tcW w:w="1520" w:type="dxa"/>
+          </w:tcPr>
+          <w:p>
+            <w:pPr>
+              <w:pStyle w:val="Textoemtabela"/>
+              <w:spacing w:line="240" w:lineRule="auto"/>
+              <w:rPr>
+                <w:b w:val="0"/>
+              </w:rPr>
+            </w:pPr>
+            <w:r>
+              <w:t>Severidade</w:t>
+            </w:r>
+          </w:p>
+        </w:tc>
+        <w:tc>
+          <w:tcPr>
+            <w:tcW w:w="7313" w:type="dxa"/>
+          </w:tcPr>
+          <w:p>
+            <w:pPr>
+              <w:spacing w:line="276" w:lineRule="auto"/>
+              <w:cnfStyle w:val="000000100000" w:firstRow="0" w:lastRow="0" w:firstColumn="0" w:lastColumn="0" w:oddVBand="0" w:evenVBand="0" w:oddHBand="1" w:evenHBand="0" w:firstRowFirstColumn="0" w:firstRowLastColumn="0" w:lastRowFirstColumn="0" w:lastRowLastColumn="0"/>
+              <w:rPr>
+                <w:lang w:eastAsia="ar-SA"/>
+              </w:rPr>
+            </w:pPr>
+            <w:r>
+              <w:rPr>
+                <w:lang w:eastAsia="ar-SA"/>
+              </w:rPr>
+              <w:t>3</w:t>
+            </w:r>
+          </w:p>
+        </w:tc>
+      </w:tr>
+      <w:tr>
+        <w:tc>
+          <w:tcPr>
+            <w:cnfStyle w:val="001000000000" w:firstRow="0" w:lastRow="0" w:firstColumn="1" w:lastColumn="0" w:oddVBand="0" w:evenVBand="0" w:oddHBand="0" w:evenHBand="0" w:firstRowFirstColumn="0" w:firstRowLastColumn="0" w:lastRowFirstColumn="0" w:lastRowLastColumn="0"/>
+            <w:tcW w:w="1520" w:type="dxa"/>
+          </w:tcPr>
+          <w:p>
+            <w:pPr>
+              <w:pStyle w:val="Textoemtabela"/>
+              <w:spacing w:line="240" w:lineRule="auto"/>
+              <w:rPr>
+                <w:b w:val="0"/>
+              </w:rPr>
+            </w:pPr>
+            <w:r>
+              <w:t>Solução</w:t>
+            </w:r>
+          </w:p>
+        </w:tc>
+        <w:tc>
+          <w:tcPr>
+            <w:tcW w:w="7313" w:type="dxa"/>
+          </w:tcPr>
+          <w:p>
+            <w:pPr>
+              <w:spacing w:line="276" w:lineRule="auto"/>
+              <w:cnfStyle w:val="000000000000" w:firstRow="0" w:lastRow="0" w:firstColumn="0" w:lastColumn="0" w:oddVBand="0" w:evenVBand="0" w:oddHBand="0" w:evenHBand="0" w:firstRowFirstColumn="0" w:firstRowLastColumn="0" w:lastRowFirstColumn="0" w:lastRowLastColumn="0"/>
+              <w:rPr>
+                <w:lang w:eastAsia="ar-SA"/>
+              </w:rPr>
+            </w:pPr>
+            <w:r>
+              <w:rPr>
+                <w:lang w:eastAsia="ar-SA"/>
+              </w:rPr>
+              <w:t xml:space="preserve">Utilizar media </w:t>
+            </w:r>
+            <w:proofErr w:type="spellStart"/>
+            <w:r>
+              <w:rPr>
+                <w:lang w:eastAsia="ar-SA"/>
+              </w:rPr>
+              <w:t>queries</w:t>
+            </w:r>
+            <w:proofErr w:type="spellEnd"/>
+            <w:r>
+              <w:rPr>
+                <w:lang w:eastAsia="ar-SA"/>
+              </w:rPr>
+              <w:t xml:space="preserve"> para obter a resolução em tempo real da página e a partir dai dinamizar a mesma</w:t>
+            </w:r>
+          </w:p>
+        </w:tc>
+      </w:tr>
+    </w:tbl>
+    <w:p/>
+    <w:p>
+      <w:pPr>
+        <w:jc w:val="center"/>
+      </w:pPr>
+      <w:r>
+        <w:rPr>
+          <w:noProof/>
+        </w:rPr>
+        <w:drawing>
+          <wp:inline distT="0" distB="0" distL="0" distR="0" wp14:anchorId="6F3A4537" wp14:editId="7D1A6FFA">
+            <wp:extent cx="2413590" cy="2610986"/>
+            <wp:effectExtent l="0" t="0" r="0" b="5715"/>
+            <wp:docPr id="1287373286" name="Imagem 1" descr="Uma imagem com captura de ecrã, círculo&#10;&#10;Descrição gerada automaticamente"/>
+            <wp:cNvGraphicFramePr>
+              <a:graphicFrameLocks xmlns:a="http://schemas.openxmlformats.org/drawingml/2006/main" noChangeAspect="1"/>
+            </wp:cNvGraphicFramePr>
+            <a:graphic xmlns:a="http://schemas.openxmlformats.org/drawingml/2006/main">
+              <a:graphicData uri="http://schemas.openxmlformats.org/drawingml/2006/picture">
+                <pic:pic xmlns:pic="http://schemas.openxmlformats.org/drawingml/2006/picture">
+                  <pic:nvPicPr>
+                    <pic:cNvPr id="1287373286" name="Imagem 1" descr="Uma imagem com captura de ecrã, círculo&#10;&#10;Descrição gerada automaticamente"/>
+                    <pic:cNvPicPr/>
+                  </pic:nvPicPr>
+                  <pic:blipFill>
+                    <a:blip r:embed="rId19" cstate="print">
+                      <a:extLst>
+                        <a:ext uri="{28A0092B-C50C-407E-A947-70E740481C1C}">
+                          <a14:useLocalDpi xmlns:a14="http://schemas.microsoft.com/office/drawing/2010/main" val="0"/>
+                        </a:ext>
+                      </a:extLst>
+                    </a:blip>
+                    <a:stretch>
+                      <a:fillRect/>
+                    </a:stretch>
+                  </pic:blipFill>
+                  <pic:spPr>
+                    <a:xfrm>
+                      <a:off x="0" y="0"/>
+                      <a:ext cx="2479760" cy="2682568"/>
+                    </a:xfrm>
+                    <a:prstGeom prst="rect">
+                      <a:avLst/>
+                    </a:prstGeom>
+                  </pic:spPr>
+                </pic:pic>
+              </a:graphicData>
+            </a:graphic>
+          </wp:inline>
+        </w:drawing>
+      </w:r>
+    </w:p>
+    <w:p>
+      <w:pPr>
+        <w:pStyle w:val="Legenda"/>
         <w:rPr>
           <w:color w:val="auto"/>
         </w:rPr>
       </w:pPr>
-    </w:p>
-    <w:p>
-      <w:pPr>
-        <w:pStyle w:val="Ttulo2"/>
-      </w:pPr>
-      <w:bookmarkStart w:id="9" w:name="_Toc152968441"/>
-      <w:r>
-        <w:lastRenderedPageBreak/>
-        <w:t>Registo 4 (Aq</w:t>
-      </w:r>
-      <w:r>
-        <w:t xml:space="preserve">uela situação do </w:t>
-      </w:r>
-      <w:proofErr w:type="spellStart"/>
-      <w:r>
-        <w:t>back</w:t>
-      </w:r>
-      <w:proofErr w:type="spellEnd"/>
-      <w:r>
-        <w:t xml:space="preserve"> to top</w:t>
-      </w:r>
-      <w:r>
-        <w:t>)</w:t>
-      </w:r>
-      <w:bookmarkEnd w:id="9"/>
-    </w:p>
-    <w:p>
-      <w:pPr>
-        <w:spacing w:after="0"/>
-        <w:rPr>
-          <w:color w:val="auto"/>
-        </w:rPr>
-      </w:pPr>
-    </w:p>
-    <w:p>
-      <w:pPr>
-        <w:spacing w:after="0"/>
-        <w:rPr>
-          <w:color w:val="auto"/>
-        </w:rPr>
-      </w:pPr>
-    </w:p>
-    <w:p>
-      <w:pPr>
-        <w:spacing w:after="0"/>
-        <w:rPr>
-          <w:color w:val="auto"/>
-        </w:rPr>
-      </w:pPr>
-    </w:p>
-    <w:p>
-      <w:pPr>
-        <w:spacing w:after="0"/>
-        <w:rPr>
-          <w:color w:val="auto"/>
-        </w:rPr>
-      </w:pPr>
-    </w:p>
-    <w:p>
-      <w:pPr>
-        <w:spacing w:after="0"/>
-        <w:rPr>
-          <w:color w:val="auto"/>
-        </w:rPr>
-      </w:pPr>
-    </w:p>
-    <w:p>
-      <w:pPr>
-        <w:spacing w:after="0"/>
-        <w:rPr>
-          <w:color w:val="auto"/>
-        </w:rPr>
-      </w:pPr>
-    </w:p>
-    <w:p>
-      <w:pPr>
-        <w:spacing w:after="0"/>
-        <w:rPr>
-          <w:color w:val="auto"/>
-        </w:rPr>
-      </w:pPr>
-    </w:p>
-    <w:p>
-      <w:pPr>
-        <w:spacing w:after="0"/>
-        <w:rPr>
-          <w:color w:val="auto"/>
-        </w:rPr>
-      </w:pPr>
-    </w:p>
-    <w:p>
-      <w:pPr>
-        <w:spacing w:after="0"/>
-        <w:rPr>
-          <w:color w:val="auto"/>
-        </w:rPr>
-      </w:pPr>
-    </w:p>
-    <w:p>
-      <w:pPr>
-        <w:spacing w:after="0"/>
-        <w:rPr>
-          <w:color w:val="auto"/>
-        </w:rPr>
-      </w:pPr>
-    </w:p>
-    <w:p>
-      <w:pPr>
-        <w:spacing w:after="0"/>
-        <w:rPr>
-          <w:color w:val="auto"/>
-        </w:rPr>
-      </w:pPr>
-    </w:p>
-    <w:p>
-      <w:pPr>
-        <w:spacing w:after="0"/>
-        <w:rPr>
-          <w:color w:val="auto"/>
-        </w:rPr>
-      </w:pPr>
-    </w:p>
-    <w:p>
-      <w:pPr>
-        <w:spacing w:after="0"/>
-        <w:rPr>
-          <w:color w:val="auto"/>
-        </w:rPr>
-      </w:pPr>
-    </w:p>
-    <w:p>
-      <w:pPr>
-        <w:spacing w:after="0"/>
-        <w:rPr>
-          <w:color w:val="auto"/>
-        </w:rPr>
-      </w:pPr>
-    </w:p>
-    <w:p>
-      <w:pPr>
-        <w:spacing w:after="0"/>
-        <w:rPr>
-          <w:color w:val="auto"/>
-        </w:rPr>
-      </w:pPr>
+      <w:bookmarkStart w:id="10" w:name="_Toc153284708"/>
+      <w:r>
+        <w:t xml:space="preserve">Figura </w:t>
+      </w:r>
+      <w:r>
+        <w:fldChar w:fldCharType="begin"/>
+      </w:r>
+      <w:r>
+        <w:instrText xml:space="preserve"> SEQ Figura \* ARABIC </w:instrText>
+      </w:r>
+      <w:r>
+        <w:fldChar w:fldCharType="separate"/>
+      </w:r>
+      <w:r>
+        <w:rPr>
+          <w:noProof/>
+        </w:rPr>
+        <w:t>4</w:t>
+      </w:r>
+      <w:r>
+        <w:fldChar w:fldCharType="end"/>
+      </w:r>
+      <w:r>
+        <w:t xml:space="preserve"> - </w:t>
+      </w:r>
+      <w:r>
+        <w:t xml:space="preserve">Avaliação Heurística - Registo </w:t>
+      </w:r>
+      <w:r>
+        <w:t>4</w:t>
+      </w:r>
+      <w:bookmarkEnd w:id="10"/>
     </w:p>
     <w:p>
       <w:pPr>
@@ -4920,22 +6287,22 @@
       <w:pPr>
         <w:pStyle w:val="Ttulo2"/>
       </w:pPr>
-      <w:bookmarkStart w:id="10" w:name="_Toc152968442"/>
+      <w:bookmarkStart w:id="11" w:name="_Toc153284688"/>
       <w:r>
         <w:lastRenderedPageBreak/>
         <w:t>Balanço Final</w:t>
       </w:r>
-      <w:bookmarkEnd w:id="10"/>
+      <w:bookmarkEnd w:id="11"/>
     </w:p>
     <w:p>
       <w:pPr>
         <w:pStyle w:val="Ttulo3"/>
       </w:pPr>
-      <w:bookmarkStart w:id="11" w:name="_Toc152968443"/>
+      <w:bookmarkStart w:id="12" w:name="_Toc153284689"/>
       <w:r>
         <w:t>Tabelas com o resumo da avaliação consolidada</w:t>
       </w:r>
-      <w:bookmarkEnd w:id="11"/>
+      <w:bookmarkEnd w:id="12"/>
     </w:p>
     <w:tbl>
       <w:tblPr>
@@ -5574,7 +6941,7 @@
               <w:rPr>
                 <w:lang w:eastAsia="ar-SA"/>
               </w:rPr>
-              <w:t>3</w:t>
+              <w:t>4</w:t>
             </w:r>
           </w:p>
         </w:tc>
@@ -6135,7 +7502,7 @@
                 <w:bCs/>
                 <w:lang w:eastAsia="ar-SA"/>
               </w:rPr>
-              <w:t>1</w:t>
+              <w:t>2</w:t>
             </w:r>
           </w:p>
         </w:tc>
@@ -6261,7 +7628,7 @@
                 <w:sz w:val="20"/>
                 <w:lang w:eastAsia="ar-SA"/>
               </w:rPr>
-              <w:t>1.5</w:t>
+              <w:t>2.5</w:t>
             </w:r>
           </w:p>
         </w:tc>
@@ -6277,31 +7644,610 @@
         <w:rPr>
           <w:color w:val="auto"/>
         </w:rPr>
-        <w:br w:type="page"/>
-      </w:r>
+        <w:lastRenderedPageBreak/>
+        <w:t xml:space="preserve">Podemos assim, com a avaliação heurística realizada, afirmar que, o site La </w:t>
+      </w:r>
+      <w:proofErr w:type="spellStart"/>
+      <w:r>
+        <w:rPr>
+          <w:color w:val="auto"/>
+        </w:rPr>
+        <w:t>Redoute</w:t>
+      </w:r>
+      <w:proofErr w:type="spellEnd"/>
+      <w:r>
+        <w:rPr>
+          <w:color w:val="auto"/>
+        </w:rPr>
+        <w:t xml:space="preserve"> está bastante bem concebido, no entanto há melhorias</w:t>
+      </w:r>
+      <w:r>
+        <w:rPr>
+          <w:color w:val="auto"/>
+        </w:rPr>
+        <w:t xml:space="preserve"> a desenvolver</w:t>
+      </w:r>
+      <w:r>
+        <w:rPr>
+          <w:color w:val="auto"/>
+        </w:rPr>
+        <w:t xml:space="preserve">, </w:t>
+      </w:r>
+      <w:r>
+        <w:rPr>
+          <w:color w:val="auto"/>
+        </w:rPr>
+        <w:t>principalmente</w:t>
+      </w:r>
+      <w:r>
+        <w:rPr>
+          <w:color w:val="auto"/>
+        </w:rPr>
+        <w:t>, a nível de responsividade</w:t>
+      </w:r>
+      <w:r>
+        <w:rPr>
+          <w:color w:val="auto"/>
+        </w:rPr>
+        <w:t xml:space="preserve"> de design</w:t>
+      </w:r>
+      <w:r>
+        <w:rPr>
+          <w:color w:val="auto"/>
+        </w:rPr>
+        <w:t xml:space="preserve">. </w:t>
+      </w:r>
+    </w:p>
+    <w:p>
+      <w:pPr>
+        <w:rPr>
+          <w:color w:val="auto"/>
+        </w:rPr>
+      </w:pPr>
+      <w:r>
+        <w:rPr>
+          <w:color w:val="auto"/>
+        </w:rPr>
+        <w:t xml:space="preserve">No que toca aos quatro registos enumerados anteriormente, podemos verificar que, todos esses quatro registos são passíveis de resolução através de media </w:t>
+      </w:r>
+      <w:proofErr w:type="spellStart"/>
+      <w:r>
+        <w:rPr>
+          <w:color w:val="auto"/>
+        </w:rPr>
+        <w:t>queries</w:t>
+      </w:r>
+      <w:proofErr w:type="spellEnd"/>
+      <w:r>
+        <w:rPr>
+          <w:color w:val="auto"/>
+        </w:rPr>
+        <w:t>, ajustando assim o tamanho e</w:t>
+      </w:r>
+      <w:r>
+        <w:rPr>
+          <w:color w:val="auto"/>
+        </w:rPr>
+        <w:t>/ou</w:t>
+      </w:r>
+      <w:r>
+        <w:rPr>
+          <w:color w:val="auto"/>
+        </w:rPr>
+        <w:t xml:space="preserve"> as margens dos elementos que </w:t>
+      </w:r>
+      <w:r>
+        <w:rPr>
+          <w:color w:val="auto"/>
+        </w:rPr>
+        <w:t>foram abordados.</w:t>
+      </w:r>
+    </w:p>
+    <w:p>
+      <w:pPr>
+        <w:rPr>
+          <w:color w:val="auto"/>
+        </w:rPr>
+      </w:pPr>
+      <w:r>
+        <w:rPr>
+          <w:color w:val="auto"/>
+        </w:rPr>
+        <w:t xml:space="preserve">É de ressalvar </w:t>
+      </w:r>
+      <w:r>
+        <w:rPr>
+          <w:color w:val="auto"/>
+        </w:rPr>
+        <w:t xml:space="preserve">ainda </w:t>
+      </w:r>
+      <w:r>
+        <w:rPr>
+          <w:color w:val="auto"/>
+        </w:rPr>
+        <w:t xml:space="preserve">que, a avaliação heurística </w:t>
+      </w:r>
+      <w:r>
+        <w:rPr>
+          <w:color w:val="auto"/>
+        </w:rPr>
+        <w:t>presentemente</w:t>
+      </w:r>
+      <w:r>
+        <w:rPr>
+          <w:color w:val="auto"/>
+        </w:rPr>
+        <w:t xml:space="preserve"> relatada</w:t>
+      </w:r>
+      <w:r>
+        <w:rPr>
+          <w:color w:val="auto"/>
+        </w:rPr>
+        <w:t xml:space="preserve">, foi realizada a 23 de novembro de 2023, pelo que, as mesmas podem já ter sido corrigidas </w:t>
+      </w:r>
+      <w:r>
+        <w:rPr>
+          <w:color w:val="auto"/>
+        </w:rPr>
+        <w:t xml:space="preserve">na atual </w:t>
+      </w:r>
+      <w:r>
+        <w:rPr>
+          <w:color w:val="auto"/>
+        </w:rPr>
+        <w:t xml:space="preserve">data de leitura do presente </w:t>
+      </w:r>
+      <w:r>
+        <w:rPr>
+          <w:color w:val="auto"/>
+        </w:rPr>
+        <w:t>relatório</w:t>
+      </w:r>
+      <w:r>
+        <w:rPr>
+          <w:color w:val="auto"/>
+        </w:rPr>
+        <w:t>.</w:t>
+      </w:r>
+      <w:r>
+        <w:rPr>
+          <w:color w:val="auto"/>
+        </w:rPr>
+        <w:t xml:space="preserve"> </w:t>
+      </w:r>
+    </w:p>
+    <w:p>
+      <w:pPr>
+        <w:rPr>
+          <w:color w:val="auto"/>
+        </w:rPr>
+      </w:pPr>
+      <w:r>
+        <w:rPr>
+          <w:color w:val="auto"/>
+        </w:rPr>
+        <w:t xml:space="preserve">Para além disso, e como é obvio, </w:t>
+      </w:r>
+      <w:r>
+        <w:rPr>
+          <w:color w:val="auto"/>
+        </w:rPr>
+        <w:t>com esta avaliação heurística, foi-nos possível, enquanto grupo, aprender e não cometer estes mesmos erros no que toca ao design responsivo e dinâmico.</w:t>
+      </w:r>
+    </w:p>
+    <w:p>
+      <w:pPr>
+        <w:rPr>
+          <w:color w:val="auto"/>
+        </w:rPr>
+      </w:pPr>
+      <w:r>
+        <w:rPr>
+          <w:color w:val="auto"/>
+        </w:rPr>
+        <w:t>Posto isto, e após a avaliação heurística, prosseguimos para a análise de utilizadores e tarefas.</w:t>
+      </w:r>
+    </w:p>
+    <w:p>
+      <w:pPr>
+        <w:rPr>
+          <w:color w:val="auto"/>
+        </w:rPr>
+      </w:pPr>
     </w:p>
     <w:p>
       <w:pPr>
         <w:pStyle w:val="Ttulo1"/>
       </w:pPr>
-      <w:bookmarkStart w:id="12" w:name="_Toc152968444"/>
+      <w:bookmarkStart w:id="13" w:name="_Toc153284690"/>
       <w:r>
         <w:lastRenderedPageBreak/>
         <w:t>Análise de utilizadores e tarefas e requsitos funcionais</w:t>
       </w:r>
-      <w:bookmarkEnd w:id="12"/>
+      <w:bookmarkEnd w:id="13"/>
+    </w:p>
+    <w:p>
+      <w:pPr>
+        <w:pStyle w:val="Ttulo2"/>
+      </w:pPr>
+      <w:bookmarkStart w:id="14" w:name="_Toc153284691"/>
+      <w:r>
+        <w:t xml:space="preserve">Análise </w:t>
+      </w:r>
+      <w:r>
+        <w:t>U</w:t>
+      </w:r>
+      <w:r>
+        <w:t>tilizadores</w:t>
+      </w:r>
+      <w:r>
+        <w:t xml:space="preserve"> e Tarefas</w:t>
+      </w:r>
+      <w:bookmarkEnd w:id="14"/>
+    </w:p>
+    <w:p>
+      <w:pPr>
+        <w:spacing w:after="160" w:line="259" w:lineRule="auto"/>
+        <w:jc w:val="left"/>
+        <w:rPr>
+          <w:rFonts w:asciiTheme="minorHAnsi" w:hAnsiTheme="minorHAnsi"/>
+          <w:b/>
+          <w:color w:val="C00000"/>
+          <w:spacing w:val="10"/>
+          <w:sz w:val="32"/>
+          <w:szCs w:val="20"/>
+        </w:rPr>
+      </w:pPr>
+      <w:r>
+        <w:br w:type="page"/>
+      </w:r>
+    </w:p>
+    <w:p>
+      <w:pPr>
+        <w:pStyle w:val="Ttulo2"/>
+      </w:pPr>
+      <w:bookmarkStart w:id="15" w:name="_Toc153284692"/>
+      <w:r>
+        <w:lastRenderedPageBreak/>
+        <w:t>Requisitos Funcionais</w:t>
+      </w:r>
+      <w:bookmarkEnd w:id="15"/>
+    </w:p>
+    <w:p>
+      <w:pPr>
+        <w:pStyle w:val="Ttulo3"/>
+      </w:pPr>
+      <w:bookmarkStart w:id="16" w:name="_Toc153284693"/>
+      <w:r>
+        <w:t>Requisito</w:t>
+      </w:r>
+      <w:r>
+        <w:t xml:space="preserve"> 1 - </w:t>
+      </w:r>
+      <w:r>
+        <w:t>F</w:t>
+      </w:r>
+      <w:r>
+        <w:t xml:space="preserve">azer zoom in e zoom out no </w:t>
+      </w:r>
+      <w:r>
+        <w:t>P</w:t>
+      </w:r>
+      <w:r>
+        <w:t>roduto</w:t>
+      </w:r>
+      <w:r>
+        <w:t xml:space="preserve"> 3D</w:t>
+      </w:r>
+      <w:bookmarkEnd w:id="16"/>
+    </w:p>
+    <w:p>
+      <w:r>
+        <w:t xml:space="preserve">Com este requisito, pretendemos que o utilizador consiga altera o zoom no que toca à visualização do produto no </w:t>
+      </w:r>
+      <w:proofErr w:type="spellStart"/>
+      <w:r>
+        <w:t>frame</w:t>
+      </w:r>
+      <w:proofErr w:type="spellEnd"/>
+      <w:r>
+        <w:t xml:space="preserve"> 3D.</w:t>
+      </w:r>
+    </w:p>
+    <w:p>
+      <w:r>
+        <w:t xml:space="preserve">Prioridade: </w:t>
+      </w:r>
+      <w:r>
+        <w:t>Alta</w:t>
+      </w:r>
+    </w:p>
+    <w:p>
+      <w:pPr>
+        <w:pStyle w:val="Ttulo3"/>
+      </w:pPr>
+      <w:bookmarkStart w:id="17" w:name="_Toc153284694"/>
+      <w:r>
+        <w:t xml:space="preserve">Requisito </w:t>
+      </w:r>
+      <w:r>
+        <w:t>2</w:t>
+      </w:r>
+      <w:r>
+        <w:t xml:space="preserve"> - </w:t>
+      </w:r>
+      <w:r>
+        <w:t>I</w:t>
+      </w:r>
+      <w:r>
+        <w:t xml:space="preserve">nteragir com o </w:t>
+      </w:r>
+      <w:r>
+        <w:t>P</w:t>
+      </w:r>
+      <w:r>
+        <w:t xml:space="preserve">roduto </w:t>
+      </w:r>
+      <w:r>
+        <w:t xml:space="preserve">3D </w:t>
+      </w:r>
+      <w:r>
+        <w:t>(abrir e fechar gavetas)</w:t>
+      </w:r>
+      <w:bookmarkEnd w:id="17"/>
+    </w:p>
+    <w:p>
+      <w:r>
+        <w:t xml:space="preserve">Com este requisito, pretendemos que o utilizador consiga interagir com as gavetas </w:t>
+      </w:r>
+      <w:r>
+        <w:t>da secretária, podendo abrir e fechá-las.</w:t>
+      </w:r>
+    </w:p>
+    <w:p>
+      <w:r>
+        <w:t xml:space="preserve">Prioridade: </w:t>
+      </w:r>
+      <w:r>
+        <w:t>Alta</w:t>
+      </w:r>
+    </w:p>
+    <w:p>
+      <w:pPr>
+        <w:pStyle w:val="Ttulo3"/>
+      </w:pPr>
+      <w:bookmarkStart w:id="18" w:name="_Toc153284695"/>
+      <w:r>
+        <w:t xml:space="preserve">Requisito </w:t>
+      </w:r>
+      <w:r>
+        <w:t>3</w:t>
+      </w:r>
+      <w:r>
+        <w:t xml:space="preserve"> - </w:t>
+      </w:r>
+      <w:r>
+        <w:t>M</w:t>
+      </w:r>
+      <w:r>
+        <w:t>udar o material d</w:t>
+      </w:r>
+      <w:r>
+        <w:t>o Produto 3D</w:t>
+      </w:r>
+      <w:bookmarkEnd w:id="18"/>
+    </w:p>
+    <w:p>
+      <w:r>
+        <w:t>Com este requisito, pretendemos que o utilizador tenha a possibilidade de trocar e alterar o material do produto.</w:t>
+      </w:r>
+    </w:p>
+    <w:p>
+      <w:r>
+        <w:t xml:space="preserve">Prioridade: </w:t>
+      </w:r>
+      <w:r>
+        <w:t>Alta</w:t>
+      </w:r>
+    </w:p>
+    <w:p>
+      <w:pPr>
+        <w:pStyle w:val="Ttulo3"/>
+      </w:pPr>
+      <w:bookmarkStart w:id="19" w:name="_Toc153284696"/>
+      <w:r>
+        <w:t xml:space="preserve">Requisito </w:t>
+      </w:r>
+      <w:r>
+        <w:t>4</w:t>
+      </w:r>
+      <w:r>
+        <w:t xml:space="preserve"> </w:t>
+      </w:r>
+      <w:r>
+        <w:t>–</w:t>
+      </w:r>
+      <w:r>
+        <w:t xml:space="preserve"> </w:t>
+      </w:r>
+      <w:r>
+        <w:t>Ter noção</w:t>
+      </w:r>
+      <w:r>
+        <w:t xml:space="preserve"> do tamanho real </w:t>
+      </w:r>
+      <w:r>
+        <w:t>do Produto 3D</w:t>
+      </w:r>
+      <w:bookmarkEnd w:id="19"/>
+    </w:p>
+    <w:p>
+      <w:r>
+        <w:t>Com este requisito, pretendemos que o utilizador consiga ter uma noção do tamanho real do produto que está a visualizar.</w:t>
+      </w:r>
+    </w:p>
+    <w:p>
+      <w:r>
+        <w:t xml:space="preserve">Prioridade: </w:t>
+      </w:r>
+      <w:r>
+        <w:t>Média</w:t>
+      </w:r>
     </w:p>
     <w:p/>
     <w:p>
       <w:pPr>
+        <w:pStyle w:val="Ttulo3"/>
+      </w:pPr>
+      <w:bookmarkStart w:id="20" w:name="_Toc153284697"/>
+      <w:r>
+        <w:lastRenderedPageBreak/>
+        <w:t xml:space="preserve">Requisito </w:t>
+      </w:r>
+      <w:r>
+        <w:t>5</w:t>
+      </w:r>
+      <w:r>
+        <w:t xml:space="preserve"> - </w:t>
+      </w:r>
+      <w:r>
+        <w:t>T</w:t>
+      </w:r>
+      <w:r>
+        <w:t xml:space="preserve">er </w:t>
+      </w:r>
+      <w:r>
+        <w:t>noção</w:t>
+      </w:r>
+      <w:r>
+        <w:t xml:space="preserve"> da textura do material escolhido</w:t>
+      </w:r>
+      <w:bookmarkEnd w:id="20"/>
+    </w:p>
+    <w:p>
+      <w:r>
+        <w:t xml:space="preserve">Com este requisito, pretendemos </w:t>
+      </w:r>
+      <w:r>
+        <w:t xml:space="preserve">que o utilizador consiga ter a noção real do </w:t>
+      </w:r>
+      <w:r>
+        <w:t>material escolhido.</w:t>
+      </w:r>
+    </w:p>
+    <w:p>
+      <w:r>
+        <w:t xml:space="preserve">Prioridade: </w:t>
+      </w:r>
+      <w:r>
+        <w:t>Média</w:t>
+      </w:r>
+    </w:p>
+    <w:p>
+      <w:pPr>
+        <w:pStyle w:val="Ttulo3"/>
+      </w:pPr>
+      <w:bookmarkStart w:id="21" w:name="_Toc153284698"/>
+      <w:r>
+        <w:t xml:space="preserve">Requisito </w:t>
+      </w:r>
+      <w:r>
+        <w:t>6</w:t>
+      </w:r>
+      <w:r>
+        <w:t xml:space="preserve"> - </w:t>
+      </w:r>
+      <w:r>
+        <w:t>Ter</w:t>
+      </w:r>
+      <w:r>
+        <w:t xml:space="preserve"> uma ideia da robustez</w:t>
+      </w:r>
+      <w:r>
+        <w:t xml:space="preserve"> </w:t>
+      </w:r>
+      <w:r>
+        <w:t>/ durabilidade / qualidade do material</w:t>
+      </w:r>
+      <w:bookmarkEnd w:id="21"/>
+    </w:p>
+    <w:p>
+      <w:r>
+        <w:t>Com este requisito, pretendemos que o utilizador tenha noção da qualidade, durabilidade e robustez do produto</w:t>
+      </w:r>
+      <w:r>
+        <w:t>, para que o consiga avaliar e/ou apreciar da melhor forma.</w:t>
+      </w:r>
+    </w:p>
+    <w:p>
+      <w:pPr>
+        <w:pStyle w:val="NormalWeb"/>
+      </w:pPr>
+      <w:r>
+        <w:t xml:space="preserve">Prioridade: </w:t>
+      </w:r>
+      <w:r>
+        <w:t>Média</w:t>
+      </w:r>
+    </w:p>
+    <w:p>
+      <w:pPr>
+        <w:pStyle w:val="Ttulo3"/>
+      </w:pPr>
+      <w:bookmarkStart w:id="22" w:name="_Toc153284699"/>
+      <w:r>
+        <w:t>Req</w:t>
+      </w:r>
+      <w:r>
+        <w:t xml:space="preserve">uisito </w:t>
+      </w:r>
+      <w:r>
+        <w:t>7</w:t>
+      </w:r>
+      <w:r>
+        <w:t xml:space="preserve"> </w:t>
+      </w:r>
+      <w:r>
+        <w:t>–</w:t>
+      </w:r>
+      <w:r>
+        <w:t xml:space="preserve"> </w:t>
+      </w:r>
+      <w:r>
+        <w:t>Ter</w:t>
+      </w:r>
+      <w:r>
+        <w:t xml:space="preserve"> acesso a dois temas na interface gráfica (tema e escuro)</w:t>
+      </w:r>
+      <w:bookmarkEnd w:id="22"/>
+    </w:p>
+    <w:p>
+      <w:r>
+        <w:t>Com este requisito, pretendemos disponibilizar ao utilizador final dois modos de ambiente gráfico. Um tema claro e um tema escuro, sendo o tema claro o pré-definido.</w:t>
+      </w:r>
+    </w:p>
+    <w:p>
+      <w:pPr>
+        <w:pStyle w:val="NormalWeb"/>
+      </w:pPr>
+      <w:r>
+        <w:t xml:space="preserve">Prioridade: </w:t>
+      </w:r>
+      <w:r>
+        <w:t>Baixa</w:t>
+      </w:r>
+    </w:p>
+    <w:p/>
+    <w:p>
+      <w:pPr>
         <w:pStyle w:val="Ttulo1"/>
       </w:pPr>
-      <w:bookmarkStart w:id="13" w:name="_Toc152968445"/>
+      <w:bookmarkStart w:id="23" w:name="_Toc153284700"/>
       <w:r>
         <w:lastRenderedPageBreak/>
         <w:t>Prototipagem</w:t>
       </w:r>
-      <w:bookmarkEnd w:id="13"/>
+      <w:bookmarkEnd w:id="23"/>
     </w:p>
     <w:p>
       <w:pPr>
@@ -6330,12 +8276,12 @@
       <w:pPr>
         <w:pStyle w:val="Ttulo1"/>
       </w:pPr>
-      <w:bookmarkStart w:id="14" w:name="_Toc152968446"/>
+      <w:bookmarkStart w:id="24" w:name="_Toc153284701"/>
       <w:r>
         <w:lastRenderedPageBreak/>
         <w:t>Avaliação do Sistema Desenvolvido</w:t>
       </w:r>
-      <w:bookmarkEnd w:id="14"/>
+      <w:bookmarkEnd w:id="24"/>
     </w:p>
     <w:p/>
     <w:p>
@@ -6355,12 +8301,12 @@
       <w:pPr>
         <w:pStyle w:val="Ttulo1"/>
       </w:pPr>
-      <w:bookmarkStart w:id="15" w:name="_Toc152968447"/>
+      <w:bookmarkStart w:id="25" w:name="_Toc153284702"/>
       <w:r>
         <w:lastRenderedPageBreak/>
         <w:t>Gestão do projeto</w:t>
       </w:r>
-      <w:bookmarkEnd w:id="15"/>
+      <w:bookmarkEnd w:id="25"/>
     </w:p>
     <w:p>
       <w:r>
@@ -6422,14 +8368,14 @@
       <w:pPr>
         <w:pStyle w:val="Ttulo2"/>
       </w:pPr>
-      <w:bookmarkStart w:id="16" w:name="_Toc152968448"/>
+      <w:bookmarkStart w:id="26" w:name="_Toc153284703"/>
       <w:r>
         <w:t>Metodologia e controlo do</w:t>
       </w:r>
       <w:r>
         <w:t xml:space="preserve"> Projeto</w:t>
       </w:r>
-      <w:bookmarkEnd w:id="16"/>
+      <w:bookmarkEnd w:id="26"/>
     </w:p>
     <w:p>
       <w:pPr>
@@ -6497,7 +8443,7 @@
                     </pic:cNvPicPr>
                   </pic:nvPicPr>
                   <pic:blipFill>
-                    <a:blip r:embed="rId19">
+                    <a:blip r:embed="rId20">
                       <a:extLst>
                         <a:ext uri="{28A0092B-C50C-407E-A947-70E740481C1C}">
                           <a14:useLocalDpi xmlns:a14="http://schemas.microsoft.com/office/drawing/2010/main" val="0"/>
@@ -6533,7 +8479,7 @@
       <w:pPr>
         <w:pStyle w:val="Legenda"/>
       </w:pPr>
-      <w:bookmarkStart w:id="17" w:name="_Toc152968404"/>
+      <w:bookmarkStart w:id="27" w:name="_Toc153284709"/>
       <w:r>
         <w:t xml:space="preserve">Figura </w:t>
       </w:r>
@@ -6550,7 +8496,7 @@
         <w:rPr>
           <w:noProof/>
         </w:rPr>
-        <w:t>4</w:t>
+        <w:t>5</w:t>
       </w:r>
       <w:r>
         <w:fldChar w:fldCharType="end"/>
@@ -6558,18 +8504,18 @@
       <w:r>
         <w:t xml:space="preserve"> - Metodologia Ágil</w:t>
       </w:r>
-      <w:bookmarkEnd w:id="17"/>
+      <w:bookmarkEnd w:id="27"/>
     </w:p>
     <w:p>
       <w:pPr>
         <w:pStyle w:val="Ttulo1"/>
       </w:pPr>
-      <w:bookmarkStart w:id="18" w:name="_Toc152968449"/>
+      <w:bookmarkStart w:id="28" w:name="_Toc153284704"/>
       <w:r>
         <w:lastRenderedPageBreak/>
         <w:t>Conclusão</w:t>
       </w:r>
-      <w:bookmarkEnd w:id="18"/>
+      <w:bookmarkEnd w:id="28"/>
     </w:p>
     <w:p>
       <w:pPr>
@@ -7046,6 +8992,7 @@
           <w:docPartUnique/>
         </w:docPartObj>
       </w:sdtPr>
+      <w:sdtEndPr/>
       <w:sdtContent>
         <w:r>
           <w:rPr>
@@ -7908,7 +9855,7 @@
   <w:abstractNum w:abstractNumId="7" w15:restartNumberingAfterBreak="0">
     <w:nsid w:val="548A7FE1"/>
     <w:multiLevelType w:val="multilevel"/>
-    <w:tmpl w:val="F0CECED0"/>
+    <w:tmpl w:val="3FC4A46C"/>
     <w:lvl w:ilvl="0">
       <w:start w:val="1"/>
       <w:numFmt w:val="decimal"/>
@@ -8525,6 +10472,9 @@
   </w:num>
   <w:num w:numId="13" w16cid:durableId="1751537047">
     <w:abstractNumId w:val="6"/>
+  </w:num>
+  <w:num w:numId="14" w16cid:durableId="268659924">
+    <w:abstractNumId w:val="7"/>
   </w:num>
   <w:numIdMacAtCleanup w:val="7"/>
 </w:numbering>
@@ -10552,6 +12502,22 @@
       </w:tcPr>
     </w:tblStylePr>
   </w:style>
+  <w:style w:type="paragraph" w:styleId="NormalWeb">
+    <w:name w:val="Normal (Web)"/>
+    <w:basedOn w:val="Normal"/>
+    <w:uiPriority w:val="99"/>
+    <w:unhideWhenUsed/>
+    <w:rsid w:val="003F200C"/>
+    <w:pPr>
+      <w:spacing w:before="100" w:beforeAutospacing="1" w:after="100" w:afterAutospacing="1" w:line="240" w:lineRule="auto"/>
+      <w:jc w:val="left"/>
+    </w:pPr>
+    <w:rPr>
+      <w:rFonts w:ascii="Times New Roman" w:hAnsi="Times New Roman"/>
+      <w:color w:val="auto"/>
+      <w:lang w:eastAsia="pt-PT"/>
+    </w:rPr>
+  </w:style>
 </w:styles>
 </file>
 
@@ -10851,10 +12817,6 @@
 </file>
 
 <file path=customXml/item1.xml><?xml version="1.0" encoding="utf-8"?>
-<b:Sources xmlns:b="http://schemas.openxmlformats.org/officeDocument/2006/bibliography" xmlns="http://schemas.openxmlformats.org/officeDocument/2006/bibliography" SelectedStyle="/APASixthEditionOfficeOnline.xsl" StyleName="APA" Version="6"/>
-</file>
-
-<file path=customXml/item2.xml><?xml version="1.0" encoding="utf-8"?>
 <?mso-contentType ?>
 <FormTemplates xmlns="http://schemas.microsoft.com/sharepoint/v3/contenttype/forms">
   <Display>DocumentLibraryForm</Display>
@@ -10863,13 +12825,11 @@
 </FormTemplates>
 </file>
 
-<file path=customXml/item3.xml><?xml version="1.0" encoding="utf-8"?>
-<p:properties xmlns:p="http://schemas.microsoft.com/office/2006/metadata/properties" xmlns:xsi="http://www.w3.org/2001/XMLSchema-instance" xmlns:pc="http://schemas.microsoft.com/office/infopath/2007/PartnerControls">
-  <documentManagement/>
-</p:properties>
+<file path=customXml/item2.xml><?xml version="1.0" encoding="utf-8"?>
+<b:Sources xmlns:b="http://schemas.openxmlformats.org/officeDocument/2006/bibliography" xmlns="http://schemas.openxmlformats.org/officeDocument/2006/bibliography" SelectedStyle="/APASixthEditionOfficeOnline.xsl" StyleName="APA" Version="6"/>
 </file>
 
-<file path=customXml/item4.xml><?xml version="1.0" encoding="utf-8"?>
+<file path=customXml/item3.xml><?xml version="1.0" encoding="utf-8"?>
 <ct:contentTypeSchema xmlns:ct="http://schemas.microsoft.com/office/2006/metadata/contentType" xmlns:ma="http://schemas.microsoft.com/office/2006/metadata/properties/metaAttributes" ct:_="" ma:_="" ma:contentTypeName="Documento" ma:contentTypeID="0x01010083D49F6BAABB9146ADD795FE9E41E9AB" ma:contentTypeVersion="7" ma:contentTypeDescription="Criar um novo documento." ma:contentTypeScope="" ma:versionID="8570e2e4348453eec5ba9753cf80dcd8">
   <xsd:schema xmlns:xsd="http://www.w3.org/2001/XMLSchema" xmlns:xs="http://www.w3.org/2001/XMLSchema" xmlns:p="http://schemas.microsoft.com/office/2006/metadata/properties" xmlns:ns2="95869c9e-2bf9-44ef-a2f6-804e125a656b" targetNamespace="http://schemas.microsoft.com/office/2006/metadata/properties" ma:root="true" ma:fieldsID="9d0c905cb7e20bdef9bafc65f4cea861" ns2:_="">
     <xsd:import namespace="95869c9e-2bf9-44ef-a2f6-804e125a656b"/>
@@ -11033,7 +12993,21 @@
 </ct:contentTypeSchema>
 </file>
 
+<file path=customXml/item4.xml><?xml version="1.0" encoding="utf-8"?>
+<p:properties xmlns:p="http://schemas.microsoft.com/office/2006/metadata/properties" xmlns:xsi="http://www.w3.org/2001/XMLSchema-instance" xmlns:pc="http://schemas.microsoft.com/office/infopath/2007/PartnerControls">
+  <documentManagement/>
+</p:properties>
+</file>
+
 <file path=customXml/itemProps1.xml><?xml version="1.0" encoding="utf-8"?>
+<ds:datastoreItem xmlns:ds="http://schemas.openxmlformats.org/officeDocument/2006/customXml" ds:itemID="{3049E901-D460-4040-BE52-BFB2CA5EF0CE}">
+  <ds:schemaRefs>
+    <ds:schemaRef ds:uri="http://schemas.microsoft.com/sharepoint/v3/contenttype/forms"/>
+  </ds:schemaRefs>
+</ds:datastoreItem>
+</file>
+
+<file path=customXml/itemProps2.xml><?xml version="1.0" encoding="utf-8"?>
 <ds:datastoreItem xmlns:ds="http://schemas.openxmlformats.org/officeDocument/2006/customXml" ds:itemID="{5D1DCC3D-41BE-437F-B0A0-25CBF3BF3A93}">
   <ds:schemaRefs>
     <ds:schemaRef ds:uri="http://schemas.openxmlformats.org/officeDocument/2006/bibliography"/>
@@ -11041,24 +13015,7 @@
 </ds:datastoreItem>
 </file>
 
-<file path=customXml/itemProps2.xml><?xml version="1.0" encoding="utf-8"?>
-<ds:datastoreItem xmlns:ds="http://schemas.openxmlformats.org/officeDocument/2006/customXml" ds:itemID="{3049E901-D460-4040-BE52-BFB2CA5EF0CE}">
-  <ds:schemaRefs>
-    <ds:schemaRef ds:uri="http://schemas.microsoft.com/sharepoint/v3/contenttype/forms"/>
-  </ds:schemaRefs>
-</ds:datastoreItem>
-</file>
-
 <file path=customXml/itemProps3.xml><?xml version="1.0" encoding="utf-8"?>
-<ds:datastoreItem xmlns:ds="http://schemas.openxmlformats.org/officeDocument/2006/customXml" ds:itemID="{0D05F977-E0EB-4BDE-9CCC-35AE7F3468D1}">
-  <ds:schemaRefs>
-    <ds:schemaRef ds:uri="http://schemas.microsoft.com/office/2006/metadata/properties"/>
-    <ds:schemaRef ds:uri="http://schemas.microsoft.com/office/infopath/2007/PartnerControls"/>
-  </ds:schemaRefs>
-</ds:datastoreItem>
-</file>
-
-<file path=customXml/itemProps4.xml><?xml version="1.0" encoding="utf-8"?>
 <ds:datastoreItem xmlns:ds="http://schemas.openxmlformats.org/officeDocument/2006/customXml" ds:itemID="{58C2F69E-6A7F-421E-8BE0-2CCD1271F63D}">
   <ds:schemaRefs>
     <ds:schemaRef ds:uri="http://schemas.microsoft.com/office/2006/metadata/contentType"/>
@@ -11074,4 +13031,13 @@
     <ds:schemaRef ds:uri="http://schemas.microsoft.com/internal/obd"/>
   </ds:schemaRefs>
 </ds:datastoreItem>
+</file>
+
+<file path=customXml/itemProps4.xml><?xml version="1.0" encoding="utf-8"?>
+<ds:datastoreItem xmlns:ds="http://schemas.openxmlformats.org/officeDocument/2006/customXml" ds:itemID="{0D05F977-E0EB-4BDE-9CCC-35AE7F3468D1}">
+  <ds:schemaRefs>
+    <ds:schemaRef ds:uri="http://schemas.microsoft.com/office/2006/metadata/properties"/>
+    <ds:schemaRef ds:uri="http://schemas.microsoft.com/office/infopath/2007/PartnerControls"/>
+  </ds:schemaRefs>
+</ds:datastoreItem>
 </file>
</xml_diff>

<commit_message>
AUT com analise dos resultados do questinario
</commit_message>
<xml_diff>
--- a/doc/RelatorioProjetoSGI.docx
+++ b/doc/RelatorioProjetoSGI.docx
@@ -4492,6 +4492,9 @@
         <w:t>1</w:t>
       </w:r>
       <w:r>
+        <w:rPr>
+          <w:noProof/>
+        </w:rPr>
         <w:fldChar w:fldCharType="end"/>
       </w:r>
       <w:r>
@@ -5054,6 +5057,9 @@
         <w:t>2</w:t>
       </w:r>
       <w:r>
+        <w:rPr>
+          <w:noProof/>
+        </w:rPr>
         <w:fldChar w:fldCharType="end"/>
       </w:r>
       <w:r>
@@ -5660,6 +5666,9 @@
         <w:t>3</w:t>
       </w:r>
       <w:r>
+        <w:rPr>
+          <w:noProof/>
+        </w:rPr>
         <w:fldChar w:fldCharType="end"/>
       </w:r>
       <w:r>
@@ -6255,6 +6264,9 @@
         <w:t>4</w:t>
       </w:r>
       <w:r>
+        <w:rPr>
+          <w:noProof/>
+        </w:rPr>
         <w:fldChar w:fldCharType="end"/>
       </w:r>
       <w:r>
@@ -7644,70 +7656,70 @@
         <w:rPr>
           <w:color w:val="auto"/>
         </w:rPr>
+        <w:t xml:space="preserve">Podemos assim, com a avaliação heurística realizada, afirmar que, o site La </w:t>
+      </w:r>
+      <w:proofErr w:type="spellStart"/>
+      <w:r>
+        <w:rPr>
+          <w:color w:val="auto"/>
+        </w:rPr>
+        <w:t>Redoute</w:t>
+      </w:r>
+      <w:proofErr w:type="spellEnd"/>
+      <w:r>
+        <w:rPr>
+          <w:color w:val="auto"/>
+        </w:rPr>
+        <w:t xml:space="preserve"> está bastante bem concebido, no entanto há melhorias</w:t>
+      </w:r>
+      <w:r>
+        <w:rPr>
+          <w:color w:val="auto"/>
+        </w:rPr>
+        <w:t xml:space="preserve"> a desenvolver</w:t>
+      </w:r>
+      <w:r>
+        <w:rPr>
+          <w:color w:val="auto"/>
+        </w:rPr>
+        <w:t xml:space="preserve">, </w:t>
+      </w:r>
+      <w:r>
+        <w:rPr>
+          <w:color w:val="auto"/>
+        </w:rPr>
+        <w:t>principalmente</w:t>
+      </w:r>
+      <w:r>
+        <w:rPr>
+          <w:color w:val="auto"/>
+        </w:rPr>
+        <w:t>, a nível de responsividade</w:t>
+      </w:r>
+      <w:r>
+        <w:rPr>
+          <w:color w:val="auto"/>
+        </w:rPr>
+        <w:t xml:space="preserve"> de design</w:t>
+      </w:r>
+      <w:r>
+        <w:rPr>
+          <w:color w:val="auto"/>
+        </w:rPr>
+        <w:t xml:space="preserve">. </w:t>
+      </w:r>
+    </w:p>
+    <w:p>
+      <w:pPr>
+        <w:rPr>
+          <w:color w:val="auto"/>
+        </w:rPr>
+      </w:pPr>
+      <w:r>
+        <w:rPr>
+          <w:color w:val="auto"/>
+        </w:rPr>
         <w:lastRenderedPageBreak/>
-        <w:t xml:space="preserve">Podemos assim, com a avaliação heurística realizada, afirmar que, o site La </w:t>
-      </w:r>
-      <w:proofErr w:type="spellStart"/>
-      <w:r>
-        <w:rPr>
-          <w:color w:val="auto"/>
-        </w:rPr>
-        <w:t>Redoute</w:t>
-      </w:r>
-      <w:proofErr w:type="spellEnd"/>
-      <w:r>
-        <w:rPr>
-          <w:color w:val="auto"/>
-        </w:rPr>
-        <w:t xml:space="preserve"> está bastante bem concebido, no entanto há melhorias</w:t>
-      </w:r>
-      <w:r>
-        <w:rPr>
-          <w:color w:val="auto"/>
-        </w:rPr>
-        <w:t xml:space="preserve"> a desenvolver</w:t>
-      </w:r>
-      <w:r>
-        <w:rPr>
-          <w:color w:val="auto"/>
-        </w:rPr>
-        <w:t xml:space="preserve">, </w:t>
-      </w:r>
-      <w:r>
-        <w:rPr>
-          <w:color w:val="auto"/>
-        </w:rPr>
-        <w:t>principalmente</w:t>
-      </w:r>
-      <w:r>
-        <w:rPr>
-          <w:color w:val="auto"/>
-        </w:rPr>
-        <w:t>, a nível de responsividade</w:t>
-      </w:r>
-      <w:r>
-        <w:rPr>
-          <w:color w:val="auto"/>
-        </w:rPr>
-        <w:t xml:space="preserve"> de design</w:t>
-      </w:r>
-      <w:r>
-        <w:rPr>
-          <w:color w:val="auto"/>
-        </w:rPr>
-        <w:t xml:space="preserve">. </w:t>
-      </w:r>
-    </w:p>
-    <w:p>
-      <w:pPr>
-        <w:rPr>
-          <w:color w:val="auto"/>
-        </w:rPr>
-      </w:pPr>
-      <w:r>
-        <w:rPr>
-          <w:color w:val="auto"/>
-        </w:rPr>
         <w:t xml:space="preserve">No que toca aos quatro registos enumerados anteriormente, podemos verificar que, todos esses quatro registos são passíveis de resolução através de media </w:t>
       </w:r>
       <w:proofErr w:type="spellStart"/>
@@ -7886,20 +7898,993 @@
       <w:bookmarkEnd w:id="14"/>
     </w:p>
     <w:p>
-      <w:pPr>
-        <w:spacing w:after="160" w:line="259" w:lineRule="auto"/>
-        <w:jc w:val="left"/>
-        <w:rPr>
-          <w:rFonts w:asciiTheme="minorHAnsi" w:hAnsiTheme="minorHAnsi"/>
-          <w:b/>
-          <w:color w:val="C00000"/>
-          <w:spacing w:val="10"/>
-          <w:sz w:val="32"/>
-          <w:szCs w:val="20"/>
-        </w:rPr>
-      </w:pPr>
-      <w:r>
-        <w:br w:type="page"/>
+      <w:r>
+        <w:t xml:space="preserve">Para realizar uma correta análise de utilizadores e tarefas, decidimos desenvolver </w:t>
+      </w:r>
+      <w:r>
+        <w:t>um pequeno questionário, composto por perguntas pertinentes no que toca à respetiva análise</w:t>
+      </w:r>
+      <w:r>
+        <w:t xml:space="preserve"> de utilizadores e tarefas</w:t>
+      </w:r>
+      <w:r>
+        <w:t xml:space="preserve">. Esta análise serve, maioritariamente, </w:t>
+      </w:r>
+      <w:r>
+        <w:t>para, antes</w:t>
+      </w:r>
+      <w:r>
+        <w:t xml:space="preserve"> de iniciar o desenvolvimento da plataforma web, termos noção do tipo de </w:t>
+      </w:r>
+      <w:r>
+        <w:t>utilizadores</w:t>
+      </w:r>
+      <w:r>
+        <w:t xml:space="preserve"> com quem estamos a lidar</w:t>
+      </w:r>
+      <w:r>
+        <w:t xml:space="preserve"> e para quem estamos a desenvolver a plataforma</w:t>
+      </w:r>
+      <w:r>
+        <w:t>.</w:t>
+      </w:r>
+    </w:p>
+    <w:p>
+      <w:r>
+        <w:t>Sendo assim, as perguntas foram desenvolvidas minuciosa</w:t>
+      </w:r>
+      <w:r>
+        <w:t xml:space="preserve"> e cuidadosamente escolhidas.</w:t>
+      </w:r>
+    </w:p>
+    <w:p>
+      <w:r>
+        <w:t xml:space="preserve"> Por fim, neste tópico, vamos fazer uma análise dos gráficos obtidos através do respetivo questionário.</w:t>
+      </w:r>
+    </w:p>
+    <w:p>
+      <w:pPr>
+        <w:jc w:val="center"/>
+      </w:pPr>
+      <w:r>
+        <w:rPr>
+          <w:noProof/>
+        </w:rPr>
+        <w:drawing>
+          <wp:inline distT="0" distB="0" distL="0" distR="0" wp14:anchorId="73AFF212" wp14:editId="1B650BC1">
+            <wp:extent cx="4441995" cy="2950029"/>
+            <wp:effectExtent l="0" t="0" r="3175" b="0"/>
+            <wp:docPr id="1725576635" name="Imagem 1" descr="Uma imagem com texto, software, Website, Página web&#10;&#10;Descrição gerada automaticamente"/>
+            <wp:cNvGraphicFramePr>
+              <a:graphicFrameLocks xmlns:a="http://schemas.openxmlformats.org/drawingml/2006/main" noChangeAspect="1"/>
+            </wp:cNvGraphicFramePr>
+            <a:graphic xmlns:a="http://schemas.openxmlformats.org/drawingml/2006/main">
+              <a:graphicData uri="http://schemas.openxmlformats.org/drawingml/2006/picture">
+                <pic:pic xmlns:pic="http://schemas.openxmlformats.org/drawingml/2006/picture">
+                  <pic:nvPicPr>
+                    <pic:cNvPr id="1725576635" name="Imagem 1" descr="Uma imagem com texto, software, Website, Página web&#10;&#10;Descrição gerada automaticamente"/>
+                    <pic:cNvPicPr/>
+                  </pic:nvPicPr>
+                  <pic:blipFill rotWithShape="1">
+                    <a:blip r:embed="rId20" cstate="print">
+                      <a:extLst>
+                        <a:ext uri="{28A0092B-C50C-407E-A947-70E740481C1C}">
+                          <a14:useLocalDpi xmlns:a14="http://schemas.microsoft.com/office/drawing/2010/main" val="0"/>
+                        </a:ext>
+                      </a:extLst>
+                    </a:blip>
+                    <a:srcRect l="26433" t="10091" r="25799" b="41130"/>
+                    <a:stretch/>
+                  </pic:blipFill>
+                  <pic:spPr bwMode="auto">
+                    <a:xfrm>
+                      <a:off x="0" y="0"/>
+                      <a:ext cx="4491563" cy="2982948"/>
+                    </a:xfrm>
+                    <a:prstGeom prst="rect">
+                      <a:avLst/>
+                    </a:prstGeom>
+                    <a:ln>
+                      <a:noFill/>
+                    </a:ln>
+                    <a:extLst>
+                      <a:ext uri="{53640926-AAD7-44D8-BBD7-CCE9431645EC}">
+                        <a14:shadowObscured xmlns:a14="http://schemas.microsoft.com/office/drawing/2010/main"/>
+                      </a:ext>
+                    </a:extLst>
+                  </pic:spPr>
+                </pic:pic>
+              </a:graphicData>
+            </a:graphic>
+          </wp:inline>
+        </w:drawing>
+      </w:r>
+    </w:p>
+    <w:p>
+      <w:pPr>
+        <w:pStyle w:val="Legenda"/>
+      </w:pPr>
+      <w:r>
+        <w:t xml:space="preserve">Figura </w:t>
+      </w:r>
+      <w:r>
+        <w:fldChar w:fldCharType="begin"/>
+      </w:r>
+      <w:r>
+        <w:instrText xml:space="preserve"> SEQ Figura \* ARABIC </w:instrText>
+      </w:r>
+      <w:r>
+        <w:fldChar w:fldCharType="separate"/>
+      </w:r>
+      <w:r>
+        <w:rPr>
+          <w:noProof/>
+        </w:rPr>
+        <w:t>5</w:t>
+      </w:r>
+      <w:r>
+        <w:rPr>
+          <w:noProof/>
+        </w:rPr>
+        <w:fldChar w:fldCharType="end"/>
+      </w:r>
+      <w:r>
+        <w:t xml:space="preserve"> - Capa do questionário de AUT</w:t>
+      </w:r>
+    </w:p>
+    <w:p>
+      <w:r>
+        <w:t>URL</w:t>
+      </w:r>
+      <w:r>
+        <w:t xml:space="preserve">: </w:t>
+      </w:r>
+      <w:hyperlink r:id="rId21" w:history="1">
+        <w:r>
+          <w:rPr>
+            <w:rStyle w:val="Hiperligao"/>
+          </w:rPr>
+          <w:t>Disponível Aqui</w:t>
+        </w:r>
+      </w:hyperlink>
+    </w:p>
+    <w:p/>
+    <w:p>
+      <w:r>
+        <w:lastRenderedPageBreak/>
+        <w:t xml:space="preserve">Para conseguirmos ter dados de teste para podermos analisar </w:t>
+      </w:r>
+      <w:r>
+        <w:t>e tirar ideias, decidimos partilhar o nosso formulário entre amigos, família e colegas de curso/universidade.</w:t>
+      </w:r>
+    </w:p>
+    <w:p>
+      <w:r>
+        <w:t xml:space="preserve">Assim, vamos </w:t>
+      </w:r>
+      <w:r>
+        <w:t>dar especial atenção às respostas mais importantes do questionário.</w:t>
+      </w:r>
+    </w:p>
+    <w:p>
+      <w:pPr>
+        <w:keepNext/>
+        <w:jc w:val="center"/>
+      </w:pPr>
+      <w:r>
+        <w:rPr>
+          <w:noProof/>
+          <w:color w:val="000000"/>
+        </w:rPr>
+        <w:drawing>
+          <wp:inline distT="0" distB="0" distL="0" distR="0" wp14:anchorId="56AF1583" wp14:editId="5329A4B1">
+            <wp:extent cx="5274854" cy="2219545"/>
+            <wp:effectExtent l="0" t="0" r="0" b="3175"/>
+            <wp:docPr id="549352202" name="Imagem 2" descr="Gráfico de respostas do Forms. Título da pergunta: Sexo. Número de respostas: 4 respostas."/>
+            <wp:cNvGraphicFramePr>
+              <a:graphicFrameLocks xmlns:a="http://schemas.openxmlformats.org/drawingml/2006/main" noChangeAspect="1"/>
+            </wp:cNvGraphicFramePr>
+            <a:graphic xmlns:a="http://schemas.openxmlformats.org/drawingml/2006/main">
+              <a:graphicData uri="http://schemas.openxmlformats.org/drawingml/2006/picture">
+                <pic:pic xmlns:pic="http://schemas.openxmlformats.org/drawingml/2006/picture">
+                  <pic:nvPicPr>
+                    <pic:cNvPr id="0" name="Picture 1" descr="Gráfico de respostas do Forms. Título da pergunta: Sexo. Número de respostas: 4 respostas."/>
+                    <pic:cNvPicPr>
+                      <a:picLocks noChangeAspect="1" noChangeArrowheads="1"/>
+                    </pic:cNvPicPr>
+                  </pic:nvPicPr>
+                  <pic:blipFill>
+                    <a:blip r:embed="rId22" cstate="print">
+                      <a:extLst>
+                        <a:ext uri="{28A0092B-C50C-407E-A947-70E740481C1C}">
+                          <a14:useLocalDpi xmlns:a14="http://schemas.microsoft.com/office/drawing/2010/main" val="0"/>
+                        </a:ext>
+                      </a:extLst>
+                    </a:blip>
+                    <a:srcRect/>
+                    <a:stretch>
+                      <a:fillRect/>
+                    </a:stretch>
+                  </pic:blipFill>
+                  <pic:spPr bwMode="auto">
+                    <a:xfrm>
+                      <a:off x="0" y="0"/>
+                      <a:ext cx="5339583" cy="2246781"/>
+                    </a:xfrm>
+                    <a:prstGeom prst="rect">
+                      <a:avLst/>
+                    </a:prstGeom>
+                    <a:noFill/>
+                    <a:ln>
+                      <a:noFill/>
+                    </a:ln>
+                  </pic:spPr>
+                </pic:pic>
+              </a:graphicData>
+            </a:graphic>
+          </wp:inline>
+        </w:drawing>
+      </w:r>
+    </w:p>
+    <w:p>
+      <w:pPr>
+        <w:pStyle w:val="Legenda"/>
+      </w:pPr>
+      <w:r>
+        <w:t xml:space="preserve">Figura </w:t>
+      </w:r>
+      <w:r>
+        <w:fldChar w:fldCharType="begin"/>
+      </w:r>
+      <w:r>
+        <w:instrText xml:space="preserve"> SEQ Figura \* ARABIC </w:instrText>
+      </w:r>
+      <w:r>
+        <w:fldChar w:fldCharType="separate"/>
+      </w:r>
+      <w:r>
+        <w:rPr>
+          <w:noProof/>
+        </w:rPr>
+        <w:t>6</w:t>
+      </w:r>
+      <w:r>
+        <w:rPr>
+          <w:noProof/>
+        </w:rPr>
+        <w:fldChar w:fldCharType="end"/>
+      </w:r>
+      <w:r>
+        <w:t xml:space="preserve"> - Análise de Dados AUT</w:t>
+      </w:r>
+    </w:p>
+    <w:p>
+      <w:r>
+        <w:t xml:space="preserve">Com estes dados, conseguimos ver que, dos inquiridos, 75% são do sexo masculino. </w:t>
+      </w:r>
+    </w:p>
+    <w:p/>
+    <w:p>
+      <w:pPr>
+        <w:keepNext/>
+        <w:jc w:val="center"/>
+      </w:pPr>
+      <w:r>
+        <w:rPr>
+          <w:noProof/>
+          <w:color w:val="000000"/>
+        </w:rPr>
+        <w:drawing>
+          <wp:inline distT="0" distB="0" distL="0" distR="0" wp14:anchorId="3A65B3A6" wp14:editId="23BE35FB">
+            <wp:extent cx="5296625" cy="2228705"/>
+            <wp:effectExtent l="0" t="0" r="0" b="0"/>
+            <wp:docPr id="1920985298" name="Imagem 3" descr="Gráfico de respostas do Forms. Título da pergunta: Idade. Número de respostas: 4 respostas."/>
+            <wp:cNvGraphicFramePr>
+              <a:graphicFrameLocks xmlns:a="http://schemas.openxmlformats.org/drawingml/2006/main" noChangeAspect="1"/>
+            </wp:cNvGraphicFramePr>
+            <a:graphic xmlns:a="http://schemas.openxmlformats.org/drawingml/2006/main">
+              <a:graphicData uri="http://schemas.openxmlformats.org/drawingml/2006/picture">
+                <pic:pic xmlns:pic="http://schemas.openxmlformats.org/drawingml/2006/picture">
+                  <pic:nvPicPr>
+                    <pic:cNvPr id="0" name="Picture 3" descr="Gráfico de respostas do Forms. Título da pergunta: Idade. Número de respostas: 4 respostas."/>
+                    <pic:cNvPicPr>
+                      <a:picLocks noChangeAspect="1" noChangeArrowheads="1"/>
+                    </pic:cNvPicPr>
+                  </pic:nvPicPr>
+                  <pic:blipFill>
+                    <a:blip r:embed="rId23" cstate="print">
+                      <a:extLst>
+                        <a:ext uri="{28A0092B-C50C-407E-A947-70E740481C1C}">
+                          <a14:useLocalDpi xmlns:a14="http://schemas.microsoft.com/office/drawing/2010/main" val="0"/>
+                        </a:ext>
+                      </a:extLst>
+                    </a:blip>
+                    <a:srcRect/>
+                    <a:stretch>
+                      <a:fillRect/>
+                    </a:stretch>
+                  </pic:blipFill>
+                  <pic:spPr bwMode="auto">
+                    <a:xfrm>
+                      <a:off x="0" y="0"/>
+                      <a:ext cx="5326726" cy="2241371"/>
+                    </a:xfrm>
+                    <a:prstGeom prst="rect">
+                      <a:avLst/>
+                    </a:prstGeom>
+                    <a:noFill/>
+                    <a:ln>
+                      <a:noFill/>
+                    </a:ln>
+                  </pic:spPr>
+                </pic:pic>
+              </a:graphicData>
+            </a:graphic>
+          </wp:inline>
+        </w:drawing>
+      </w:r>
+    </w:p>
+    <w:p>
+      <w:pPr>
+        <w:pStyle w:val="Legenda"/>
+      </w:pPr>
+      <w:r>
+        <w:t xml:space="preserve">Figura </w:t>
+      </w:r>
+      <w:r>
+        <w:fldChar w:fldCharType="begin"/>
+      </w:r>
+      <w:r>
+        <w:instrText xml:space="preserve"> SEQ Figura \* ARABIC </w:instrText>
+      </w:r>
+      <w:r>
+        <w:fldChar w:fldCharType="separate"/>
+      </w:r>
+      <w:r>
+        <w:rPr>
+          <w:noProof/>
+        </w:rPr>
+        <w:t>7</w:t>
+      </w:r>
+      <w:r>
+        <w:rPr>
+          <w:noProof/>
+        </w:rPr>
+        <w:fldChar w:fldCharType="end"/>
+      </w:r>
+      <w:r>
+        <w:t xml:space="preserve"> - Análise de Dados AUT</w:t>
+      </w:r>
+    </w:p>
+    <w:p>
+      <w:r>
+        <w:t>Com as respostas anteriores, conseguimos ter uma noção que os principais utilizadores/clientes de plataformas de compras online, são jovens, maioritariamente entre os 20 e os 24 anos.</w:t>
+      </w:r>
+    </w:p>
+    <w:p>
+      <w:pPr>
+        <w:keepNext/>
+        <w:jc w:val="center"/>
+      </w:pPr>
+      <w:r>
+        <w:rPr>
+          <w:noProof/>
+          <w:color w:val="000000"/>
+        </w:rPr>
+        <w:lastRenderedPageBreak/>
+        <w:drawing>
+          <wp:inline distT="0" distB="0" distL="0" distR="0" wp14:anchorId="69276B3C" wp14:editId="272095BE">
+            <wp:extent cx="5328921" cy="2242295"/>
+            <wp:effectExtent l="0" t="0" r="5080" b="5715"/>
+            <wp:docPr id="896382382" name="Imagem 4" descr="Gráfico de respostas do Forms. Título da pergunta: Com que frequência visita o website da La Redoute?. Número de respostas: 4 respostas."/>
+            <wp:cNvGraphicFramePr>
+              <a:graphicFrameLocks xmlns:a="http://schemas.openxmlformats.org/drawingml/2006/main" noChangeAspect="1"/>
+            </wp:cNvGraphicFramePr>
+            <a:graphic xmlns:a="http://schemas.openxmlformats.org/drawingml/2006/main">
+              <a:graphicData uri="http://schemas.openxmlformats.org/drawingml/2006/picture">
+                <pic:pic xmlns:pic="http://schemas.openxmlformats.org/drawingml/2006/picture">
+                  <pic:nvPicPr>
+                    <pic:cNvPr id="0" name="Picture 5" descr="Gráfico de respostas do Forms. Título da pergunta: Com que frequência visita o website da La Redoute?. Número de respostas: 4 respostas."/>
+                    <pic:cNvPicPr>
+                      <a:picLocks noChangeAspect="1" noChangeArrowheads="1"/>
+                    </pic:cNvPicPr>
+                  </pic:nvPicPr>
+                  <pic:blipFill>
+                    <a:blip r:embed="rId24" cstate="print">
+                      <a:extLst>
+                        <a:ext uri="{28A0092B-C50C-407E-A947-70E740481C1C}">
+                          <a14:useLocalDpi xmlns:a14="http://schemas.microsoft.com/office/drawing/2010/main" val="0"/>
+                        </a:ext>
+                      </a:extLst>
+                    </a:blip>
+                    <a:srcRect/>
+                    <a:stretch>
+                      <a:fillRect/>
+                    </a:stretch>
+                  </pic:blipFill>
+                  <pic:spPr bwMode="auto">
+                    <a:xfrm>
+                      <a:off x="0" y="0"/>
+                      <a:ext cx="5381854" cy="2264568"/>
+                    </a:xfrm>
+                    <a:prstGeom prst="rect">
+                      <a:avLst/>
+                    </a:prstGeom>
+                    <a:noFill/>
+                    <a:ln>
+                      <a:noFill/>
+                    </a:ln>
+                  </pic:spPr>
+                </pic:pic>
+              </a:graphicData>
+            </a:graphic>
+          </wp:inline>
+        </w:drawing>
+      </w:r>
+    </w:p>
+    <w:p>
+      <w:pPr>
+        <w:pStyle w:val="Legenda"/>
+      </w:pPr>
+      <w:r>
+        <w:t xml:space="preserve">Figura </w:t>
+      </w:r>
+      <w:r>
+        <w:fldChar w:fldCharType="begin"/>
+      </w:r>
+      <w:r>
+        <w:instrText xml:space="preserve"> SEQ Figura \* ARABIC </w:instrText>
+      </w:r>
+      <w:r>
+        <w:fldChar w:fldCharType="separate"/>
+      </w:r>
+      <w:r>
+        <w:rPr>
+          <w:noProof/>
+        </w:rPr>
+        <w:t>8</w:t>
+      </w:r>
+      <w:r>
+        <w:rPr>
+          <w:noProof/>
+        </w:rPr>
+        <w:fldChar w:fldCharType="end"/>
+      </w:r>
+      <w:r>
+        <w:t xml:space="preserve"> - </w:t>
+      </w:r>
+      <w:r>
+        <w:t>Análise de Dados AUT</w:t>
+      </w:r>
+    </w:p>
+    <w:p>
+      <w:r>
+        <w:t xml:space="preserve">Com as respostas anteriores, conseguimos perceber que </w:t>
+      </w:r>
+      <w:r>
+        <w:t xml:space="preserve">estamos a lidar com clientes consideravelmente assíduos no que que toca à frequência de visitas à plataforma de vendas online La </w:t>
+      </w:r>
+      <w:proofErr w:type="spellStart"/>
+      <w:r>
+        <w:t>Redoute</w:t>
+      </w:r>
+      <w:proofErr w:type="spellEnd"/>
+      <w:r>
+        <w:t>.</w:t>
+      </w:r>
+    </w:p>
+    <w:p/>
+    <w:p>
+      <w:pPr>
+        <w:keepNext/>
+        <w:jc w:val="center"/>
+      </w:pPr>
+      <w:r>
+        <w:rPr>
+          <w:noProof/>
+          <w:color w:val="000000"/>
+        </w:rPr>
+        <w:drawing>
+          <wp:inline distT="0" distB="0" distL="0" distR="0" wp14:anchorId="0C34DA7A" wp14:editId="61F5A209">
+            <wp:extent cx="5579654" cy="2347798"/>
+            <wp:effectExtent l="0" t="0" r="0" b="1905"/>
+            <wp:docPr id="788706595" name="Imagem 5" descr="Gráfico de respostas do Forms. Título da pergunta: Qual é a sua experiência com dispositivos informáticos?. Número de respostas: 4 respostas."/>
+            <wp:cNvGraphicFramePr>
+              <a:graphicFrameLocks xmlns:a="http://schemas.openxmlformats.org/drawingml/2006/main" noChangeAspect="1"/>
+            </wp:cNvGraphicFramePr>
+            <a:graphic xmlns:a="http://schemas.openxmlformats.org/drawingml/2006/main">
+              <a:graphicData uri="http://schemas.openxmlformats.org/drawingml/2006/picture">
+                <pic:pic xmlns:pic="http://schemas.openxmlformats.org/drawingml/2006/picture">
+                  <pic:nvPicPr>
+                    <pic:cNvPr id="0" name="Picture 7" descr="Gráfico de respostas do Forms. Título da pergunta: Qual é a sua experiência com dispositivos informáticos?. Número de respostas: 4 respostas."/>
+                    <pic:cNvPicPr>
+                      <a:picLocks noChangeAspect="1" noChangeArrowheads="1"/>
+                    </pic:cNvPicPr>
+                  </pic:nvPicPr>
+                  <pic:blipFill>
+                    <a:blip r:embed="rId25" cstate="print">
+                      <a:extLst>
+                        <a:ext uri="{28A0092B-C50C-407E-A947-70E740481C1C}">
+                          <a14:useLocalDpi xmlns:a14="http://schemas.microsoft.com/office/drawing/2010/main" val="0"/>
+                        </a:ext>
+                      </a:extLst>
+                    </a:blip>
+                    <a:srcRect/>
+                    <a:stretch>
+                      <a:fillRect/>
+                    </a:stretch>
+                  </pic:blipFill>
+                  <pic:spPr bwMode="auto">
+                    <a:xfrm>
+                      <a:off x="0" y="0"/>
+                      <a:ext cx="5626111" cy="2367346"/>
+                    </a:xfrm>
+                    <a:prstGeom prst="rect">
+                      <a:avLst/>
+                    </a:prstGeom>
+                    <a:noFill/>
+                    <a:ln>
+                      <a:noFill/>
+                    </a:ln>
+                  </pic:spPr>
+                </pic:pic>
+              </a:graphicData>
+            </a:graphic>
+          </wp:inline>
+        </w:drawing>
+      </w:r>
+    </w:p>
+    <w:p>
+      <w:pPr>
+        <w:pStyle w:val="Legenda"/>
+      </w:pPr>
+      <w:r>
+        <w:t xml:space="preserve">Figura </w:t>
+      </w:r>
+      <w:r>
+        <w:fldChar w:fldCharType="begin"/>
+      </w:r>
+      <w:r>
+        <w:instrText xml:space="preserve"> SEQ Figura \* ARABIC </w:instrText>
+      </w:r>
+      <w:r>
+        <w:fldChar w:fldCharType="separate"/>
+      </w:r>
+      <w:r>
+        <w:rPr>
+          <w:noProof/>
+        </w:rPr>
+        <w:t>9</w:t>
+      </w:r>
+      <w:r>
+        <w:rPr>
+          <w:noProof/>
+        </w:rPr>
+        <w:fldChar w:fldCharType="end"/>
+      </w:r>
+      <w:r>
+        <w:t xml:space="preserve"> - </w:t>
+      </w:r>
+      <w:r>
+        <w:t>Análise de Dados AUT</w:t>
+      </w:r>
+    </w:p>
+    <w:p>
+      <w:r>
+        <w:t>Estamos também, portanto, a lidar com utilizadores que se consideram com conhecimentos informáticos bons e excelentes. Obviamente vamos ter algum cuidado neste ponto, pois a autoavaliação dos utilizadores pode ser enganadora.</w:t>
+      </w:r>
+    </w:p>
+    <w:p>
+      <w:pPr>
+        <w:keepNext/>
+        <w:jc w:val="center"/>
+      </w:pPr>
+      <w:r>
+        <w:rPr>
+          <w:noProof/>
+          <w:color w:val="000000"/>
+        </w:rPr>
+        <w:lastRenderedPageBreak/>
+        <w:drawing>
+          <wp:inline distT="0" distB="0" distL="0" distR="0" wp14:anchorId="4ADED03B" wp14:editId="1A2E99D7">
+            <wp:extent cx="5122454" cy="2323189"/>
+            <wp:effectExtent l="0" t="0" r="0" b="1270"/>
+            <wp:docPr id="974001768" name="Imagem 6" descr="Gráfico de respostas do Forms. Título da pergunta: Como descreve as plataformas de vendas online que costuma frequentar?&#10;Exemplo: La Redoute ou Amazon.&#10;. Número de respostas: 4 respostas."/>
+            <wp:cNvGraphicFramePr>
+              <a:graphicFrameLocks xmlns:a="http://schemas.openxmlformats.org/drawingml/2006/main" noChangeAspect="1"/>
+            </wp:cNvGraphicFramePr>
+            <a:graphic xmlns:a="http://schemas.openxmlformats.org/drawingml/2006/main">
+              <a:graphicData uri="http://schemas.openxmlformats.org/drawingml/2006/picture">
+                <pic:pic xmlns:pic="http://schemas.openxmlformats.org/drawingml/2006/picture">
+                  <pic:nvPicPr>
+                    <pic:cNvPr id="0" name="Picture 9" descr="Gráfico de respostas do Forms. Título da pergunta: Como descreve as plataformas de vendas online que costuma frequentar?&#10;Exemplo: La Redoute ou Amazon.&#10;. Número de respostas: 4 respostas."/>
+                    <pic:cNvPicPr>
+                      <a:picLocks noChangeAspect="1" noChangeArrowheads="1"/>
+                    </pic:cNvPicPr>
+                  </pic:nvPicPr>
+                  <pic:blipFill>
+                    <a:blip r:embed="rId26" cstate="print">
+                      <a:extLst>
+                        <a:ext uri="{28A0092B-C50C-407E-A947-70E740481C1C}">
+                          <a14:useLocalDpi xmlns:a14="http://schemas.microsoft.com/office/drawing/2010/main" val="0"/>
+                        </a:ext>
+                      </a:extLst>
+                    </a:blip>
+                    <a:srcRect/>
+                    <a:stretch>
+                      <a:fillRect/>
+                    </a:stretch>
+                  </pic:blipFill>
+                  <pic:spPr bwMode="auto">
+                    <a:xfrm>
+                      <a:off x="0" y="0"/>
+                      <a:ext cx="5158360" cy="2339474"/>
+                    </a:xfrm>
+                    <a:prstGeom prst="rect">
+                      <a:avLst/>
+                    </a:prstGeom>
+                    <a:noFill/>
+                    <a:ln>
+                      <a:noFill/>
+                    </a:ln>
+                  </pic:spPr>
+                </pic:pic>
+              </a:graphicData>
+            </a:graphic>
+          </wp:inline>
+        </w:drawing>
+      </w:r>
+    </w:p>
+    <w:p>
+      <w:pPr>
+        <w:pStyle w:val="Legenda"/>
+      </w:pPr>
+      <w:r>
+        <w:t xml:space="preserve">Figura </w:t>
+      </w:r>
+      <w:r>
+        <w:fldChar w:fldCharType="begin"/>
+      </w:r>
+      <w:r>
+        <w:instrText xml:space="preserve"> SEQ Figura \* ARABIC </w:instrText>
+      </w:r>
+      <w:r>
+        <w:fldChar w:fldCharType="separate"/>
+      </w:r>
+      <w:r>
+        <w:rPr>
+          <w:noProof/>
+        </w:rPr>
+        <w:t>10</w:t>
+      </w:r>
+      <w:r>
+        <w:rPr>
+          <w:noProof/>
+        </w:rPr>
+        <w:fldChar w:fldCharType="end"/>
+      </w:r>
+      <w:r>
+        <w:t xml:space="preserve"> - </w:t>
+      </w:r>
+      <w:r>
+        <w:t>Análise de Dados AUT</w:t>
+      </w:r>
+    </w:p>
+    <w:p>
+      <w:r>
+        <w:t>Todos os inquiridos responderam que as plataformas de vendas online</w:t>
+      </w:r>
+      <w:r>
+        <w:t xml:space="preserve"> são bastante intuitivas. No entanto, nós enquanto analisadores e programadores temos sempre de pensar em formas de melhorar e facilitar </w:t>
+      </w:r>
+      <w:r>
+        <w:t>a criação do modelo mental do cliente no que toca à plataforma.</w:t>
+      </w:r>
+    </w:p>
+    <w:p/>
+    <w:p>
+      <w:pPr>
+        <w:keepNext/>
+        <w:jc w:val="center"/>
+      </w:pPr>
+      <w:r>
+        <w:rPr>
+          <w:noProof/>
+          <w:color w:val="000000"/>
+        </w:rPr>
+        <w:drawing>
+          <wp:inline distT="0" distB="0" distL="0" distR="0" wp14:anchorId="1EFA756E" wp14:editId="56413915">
+            <wp:extent cx="5644968" cy="2375281"/>
+            <wp:effectExtent l="0" t="0" r="0" b="0"/>
+            <wp:docPr id="1832427963" name="Imagem 7" descr="Gráfico de respostas do Forms. Título da pergunta: Tem por habito personalizar um produto numa plataforma de vendas online?. Número de respostas: 4 respostas."/>
+            <wp:cNvGraphicFramePr>
+              <a:graphicFrameLocks xmlns:a="http://schemas.openxmlformats.org/drawingml/2006/main" noChangeAspect="1"/>
+            </wp:cNvGraphicFramePr>
+            <a:graphic xmlns:a="http://schemas.openxmlformats.org/drawingml/2006/main">
+              <a:graphicData uri="http://schemas.openxmlformats.org/drawingml/2006/picture">
+                <pic:pic xmlns:pic="http://schemas.openxmlformats.org/drawingml/2006/picture">
+                  <pic:nvPicPr>
+                    <pic:cNvPr id="0" name="Picture 11" descr="Gráfico de respostas do Forms. Título da pergunta: Tem por habito personalizar um produto numa plataforma de vendas online?. Número de respostas: 4 respostas."/>
+                    <pic:cNvPicPr>
+                      <a:picLocks noChangeAspect="1" noChangeArrowheads="1"/>
+                    </pic:cNvPicPr>
+                  </pic:nvPicPr>
+                  <pic:blipFill>
+                    <a:blip r:embed="rId27" cstate="print">
+                      <a:extLst>
+                        <a:ext uri="{28A0092B-C50C-407E-A947-70E740481C1C}">
+                          <a14:useLocalDpi xmlns:a14="http://schemas.microsoft.com/office/drawing/2010/main" val="0"/>
+                        </a:ext>
+                      </a:extLst>
+                    </a:blip>
+                    <a:srcRect/>
+                    <a:stretch>
+                      <a:fillRect/>
+                    </a:stretch>
+                  </pic:blipFill>
+                  <pic:spPr bwMode="auto">
+                    <a:xfrm>
+                      <a:off x="0" y="0"/>
+                      <a:ext cx="5663389" cy="2383032"/>
+                    </a:xfrm>
+                    <a:prstGeom prst="rect">
+                      <a:avLst/>
+                    </a:prstGeom>
+                    <a:noFill/>
+                    <a:ln>
+                      <a:noFill/>
+                    </a:ln>
+                  </pic:spPr>
+                </pic:pic>
+              </a:graphicData>
+            </a:graphic>
+          </wp:inline>
+        </w:drawing>
+      </w:r>
+    </w:p>
+    <w:p>
+      <w:pPr>
+        <w:pStyle w:val="Legenda"/>
+      </w:pPr>
+      <w:r>
+        <w:t xml:space="preserve">Figura </w:t>
+      </w:r>
+      <w:r>
+        <w:fldChar w:fldCharType="begin"/>
+      </w:r>
+      <w:r>
+        <w:instrText xml:space="preserve"> SEQ Figura \* ARABIC </w:instrText>
+      </w:r>
+      <w:r>
+        <w:fldChar w:fldCharType="separate"/>
+      </w:r>
+      <w:r>
+        <w:rPr>
+          <w:noProof/>
+        </w:rPr>
+        <w:t>11</w:t>
+      </w:r>
+      <w:r>
+        <w:rPr>
+          <w:noProof/>
+        </w:rPr>
+        <w:fldChar w:fldCharType="end"/>
+      </w:r>
+      <w:r>
+        <w:t xml:space="preserve"> - </w:t>
+      </w:r>
+      <w:r>
+        <w:t>Análise de Dados AUT</w:t>
+      </w:r>
+    </w:p>
+    <w:p>
+      <w:r>
+        <w:t>Todos os inquiridos responderam que costumam realizar modificações/personalizar os produtos que querem comprar nas plataformas de vendas online. Obviamente a nossa plataforma tem de estar apta e brilhar neste tópico.</w:t>
+      </w:r>
+    </w:p>
+    <w:p>
+      <w:pPr>
+        <w:keepNext/>
+        <w:jc w:val="center"/>
+      </w:pPr>
+      <w:r>
+        <w:rPr>
+          <w:noProof/>
+          <w:color w:val="000000"/>
+        </w:rPr>
+        <w:lastRenderedPageBreak/>
+        <w:drawing>
+          <wp:inline distT="0" distB="0" distL="0" distR="0" wp14:anchorId="36B10A45" wp14:editId="1966C8F1">
+            <wp:extent cx="5481683" cy="2306574"/>
+            <wp:effectExtent l="0" t="0" r="5080" b="5080"/>
+            <wp:docPr id="1021250867" name="Imagem 8" descr="Gráfico de respostas do Forms. Título da pergunta: Gostava de ter uma iteração gráfica 3D com o produto que deseja comprar?. Número de respostas: 4 respostas."/>
+            <wp:cNvGraphicFramePr>
+              <a:graphicFrameLocks xmlns:a="http://schemas.openxmlformats.org/drawingml/2006/main" noChangeAspect="1"/>
+            </wp:cNvGraphicFramePr>
+            <a:graphic xmlns:a="http://schemas.openxmlformats.org/drawingml/2006/main">
+              <a:graphicData uri="http://schemas.openxmlformats.org/drawingml/2006/picture">
+                <pic:pic xmlns:pic="http://schemas.openxmlformats.org/drawingml/2006/picture">
+                  <pic:nvPicPr>
+                    <pic:cNvPr id="0" name="Picture 13" descr="Gráfico de respostas do Forms. Título da pergunta: Gostava de ter uma iteração gráfica 3D com o produto que deseja comprar?. Número de respostas: 4 respostas."/>
+                    <pic:cNvPicPr>
+                      <a:picLocks noChangeAspect="1" noChangeArrowheads="1"/>
+                    </pic:cNvPicPr>
+                  </pic:nvPicPr>
+                  <pic:blipFill>
+                    <a:blip r:embed="rId28" cstate="print">
+                      <a:extLst>
+                        <a:ext uri="{28A0092B-C50C-407E-A947-70E740481C1C}">
+                          <a14:useLocalDpi xmlns:a14="http://schemas.microsoft.com/office/drawing/2010/main" val="0"/>
+                        </a:ext>
+                      </a:extLst>
+                    </a:blip>
+                    <a:srcRect/>
+                    <a:stretch>
+                      <a:fillRect/>
+                    </a:stretch>
+                  </pic:blipFill>
+                  <pic:spPr bwMode="auto">
+                    <a:xfrm>
+                      <a:off x="0" y="0"/>
+                      <a:ext cx="5513813" cy="2320093"/>
+                    </a:xfrm>
+                    <a:prstGeom prst="rect">
+                      <a:avLst/>
+                    </a:prstGeom>
+                    <a:noFill/>
+                    <a:ln>
+                      <a:noFill/>
+                    </a:ln>
+                  </pic:spPr>
+                </pic:pic>
+              </a:graphicData>
+            </a:graphic>
+          </wp:inline>
+        </w:drawing>
+      </w:r>
+    </w:p>
+    <w:p>
+      <w:pPr>
+        <w:pStyle w:val="Legenda"/>
+      </w:pPr>
+      <w:r>
+        <w:t xml:space="preserve">Figura </w:t>
+      </w:r>
+      <w:r>
+        <w:fldChar w:fldCharType="begin"/>
+      </w:r>
+      <w:r>
+        <w:instrText xml:space="preserve"> SEQ Figura \* ARABIC </w:instrText>
+      </w:r>
+      <w:r>
+        <w:fldChar w:fldCharType="separate"/>
+      </w:r>
+      <w:r>
+        <w:rPr>
+          <w:noProof/>
+        </w:rPr>
+        <w:t>12</w:t>
+      </w:r>
+      <w:r>
+        <w:rPr>
+          <w:noProof/>
+        </w:rPr>
+        <w:fldChar w:fldCharType="end"/>
+      </w:r>
+      <w:r>
+        <w:t xml:space="preserve"> - </w:t>
+      </w:r>
+      <w:r>
+        <w:t>Análise de Dados AUT</w:t>
+      </w:r>
+    </w:p>
+    <w:p>
+      <w:r>
+        <w:t>Grande parte dos utilizadores de plataformas de vendas online gostava de poder interagir com o produto através de uma interação 3D com o respetivo produto. A par da questão anterior, é mais um ponto onde a nossa plataforma tem de estar bem planeada de forma a satisfazer todos os nossos utilizadores.</w:t>
+      </w:r>
+    </w:p>
+    <w:p/>
+    <w:p>
+      <w:pPr>
+        <w:keepNext/>
+        <w:jc w:val="center"/>
+      </w:pPr>
+      <w:r>
+        <w:rPr>
+          <w:noProof/>
+          <w:color w:val="000000"/>
+        </w:rPr>
+        <w:drawing>
+          <wp:inline distT="0" distB="0" distL="0" distR="0" wp14:anchorId="63059169" wp14:editId="0E13C326">
+            <wp:extent cx="4948170" cy="2514600"/>
+            <wp:effectExtent l="0" t="0" r="5080" b="0"/>
+            <wp:docPr id="1999968494" name="Imagem 9" descr="Gráfico de respostas do Forms. Título da pergunta: Quão importantes são as melhorias anteriormente descritas, no que toca a plataformas de vendas online?. Número de respostas: 4 respostas."/>
+            <wp:cNvGraphicFramePr>
+              <a:graphicFrameLocks xmlns:a="http://schemas.openxmlformats.org/drawingml/2006/main" noChangeAspect="1"/>
+            </wp:cNvGraphicFramePr>
+            <a:graphic xmlns:a="http://schemas.openxmlformats.org/drawingml/2006/main">
+              <a:graphicData uri="http://schemas.openxmlformats.org/drawingml/2006/picture">
+                <pic:pic xmlns:pic="http://schemas.openxmlformats.org/drawingml/2006/picture">
+                  <pic:nvPicPr>
+                    <pic:cNvPr id="0" name="Picture 15" descr="Gráfico de respostas do Forms. Título da pergunta: Quão importantes são as melhorias anteriormente descritas, no que toca a plataformas de vendas online?. Número de respostas: 4 respostas."/>
+                    <pic:cNvPicPr>
+                      <a:picLocks noChangeAspect="1" noChangeArrowheads="1"/>
+                    </pic:cNvPicPr>
+                  </pic:nvPicPr>
+                  <pic:blipFill>
+                    <a:blip r:embed="rId29" cstate="print">
+                      <a:extLst>
+                        <a:ext uri="{28A0092B-C50C-407E-A947-70E740481C1C}">
+                          <a14:useLocalDpi xmlns:a14="http://schemas.microsoft.com/office/drawing/2010/main" val="0"/>
+                        </a:ext>
+                      </a:extLst>
+                    </a:blip>
+                    <a:srcRect/>
+                    <a:stretch>
+                      <a:fillRect/>
+                    </a:stretch>
+                  </pic:blipFill>
+                  <pic:spPr bwMode="auto">
+                    <a:xfrm>
+                      <a:off x="0" y="0"/>
+                      <a:ext cx="5021030" cy="2551626"/>
+                    </a:xfrm>
+                    <a:prstGeom prst="rect">
+                      <a:avLst/>
+                    </a:prstGeom>
+                    <a:noFill/>
+                    <a:ln>
+                      <a:noFill/>
+                    </a:ln>
+                  </pic:spPr>
+                </pic:pic>
+              </a:graphicData>
+            </a:graphic>
+          </wp:inline>
+        </w:drawing>
+      </w:r>
+    </w:p>
+    <w:p>
+      <w:pPr>
+        <w:pStyle w:val="Legenda"/>
+      </w:pPr>
+      <w:r>
+        <w:t xml:space="preserve">Figura </w:t>
+      </w:r>
+      <w:r>
+        <w:fldChar w:fldCharType="begin"/>
+      </w:r>
+      <w:r>
+        <w:instrText xml:space="preserve"> SEQ Figura \* ARABIC </w:instrText>
+      </w:r>
+      <w:r>
+        <w:fldChar w:fldCharType="separate"/>
+      </w:r>
+      <w:r>
+        <w:rPr>
+          <w:noProof/>
+        </w:rPr>
+        <w:t>13</w:t>
+      </w:r>
+      <w:r>
+        <w:rPr>
+          <w:noProof/>
+        </w:rPr>
+        <w:fldChar w:fldCharType="end"/>
+      </w:r>
+      <w:r>
+        <w:t xml:space="preserve"> - </w:t>
+      </w:r>
+      <w:r>
+        <w:t>Análise de Dados AUT</w:t>
+      </w:r>
+    </w:p>
+    <w:p>
+      <w:r>
+        <w:t>Por fim, os utilizadores consideraram muito importantes as melhorias</w:t>
+      </w:r>
+      <w:r>
+        <w:t xml:space="preserve"> propostas pelas questões anteriores.</w:t>
       </w:r>
     </w:p>
     <w:p>
@@ -7968,13 +8953,7 @@
       </w:pPr>
       <w:bookmarkStart w:id="17" w:name="_Toc153284694"/>
       <w:r>
-        <w:t xml:space="preserve">Requisito </w:t>
-      </w:r>
-      <w:r>
-        <w:t>2</w:t>
-      </w:r>
-      <w:r>
-        <w:t xml:space="preserve"> - </w:t>
+        <w:t xml:space="preserve">Requisito 2 - </w:t>
       </w:r>
       <w:r>
         <w:t>I</w:t>
@@ -8018,13 +8997,7 @@
       </w:pPr>
       <w:bookmarkStart w:id="18" w:name="_Toc153284695"/>
       <w:r>
-        <w:t xml:space="preserve">Requisito </w:t>
-      </w:r>
-      <w:r>
-        <w:t>3</w:t>
-      </w:r>
-      <w:r>
-        <w:t xml:space="preserve"> - </w:t>
+        <w:t xml:space="preserve">Requisito 3 - </w:t>
       </w:r>
       <w:r>
         <w:t>M</w:t>
@@ -8056,37 +9029,115 @@
       </w:pPr>
       <w:bookmarkStart w:id="19" w:name="_Toc153284696"/>
       <w:r>
-        <w:t xml:space="preserve">Requisito </w:t>
-      </w:r>
-      <w:r>
-        <w:t>4</w:t>
+        <w:t xml:space="preserve">Requisito 4 </w:t>
+      </w:r>
+      <w:r>
+        <w:t>–</w:t>
       </w:r>
       <w:r>
         <w:t xml:space="preserve"> </w:t>
       </w:r>
       <w:r>
-        <w:t>–</w:t>
+        <w:t>Ter noção</w:t>
+      </w:r>
+      <w:r>
+        <w:t xml:space="preserve"> do tamanho real </w:t>
+      </w:r>
+      <w:r>
+        <w:t>do Produto 3D</w:t>
+      </w:r>
+      <w:bookmarkEnd w:id="19"/>
+    </w:p>
+    <w:p>
+      <w:r>
+        <w:t>Com este requisito, pretendemos que o utilizador consiga ter uma noção do tamanho real do produto que está a visualizar.</w:t>
+      </w:r>
+    </w:p>
+    <w:p>
+      <w:r>
+        <w:t xml:space="preserve">Prioridade: </w:t>
+      </w:r>
+      <w:r>
+        <w:t>Média</w:t>
+      </w:r>
+    </w:p>
+    <w:p/>
+    <w:p>
+      <w:pPr>
+        <w:pStyle w:val="Ttulo3"/>
+      </w:pPr>
+      <w:bookmarkStart w:id="20" w:name="_Toc153284697"/>
+      <w:r>
+        <w:lastRenderedPageBreak/>
+        <w:t xml:space="preserve">Requisito 5 - </w:t>
+      </w:r>
+      <w:r>
+        <w:t>T</w:t>
+      </w:r>
+      <w:r>
+        <w:t xml:space="preserve">er </w:t>
+      </w:r>
+      <w:r>
+        <w:t>noção</w:t>
+      </w:r>
+      <w:r>
+        <w:t xml:space="preserve"> da textura do material escolhido</w:t>
+      </w:r>
+      <w:bookmarkEnd w:id="20"/>
+    </w:p>
+    <w:p>
+      <w:r>
+        <w:t xml:space="preserve">Com este requisito, pretendemos </w:t>
+      </w:r>
+      <w:r>
+        <w:t xml:space="preserve">que o utilizador consiga ter a noção real do </w:t>
+      </w:r>
+      <w:r>
+        <w:t>material escolhido.</w:t>
+      </w:r>
+    </w:p>
+    <w:p>
+      <w:r>
+        <w:t xml:space="preserve">Prioridade: </w:t>
+      </w:r>
+      <w:r>
+        <w:t>Média</w:t>
+      </w:r>
+    </w:p>
+    <w:p>
+      <w:pPr>
+        <w:pStyle w:val="Ttulo3"/>
+      </w:pPr>
+      <w:bookmarkStart w:id="21" w:name="_Toc153284698"/>
+      <w:r>
+        <w:t xml:space="preserve">Requisito 6 - </w:t>
+      </w:r>
+      <w:r>
+        <w:t>Ter</w:t>
+      </w:r>
+      <w:r>
+        <w:t xml:space="preserve"> uma ideia da robustez</w:t>
       </w:r>
       <w:r>
         <w:t xml:space="preserve"> </w:t>
       </w:r>
       <w:r>
-        <w:t>Ter noção</w:t>
-      </w:r>
-      <w:r>
-        <w:t xml:space="preserve"> do tamanho real </w:t>
-      </w:r>
-      <w:r>
-        <w:t>do Produto 3D</w:t>
-      </w:r>
-      <w:bookmarkEnd w:id="19"/>
-    </w:p>
-    <w:p>
-      <w:r>
-        <w:t>Com este requisito, pretendemos que o utilizador consiga ter uma noção do tamanho real do produto que está a visualizar.</w:t>
-      </w:r>
-    </w:p>
-    <w:p>
+        <w:t>/ durabilidade / qualidade do material</w:t>
+      </w:r>
+      <w:bookmarkEnd w:id="21"/>
+    </w:p>
+    <w:p>
+      <w:r>
+        <w:t>Com este requisito, pretendemos que o utilizador tenha noção da qualidade, durabilidade e robustez do produto</w:t>
+      </w:r>
+      <w:r>
+        <w:t>, para que o consiga avaliar e/ou apreciar da melhor forma.</w:t>
+      </w:r>
+    </w:p>
+    <w:p>
+      <w:pPr>
+        <w:pStyle w:val="NormalWeb"/>
+      </w:pPr>
       <w:r>
         <w:t xml:space="preserve">Prioridade: </w:t>
       </w:r>
@@ -8094,106 +9145,10 @@
         <w:t>Média</w:t>
       </w:r>
     </w:p>
-    <w:p/>
     <w:p>
       <w:pPr>
         <w:pStyle w:val="Ttulo3"/>
       </w:pPr>
-      <w:bookmarkStart w:id="20" w:name="_Toc153284697"/>
-      <w:r>
-        <w:lastRenderedPageBreak/>
-        <w:t xml:space="preserve">Requisito </w:t>
-      </w:r>
-      <w:r>
-        <w:t>5</w:t>
-      </w:r>
-      <w:r>
-        <w:t xml:space="preserve"> - </w:t>
-      </w:r>
-      <w:r>
-        <w:t>T</w:t>
-      </w:r>
-      <w:r>
-        <w:t xml:space="preserve">er </w:t>
-      </w:r>
-      <w:r>
-        <w:t>noção</w:t>
-      </w:r>
-      <w:r>
-        <w:t xml:space="preserve"> da textura do material escolhido</w:t>
-      </w:r>
-      <w:bookmarkEnd w:id="20"/>
-    </w:p>
-    <w:p>
-      <w:r>
-        <w:t xml:space="preserve">Com este requisito, pretendemos </w:t>
-      </w:r>
-      <w:r>
-        <w:t xml:space="preserve">que o utilizador consiga ter a noção real do </w:t>
-      </w:r>
-      <w:r>
-        <w:t>material escolhido.</w:t>
-      </w:r>
-    </w:p>
-    <w:p>
-      <w:r>
-        <w:t xml:space="preserve">Prioridade: </w:t>
-      </w:r>
-      <w:r>
-        <w:t>Média</w:t>
-      </w:r>
-    </w:p>
-    <w:p>
-      <w:pPr>
-        <w:pStyle w:val="Ttulo3"/>
-      </w:pPr>
-      <w:bookmarkStart w:id="21" w:name="_Toc153284698"/>
-      <w:r>
-        <w:t xml:space="preserve">Requisito </w:t>
-      </w:r>
-      <w:r>
-        <w:t>6</w:t>
-      </w:r>
-      <w:r>
-        <w:t xml:space="preserve"> - </w:t>
-      </w:r>
-      <w:r>
-        <w:t>Ter</w:t>
-      </w:r>
-      <w:r>
-        <w:t xml:space="preserve"> uma ideia da robustez</w:t>
-      </w:r>
-      <w:r>
-        <w:t xml:space="preserve"> </w:t>
-      </w:r>
-      <w:r>
-        <w:t>/ durabilidade / qualidade do material</w:t>
-      </w:r>
-      <w:bookmarkEnd w:id="21"/>
-    </w:p>
-    <w:p>
-      <w:r>
-        <w:t>Com este requisito, pretendemos que o utilizador tenha noção da qualidade, durabilidade e robustez do produto</w:t>
-      </w:r>
-      <w:r>
-        <w:t>, para que o consiga avaliar e/ou apreciar da melhor forma.</w:t>
-      </w:r>
-    </w:p>
-    <w:p>
-      <w:pPr>
-        <w:pStyle w:val="NormalWeb"/>
-      </w:pPr>
-      <w:r>
-        <w:t xml:space="preserve">Prioridade: </w:t>
-      </w:r>
-      <w:r>
-        <w:t>Média</w:t>
-      </w:r>
-    </w:p>
-    <w:p>
-      <w:pPr>
-        <w:pStyle w:val="Ttulo3"/>
-      </w:pPr>
       <w:bookmarkStart w:id="22" w:name="_Toc153284699"/>
       <w:r>
         <w:t>Req</w:t>
@@ -8205,13 +9160,7 @@
         <w:t>7</w:t>
       </w:r>
       <w:r>
-        <w:t xml:space="preserve"> </w:t>
-      </w:r>
-      <w:r>
-        <w:t>–</w:t>
-      </w:r>
-      <w:r>
-        <w:t xml:space="preserve"> </w:t>
+        <w:t xml:space="preserve"> – </w:t>
       </w:r>
       <w:r>
         <w:t>Ter</w:t>
@@ -8443,7 +9392,7 @@
                     </pic:cNvPicPr>
                   </pic:nvPicPr>
                   <pic:blipFill>
-                    <a:blip r:embed="rId20">
+                    <a:blip r:embed="rId30">
                       <a:extLst>
                         <a:ext uri="{28A0092B-C50C-407E-A947-70E740481C1C}">
                           <a14:useLocalDpi xmlns:a14="http://schemas.microsoft.com/office/drawing/2010/main" val="0"/>
@@ -8496,9 +9445,12 @@
         <w:rPr>
           <w:noProof/>
         </w:rPr>
-        <w:t>5</w:t>
-      </w:r>
-      <w:r>
+        <w:t>14</w:t>
+      </w:r>
+      <w:r>
+        <w:rPr>
+          <w:noProof/>
+        </w:rPr>
         <w:fldChar w:fldCharType="end"/>
       </w:r>
       <w:r>
@@ -8757,9 +9709,9 @@
         <w:noProof/>
       </w:rPr>
       <w:drawing>
-        <wp:inline distT="0" distB="0" distL="0" distR="0" wp14:anchorId="56FDEFD0" wp14:editId="66E5D3E7">
-          <wp:extent cx="2782707" cy="431800"/>
-          <wp:effectExtent l="0" t="0" r="0" b="6350"/>
+        <wp:inline distT="0" distB="0" distL="0" distR="0" wp14:anchorId="56FDEFD0" wp14:editId="349EFC5F">
+          <wp:extent cx="2147777" cy="333276"/>
+          <wp:effectExtent l="0" t="0" r="0" b="0"/>
           <wp:docPr id="15" name="Imagem 15"/>
           <wp:cNvGraphicFramePr>
             <a:graphicFrameLocks xmlns:a="http://schemas.openxmlformats.org/drawingml/2006/main" noChangeAspect="1"/>
@@ -8789,7 +9741,7 @@
                 <pic:spPr bwMode="auto">
                   <a:xfrm>
                     <a:off x="0" y="0"/>
-                    <a:ext cx="2933270" cy="455163"/>
+                    <a:ext cx="2294624" cy="356063"/>
                   </a:xfrm>
                   <a:prstGeom prst="rect">
                     <a:avLst/>
@@ -8929,16 +9881,16 @@
         <w:lang w:eastAsia="pt-PT"/>
       </w:rPr>
       <w:drawing>
-        <wp:anchor distT="0" distB="0" distL="114300" distR="114300" simplePos="0" relativeHeight="251660288" behindDoc="0" locked="0" layoutInCell="1" allowOverlap="1" wp14:anchorId="73B7A87F" wp14:editId="7EDF6503">
+        <wp:anchor distT="0" distB="0" distL="114300" distR="114300" simplePos="0" relativeHeight="251660288" behindDoc="0" locked="0" layoutInCell="1" allowOverlap="1" wp14:anchorId="73B7A87F" wp14:editId="181EBA44">
           <wp:simplePos x="0" y="0"/>
           <wp:positionH relativeFrom="margin">
-            <wp:posOffset>5183764</wp:posOffset>
+            <wp:posOffset>5521325</wp:posOffset>
           </wp:positionH>
           <wp:positionV relativeFrom="margin">
-            <wp:posOffset>-638921</wp:posOffset>
+            <wp:posOffset>-635635</wp:posOffset>
           </wp:positionV>
-          <wp:extent cx="1384300" cy="426085"/>
-          <wp:effectExtent l="0" t="0" r="0" b="5715"/>
+          <wp:extent cx="1043940" cy="321310"/>
+          <wp:effectExtent l="0" t="0" r="0" b="0"/>
           <wp:wrapSquare wrapText="bothSides"/>
           <wp:docPr id="215873069" name="Imagem 215873069" descr="A picture containing icon&#10;&#10;Description automatically generated"/>
           <wp:cNvGraphicFramePr>
@@ -8966,7 +9918,7 @@
                 <pic:spPr>
                   <a:xfrm>
                     <a:off x="0" y="0"/>
-                    <a:ext cx="1384300" cy="426085"/>
+                    <a:ext cx="1043940" cy="321310"/>
                   </a:xfrm>
                   <a:prstGeom prst="rect">
                     <a:avLst/>
@@ -12518,6 +13470,30 @@
       <w:lang w:eastAsia="pt-PT"/>
     </w:rPr>
   </w:style>
+  <w:style w:type="character" w:styleId="MenoNoResolvida">
+    <w:name w:val="Unresolved Mention"/>
+    <w:basedOn w:val="Tipodeletrapredefinidodopargrafo"/>
+    <w:uiPriority w:val="99"/>
+    <w:semiHidden/>
+    <w:unhideWhenUsed/>
+    <w:rsid w:val="007D3E44"/>
+    <w:rPr>
+      <w:color w:val="605E5C"/>
+      <w:shd w:val="clear" w:color="auto" w:fill="E1DFDD"/>
+    </w:rPr>
+  </w:style>
+  <w:style w:type="character" w:styleId="Hiperligaovisitada">
+    <w:name w:val="FollowedHyperlink"/>
+    <w:basedOn w:val="Tipodeletrapredefinidodopargrafo"/>
+    <w:uiPriority w:val="99"/>
+    <w:semiHidden/>
+    <w:unhideWhenUsed/>
+    <w:rsid w:val="007D3E44"/>
+    <w:rPr>
+      <w:color w:val="954F72" w:themeColor="followedHyperlink"/>
+      <w:u w:val="single"/>
+    </w:rPr>
+  </w:style>
 </w:styles>
 </file>
 
@@ -12817,6 +13793,12 @@
 </file>
 
 <file path=customXml/item1.xml><?xml version="1.0" encoding="utf-8"?>
+<p:properties xmlns:p="http://schemas.microsoft.com/office/2006/metadata/properties" xmlns:xsi="http://www.w3.org/2001/XMLSchema-instance" xmlns:pc="http://schemas.microsoft.com/office/infopath/2007/PartnerControls">
+  <documentManagement/>
+</p:properties>
+</file>
+
+<file path=customXml/item2.xml><?xml version="1.0" encoding="utf-8"?>
 <?mso-contentType ?>
 <FormTemplates xmlns="http://schemas.microsoft.com/sharepoint/v3/contenttype/forms">
   <Display>DocumentLibraryForm</Display>
@@ -12825,11 +13807,11 @@
 </FormTemplates>
 </file>
 
-<file path=customXml/item2.xml><?xml version="1.0" encoding="utf-8"?>
+<file path=customXml/item3.xml><?xml version="1.0" encoding="utf-8"?>
 <b:Sources xmlns:b="http://schemas.openxmlformats.org/officeDocument/2006/bibliography" xmlns="http://schemas.openxmlformats.org/officeDocument/2006/bibliography" SelectedStyle="/APASixthEditionOfficeOnline.xsl" StyleName="APA" Version="6"/>
 </file>
 
-<file path=customXml/item3.xml><?xml version="1.0" encoding="utf-8"?>
+<file path=customXml/item4.xml><?xml version="1.0" encoding="utf-8"?>
 <ct:contentTypeSchema xmlns:ct="http://schemas.microsoft.com/office/2006/metadata/contentType" xmlns:ma="http://schemas.microsoft.com/office/2006/metadata/properties/metaAttributes" ct:_="" ma:_="" ma:contentTypeName="Documento" ma:contentTypeID="0x01010083D49F6BAABB9146ADD795FE9E41E9AB" ma:contentTypeVersion="7" ma:contentTypeDescription="Criar um novo documento." ma:contentTypeScope="" ma:versionID="8570e2e4348453eec5ba9753cf80dcd8">
   <xsd:schema xmlns:xsd="http://www.w3.org/2001/XMLSchema" xmlns:xs="http://www.w3.org/2001/XMLSchema" xmlns:p="http://schemas.microsoft.com/office/2006/metadata/properties" xmlns:ns2="95869c9e-2bf9-44ef-a2f6-804e125a656b" targetNamespace="http://schemas.microsoft.com/office/2006/metadata/properties" ma:root="true" ma:fieldsID="9d0c905cb7e20bdef9bafc65f4cea861" ns2:_="">
     <xsd:import namespace="95869c9e-2bf9-44ef-a2f6-804e125a656b"/>
@@ -12993,13 +13975,16 @@
 </ct:contentTypeSchema>
 </file>
 
-<file path=customXml/item4.xml><?xml version="1.0" encoding="utf-8"?>
-<p:properties xmlns:p="http://schemas.microsoft.com/office/2006/metadata/properties" xmlns:xsi="http://www.w3.org/2001/XMLSchema-instance" xmlns:pc="http://schemas.microsoft.com/office/infopath/2007/PartnerControls">
-  <documentManagement/>
-</p:properties>
+<file path=customXml/itemProps1.xml><?xml version="1.0" encoding="utf-8"?>
+<ds:datastoreItem xmlns:ds="http://schemas.openxmlformats.org/officeDocument/2006/customXml" ds:itemID="{0D05F977-E0EB-4BDE-9CCC-35AE7F3468D1}">
+  <ds:schemaRefs>
+    <ds:schemaRef ds:uri="http://schemas.microsoft.com/office/2006/metadata/properties"/>
+    <ds:schemaRef ds:uri="http://schemas.microsoft.com/office/infopath/2007/PartnerControls"/>
+  </ds:schemaRefs>
+</ds:datastoreItem>
 </file>
 
-<file path=customXml/itemProps1.xml><?xml version="1.0" encoding="utf-8"?>
+<file path=customXml/itemProps2.xml><?xml version="1.0" encoding="utf-8"?>
 <ds:datastoreItem xmlns:ds="http://schemas.openxmlformats.org/officeDocument/2006/customXml" ds:itemID="{3049E901-D460-4040-BE52-BFB2CA5EF0CE}">
   <ds:schemaRefs>
     <ds:schemaRef ds:uri="http://schemas.microsoft.com/sharepoint/v3/contenttype/forms"/>
@@ -13007,7 +13992,7 @@
 </ds:datastoreItem>
 </file>
 
-<file path=customXml/itemProps2.xml><?xml version="1.0" encoding="utf-8"?>
+<file path=customXml/itemProps3.xml><?xml version="1.0" encoding="utf-8"?>
 <ds:datastoreItem xmlns:ds="http://schemas.openxmlformats.org/officeDocument/2006/customXml" ds:itemID="{5D1DCC3D-41BE-437F-B0A0-25CBF3BF3A93}">
   <ds:schemaRefs>
     <ds:schemaRef ds:uri="http://schemas.openxmlformats.org/officeDocument/2006/bibliography"/>
@@ -13015,7 +14000,7 @@
 </ds:datastoreItem>
 </file>
 
-<file path=customXml/itemProps3.xml><?xml version="1.0" encoding="utf-8"?>
+<file path=customXml/itemProps4.xml><?xml version="1.0" encoding="utf-8"?>
 <ds:datastoreItem xmlns:ds="http://schemas.openxmlformats.org/officeDocument/2006/customXml" ds:itemID="{58C2F69E-6A7F-421E-8BE0-2CCD1271F63D}">
   <ds:schemaRefs>
     <ds:schemaRef ds:uri="http://schemas.microsoft.com/office/2006/metadata/contentType"/>
@@ -13031,13 +14016,4 @@
     <ds:schemaRef ds:uri="http://schemas.microsoft.com/internal/obd"/>
   </ds:schemaRefs>
 </ds:datastoreItem>
-</file>
-
-<file path=customXml/itemProps4.xml><?xml version="1.0" encoding="utf-8"?>
-<ds:datastoreItem xmlns:ds="http://schemas.openxmlformats.org/officeDocument/2006/customXml" ds:itemID="{0D05F977-E0EB-4BDE-9CCC-35AE7F3468D1}">
-  <ds:schemaRefs>
-    <ds:schemaRef ds:uri="http://schemas.microsoft.com/office/2006/metadata/properties"/>
-    <ds:schemaRef ds:uri="http://schemas.microsoft.com/office/infopath/2007/PartnerControls"/>
-  </ds:schemaRefs>
-</ds:datastoreItem>
 </file>
</xml_diff>